<commit_message>
ostateczna wersja - chyba
</commit_message>
<xml_diff>
--- a/doc/sprawozdanie - ostateczne.docx
+++ b/doc/sprawozdanie - ostateczne.docx
@@ -71,30 +71,8 @@
         <w:rPr>
           <w:lang w:val="pl-PL"/>
         </w:rPr>
-        <w:t xml:space="preserve"> </w:t>
-      </w:r>
-      <w:proofErr w:type="gramStart"/>
-      <w:r>
-        <w:rPr>
-          <w:lang w:val="pl-PL"/>
-        </w:rPr>
-        <w:t>pierogmichal</w:t>
-      </w:r>
-      <w:proofErr w:type="gramEnd"/>
-      <w:r>
-        <w:rPr>
-          <w:lang w:val="pl-PL"/>
-        </w:rPr>
-        <w:t>@gmail.</w:t>
-      </w:r>
-      <w:proofErr w:type="gramStart"/>
-      <w:r>
-        <w:rPr>
-          <w:lang w:val="pl-PL"/>
-        </w:rPr>
-        <w:t>com</w:t>
-      </w:r>
-      <w:proofErr w:type="gramEnd"/>
+        <w:t xml:space="preserve"> pierogmichal@gmail.com</w:t>
+      </w:r>
     </w:p>
     <w:p>
       <w:pPr>
@@ -128,28 +106,12 @@
           <w:docGrid w:linePitch="360"/>
         </w:sectPr>
       </w:pPr>
-      <w:proofErr w:type="gramStart"/>
       <w:r>
         <w:rPr>
           <w:lang w:val="pl-PL"/>
         </w:rPr>
-        <w:t>qbajas</w:t>
-      </w:r>
-      <w:proofErr w:type="gramEnd"/>
-      <w:r>
-        <w:rPr>
-          <w:lang w:val="pl-PL"/>
-        </w:rPr>
-        <w:t>@gmail.</w:t>
-      </w:r>
-      <w:proofErr w:type="gramStart"/>
-      <w:r>
-        <w:rPr>
-          <w:lang w:val="pl-PL"/>
-        </w:rPr>
-        <w:t>com</w:t>
-      </w:r>
-      <w:proofErr w:type="gramEnd"/>
+        <w:t>qbajas@gmail.com</w:t>
+      </w:r>
     </w:p>
     <w:p>
       <w:pPr>
@@ -260,46 +222,38 @@
         <w:rPr>
           <w:lang w:val="pl-PL"/>
         </w:rPr>
-        <w:t xml:space="preserve">. Zdjęcia wejściowe zostały poddane wstępnej filtracji i prostej segmentacji, następnie zredukowano rozmiar danych przy użyciu PCA. Kolejnym krokiem była klasyfikacja przy użyciu sieci neuronowej. Przeprowadzono testy z różnymi </w:t>
-      </w:r>
-      <w:proofErr w:type="gramStart"/>
+        <w:t>. Zdjęcia wejściowe zostały poddane wstępnej filtracji i prostej segmentacji, następnie zredukowano rozmiar danych przy użyciu PCA. Kolejnym krokiem była klasyfikacja przy użyciu sieci neuronowej. Przeprowadzono testy z różnymi parametrami  PCA</w:t>
+      </w:r>
       <w:r>
         <w:rPr>
           <w:lang w:val="pl-PL"/>
         </w:rPr>
-        <w:t>parametrami  PCA</w:t>
-      </w:r>
-      <w:proofErr w:type="gramEnd"/>
+        <w:t xml:space="preserve"> oraz sieci</w:t>
+      </w:r>
       <w:r>
         <w:rPr>
           <w:lang w:val="pl-PL"/>
         </w:rPr>
-        <w:t xml:space="preserve"> oraz sieci</w:t>
-      </w:r>
-      <w:r>
+        <w:t>, uzyskując stosunkowo dużą skuteczność identyfikacji dla zbioru testowego, składającego się z 2200 zdjęć w skali szarości.</w:t>
+      </w:r>
+    </w:p>
+    <w:p>
+      <w:pPr>
+        <w:pStyle w:val="keywords"/>
         <w:rPr>
           <w:lang w:val="pl-PL"/>
         </w:rPr>
-        <w:t>, uzyskując stosunkowo dużą skuteczność identyfikacji dla zbioru testowego, składającego się z 2200 zdjęć w skali szarości.</w:t>
-      </w:r>
-    </w:p>
-    <w:p>
-      <w:pPr>
-        <w:pStyle w:val="keywords"/>
+      </w:pPr>
+      <w:r>
         <w:rPr>
           <w:lang w:val="pl-PL"/>
         </w:rPr>
-      </w:pPr>
-      <w:r>
-        <w:rPr>
-          <w:lang w:val="pl-PL"/>
-        </w:rPr>
         <w:t>Słowa kluczowe- identyfikacja twarzy; Sztuczne Sieci Neuronowe; PCA; Back Propagation; Resillent Propagation</w:t>
       </w:r>
     </w:p>
     <w:p>
       <w:pPr>
-        <w:pStyle w:val="Nagwek1"/>
+        <w:pStyle w:val="Heading1"/>
       </w:pPr>
       <w:r>
         <w:t>Wstęp</w:t>
@@ -308,7 +262,7 @@
     <w:p/>
     <w:p>
       <w:pPr>
-        <w:pStyle w:val="normalny0"/>
+        <w:pStyle w:val="normalny"/>
       </w:pPr>
       <w:r>
         <w:t xml:space="preserve">Burzliwy rozwój techniki umożliwił znaczący postęp w dziedzinie bezpieczeństwa. Dlatego coraz większą uwagę naukowców przyciągają biometryczne systemy identyfikacji, szczególnie te oparte na automatycznym rozpoznawaniu twarzy.  Identyfikacja osób na podstawie twarzy jest jedną z ważniejszych gałęzi w przetwarzaniu obrazów. Prawdziwym wyzwaniem jest stworzenie automatycznego systemu, który mógłby dorównać ludzkiej zdolności rozpoznawania twarzy. </w:t>
@@ -316,7 +270,7 @@
     </w:p>
     <w:p>
       <w:pPr>
-        <w:pStyle w:val="normalny0"/>
+        <w:pStyle w:val="normalny"/>
       </w:pPr>
       <w:r>
         <w:t>Nie poznano dokładnie mechanizmu pozwalającego ludziom w szybki sposób rozpoznawać twarze. Chociaż ludzie radzą sobie bardzo dobrze z rozpoznawaniem znanych twarzy, nie są oni w stanie poradzić sobie z dużymi ilościami twarzy nieznanych. Komputery z ogromną pamięcią i mocą obliczeniową mogłyby przezwyciężyć te ograniczenia.</w:t>
@@ -324,7 +278,7 @@
     </w:p>
     <w:p>
       <w:pPr>
-        <w:pStyle w:val="Tekstpodstawowy"/>
+        <w:pStyle w:val="BodyText"/>
       </w:pPr>
       <w:r>
         <w:t>Głównym problemem związanym z identyfikacją twarzy         jest          sposób jej reprezentacji.</w:t>
@@ -339,15 +293,7 @@
       </w:r>
       <w:proofErr w:type="spellEnd"/>
       <w:r>
-        <w:t xml:space="preserve"> opierają się na ekstrakcji wektorów cech charakterystycznych części twarzy </w:t>
-      </w:r>
-      <w:proofErr w:type="gramStart"/>
-      <w:r>
-        <w:t>takich  jak</w:t>
-      </w:r>
-      <w:proofErr w:type="gramEnd"/>
-      <w:r>
-        <w:t xml:space="preserve"> oczy, nos i usta wykorzystując zaawansowane modele matematyczne i elastyczne modele kształtu. Najczęściej wykorzystywanymi metodami </w:t>
+        <w:t xml:space="preserve"> opierają się na ekstrakcji wektorów cech charakterystycznych części twarzy takich  jak oczy, nos i usta wykorzystując zaawansowane modele matematyczne i elastyczne modele kształtu. Najczęściej wykorzystywanymi metodami </w:t>
       </w:r>
       <w:proofErr w:type="spellStart"/>
       <w:r>
@@ -415,7 +361,7 @@
     </w:p>
     <w:p>
       <w:pPr>
-        <w:pStyle w:val="Tekstpodstawowy"/>
+        <w:pStyle w:val="BodyText"/>
       </w:pPr>
       <w:r>
         <w:t xml:space="preserve">Metody holistyczne oparte są z kolei na statystyce. Cała twarz rzutowana jest na nową przestrzeń, w której może być opisana wektorem o znacznie mniejszej długości niż w oryginalnej przestrzeni obrazu. Najczęściej wykorzystywanymi </w:t>
@@ -444,25 +390,25 @@
       </w:r>
       <w:proofErr w:type="spellEnd"/>
       <w:r>
-        <w:t xml:space="preserve"> (PCA</w:t>
-      </w:r>
-      <w:proofErr w:type="gramStart"/>
-      <w:r>
-        <w:t>) </w:t>
+        <w:t xml:space="preserve"> (PCA) </w:t>
       </w:r>
       <w:r>
         <w:t>[</w:t>
       </w:r>
       <w:r>
-        <w:t>3] oraz</w:t>
-      </w:r>
-      <w:proofErr w:type="gramEnd"/>
+        <w:t xml:space="preserve">3] oraz </w:t>
+      </w:r>
+      <w:proofErr w:type="spellStart"/>
+      <w:r>
+        <w:t>Linear</w:t>
+      </w:r>
+      <w:proofErr w:type="spellEnd"/>
       <w:r>
         <w:t xml:space="preserve"> </w:t>
       </w:r>
       <w:proofErr w:type="spellStart"/>
       <w:r>
-        <w:t>Linear</w:t>
+        <w:t>Discriminant</w:t>
       </w:r>
       <w:proofErr w:type="spellEnd"/>
       <w:r>
@@ -470,87 +416,79 @@
       </w:r>
       <w:proofErr w:type="spellStart"/>
       <w:r>
-        <w:t>Discriminant</w:t>
+        <w:t>Analysis</w:t>
       </w:r>
       <w:proofErr w:type="spellEnd"/>
       <w:r>
+        <w:t xml:space="preserve"> (LDA) </w:t>
+      </w:r>
+      <w:r>
+        <w:t>[</w:t>
+      </w:r>
+      <w:r>
+        <w:t xml:space="preserve">4]. </w:t>
+      </w:r>
+    </w:p>
+    <w:p>
+      <w:pPr>
+        <w:pStyle w:val="Heading1"/>
+      </w:pPr>
+      <w:r>
+        <w:t>Proponowane rozwiązanie</w:t>
+      </w:r>
+    </w:p>
+    <w:p>
+      <w:pPr>
+        <w:pStyle w:val="normalny"/>
+      </w:pPr>
+      <w:r>
+        <w:t>W proponowanym systemie skupiono się wyłącznie na etapie identyfikacji twarzy.  Założono, że zarówno zdjęcia znajdujące się w bazie danych jak i zdjęcia do identyfikacji zostały poddane obróbce i posiadają odpowiednie p</w:t>
+      </w:r>
+      <w:r>
+        <w:t xml:space="preserve">arametry.  Podany proces należy </w:t>
+      </w:r>
+      <w:r>
+        <w:t>rozpatrywać, jako komponent pew</w:t>
+      </w:r>
+      <w:r>
+        <w:t>nego, bardziej złożonego systemu rozpoznawania twarzy</w:t>
+      </w:r>
+      <w:r>
+        <w:t>.</w:t>
+      </w:r>
+    </w:p>
+    <w:p>
+      <w:pPr>
+        <w:pStyle w:val="normalny"/>
+      </w:pPr>
+      <w:r>
+        <w:t>Pierwszy etap identyfikacji polega na wstępnym przetworzeniu obrazów.  Jego celem jest przeskalowanie i przycięcie zdjęć do odpowiednich rozmiarów oraz częściowe usunięcie szumów.</w:t>
+      </w:r>
+      <w:r>
         <w:t xml:space="preserve"> </w:t>
       </w:r>
       <w:proofErr w:type="spellStart"/>
       <w:r>
-        <w:t>Analysis</w:t>
+        <w:t>Preprocessing</w:t>
       </w:r>
       <w:proofErr w:type="spellEnd"/>
       <w:r>
-        <w:t xml:space="preserve"> (LDA) </w:t>
-      </w:r>
-      <w:r>
-        <w:t>[</w:t>
-      </w:r>
-      <w:r>
-        <w:t xml:space="preserve">4]. </w:t>
-      </w:r>
-    </w:p>
-    <w:p>
-      <w:pPr>
-        <w:pStyle w:val="Nagwek1"/>
-      </w:pPr>
-      <w:r>
-        <w:t>Proponowane rozwiązanie</w:t>
-      </w:r>
-    </w:p>
-    <w:p>
-      <w:pPr>
-        <w:pStyle w:val="normalny0"/>
-      </w:pPr>
-      <w:r>
-        <w:t>W proponowanym systemie skupiono się wyłącznie na etapie identyfikacji twarzy.  Założono, że zarówno zdjęcia znajdujące się w bazie danych jak i zdjęcia do identyfikacji zostały poddane obróbce i posiadają odpowiednie p</w:t>
-      </w:r>
-      <w:r>
-        <w:t xml:space="preserve">arametry.  Podany proces należy </w:t>
-      </w:r>
-      <w:r>
-        <w:t>rozpatrywać, jako komponent pew</w:t>
-      </w:r>
-      <w:r>
-        <w:t>nego, bardziej złożonego systemu rozpoznawania twarzy</w:t>
-      </w:r>
-      <w:r>
-        <w:t>.</w:t>
-      </w:r>
-    </w:p>
-    <w:p>
-      <w:pPr>
-        <w:pStyle w:val="normalny0"/>
-      </w:pPr>
-      <w:r>
-        <w:t>Pierwszy etap identyfikacji polega na wstępnym przetworzeniu obrazów.  Jego celem jest przeskalowanie i przycięcie zdjęć do odpowiednich rozmiarów oraz częściowe usunięcie szumów.</w:t>
-      </w:r>
-      <w:r>
-        <w:t xml:space="preserve"> </w:t>
+        <w:t xml:space="preserve"> bazy danych wykonywany jest w trybie </w:t>
       </w:r>
       <w:proofErr w:type="spellStart"/>
       <w:r>
-        <w:t>Preprocessing</w:t>
+        <w:t>offline</w:t>
       </w:r>
       <w:proofErr w:type="spellEnd"/>
       <w:r>
-        <w:t xml:space="preserve"> bazy danych wykonywany jest w trybie </w:t>
+        <w:t xml:space="preserve">, zdjęcia przygotowywane są z wyprzedzeniem, zanim zostaną wykorzystane. Zdjęcia, które będą poddane identyfikacji również muszą przejść wcześniej etap </w:t>
       </w:r>
       <w:proofErr w:type="spellStart"/>
       <w:r>
-        <w:t>offline</w:t>
+        <w:t>preprocessingu</w:t>
       </w:r>
       <w:proofErr w:type="spellEnd"/>
       <w:r>
-        <w:t xml:space="preserve">, zdjęcia przygotowywane są z wyprzedzeniem, zanim zostaną wykorzystane. Zdjęcia, które będą poddane identyfikacji również muszą przejść wcześniej etap </w:t>
-      </w:r>
-      <w:proofErr w:type="spellStart"/>
-      <w:r>
-        <w:t>preprocessingu</w:t>
-      </w:r>
-      <w:proofErr w:type="spellEnd"/>
-      <w:r>
         <w:t>, nie jest on wykonywany w trakcie identyfikacji</w:t>
       </w:r>
       <w:r>
@@ -562,7 +500,7 @@
     </w:p>
     <w:p>
       <w:pPr>
-        <w:pStyle w:val="normalny0"/>
+        <w:pStyle w:val="normalny"/>
       </w:pPr>
       <w:r>
         <w:t>Kolejnym krokiem jest przygotowanie danych dla sztucznej sieci neuronowej. Zdjęcia w bazie danych poddawane są analizie PCA, która jest popularną statystyczną metodą wyszukiwania wzorców w wielowymiarowych danych. Redukcja wymiarów przy użyciu PCA jest przeprowadzana w celu zmniejszenia rozmiaru danych wejściowych, usunięcia danych nadmiarowych oraz ekstrakcji cech najlepiej opisujących twarze. Rozmiar wektora wyjściowego może być regulowany, co pozwala na ścisłą kontrolę redukcji danych. Analiza PCA jest zadaniem o dużej złożoności obliczeniowej, pamięciowej i czasowej. Wystarczające jest przeprowadzanie analizy tylko w przypadku zmiany bazy obrazów, dlatego raz obliczone współczynniki PCA są zapisywane w bazie i mogą być wykorzystane w późniejszych etapach identyfikacji, bez konieczności przeprowadzania czasochłonnych obliczeń.</w:t>
@@ -570,7 +508,7 @@
     </w:p>
     <w:p>
       <w:pPr>
-        <w:pStyle w:val="normalny0"/>
+        <w:pStyle w:val="normalny"/>
       </w:pPr>
       <w:r>
         <w:t xml:space="preserve">Po wstępnym przetworzeniu danych następuje klasyfikacja twarzy. Wektory własne twarzy, tzw. </w:t>
@@ -629,7 +567,7 @@
     </w:p>
     <w:p>
       <w:pPr>
-        <w:pStyle w:val="normalny0"/>
+        <w:pStyle w:val="normalny"/>
       </w:pPr>
       <w:r>
         <w:rPr>
@@ -641,12 +579,12 @@
             <v:stroke joinstyle="miter"/>
             <v:path gradientshapeok="t" o:connecttype="rect"/>
           </v:shapetype>
-          <v:shape id="_x0000_s1068" type="#_x0000_t202" style="position:absolute;left:0;text-align:left;margin-left:-.7pt;margin-top:11.5pt;width:255pt;height:256.45pt;z-index:-3" wrapcoords="-64 0 -64 21600 21664 21600 21664 0 -64 0">
+          <v:shape id="_x0000_s1068" type="#_x0000_t202" style="position:absolute;left:0;text-align:left;margin-left:-.7pt;margin-top:11.5pt;width:255pt;height:256.45pt;z-index:-5" wrapcoords="-64 0 -64 21600 21664 21600 21664 0 -64 0">
             <v:textbox style="mso-next-textbox:#_x0000_s1068;mso-fit-shape-to-text:t">
               <w:txbxContent>
                 <w:p>
                   <w:pPr>
-                    <w:pStyle w:val="Tekstpodstawowy"/>
+                    <w:pStyle w:val="BodyText"/>
                   </w:pPr>
                   <w:r>
                     <w:pict>
@@ -669,7 +607,7 @@
                         <v:path o:extrusionok="f" gradientshapeok="t" o:connecttype="rect"/>
                         <o:lock v:ext="edit" aspectratio="t"/>
                       </v:shapetype>
-                      <v:shape id="_x0000_i1035" type="#_x0000_t75" style="width:214.5pt;height:243pt">
+                      <v:shape id="_x0000_i1035" type="#_x0000_t75" style="width:214.65pt;height:243.15pt">
                         <v:imagedata r:id="rId5" o:title="schematProcesu"/>
                       </v:shape>
                     </w:pict>
@@ -702,7 +640,7 @@
     </w:p>
     <w:p>
       <w:pPr>
-        <w:pStyle w:val="Nagwek2"/>
+        <w:pStyle w:val="Heading2"/>
         <w:numPr>
           <w:ilvl w:val="1"/>
           <w:numId w:val="4"/>
@@ -714,7 +652,7 @@
     </w:p>
     <w:p>
       <w:pPr>
-        <w:pStyle w:val="normalny0"/>
+        <w:pStyle w:val="normalny"/>
       </w:pPr>
       <w:r>
         <w:t xml:space="preserve">Zdjęcia w dostępnej bazie nie mogły być wykorzystane w systemie bez wstępnej obróbki. Były one zaszumione, a twarz nie była wyśrodkowana. Ponadto zdjęcia zawierały duży obszar tła. Czynniki te mogłyby wpłynąć negatywnie na skuteczność systemu, dlatego zdjęcia zostały poddane prostemu przetwarzaniu wstępnemu. Etap </w:t>
@@ -791,7 +729,7 @@
     </w:p>
     <w:p>
       <w:pPr>
-        <w:pStyle w:val="normalny0"/>
+        <w:pStyle w:val="normalny"/>
       </w:pPr>
       <w:r>
         <w:t xml:space="preserve">Po usunięciu zakłóceń następuje przycięcie obrazu. Zdjęcia przycinane są z góry i z dołu przy użyciu stałego marginesu, dlatego nie jest to rozwiązanie uniwersalne i sprawdza się tylko dla wykorzystanej bazy. Przycięcie boków zdjęcia z wykorzystaniem stałych, ustalonych współrzędnych krawędzi było niemożliwe, gdyż twarze miały różne położenia na zdjęciach. Aby wyciąć poprawnie twarz należy ustalić jej lokalizację. Przy użyciu filtru </w:t>
@@ -840,7 +778,7 @@
     </w:p>
     <w:p>
       <w:pPr>
-        <w:pStyle w:val="normalny0"/>
+        <w:pStyle w:val="normalny"/>
       </w:pPr>
       <w:r>
         <w:rPr>
@@ -848,13 +786,13 @@
           <w:lang w:eastAsia="pl-PL"/>
         </w:rPr>
         <w:pict>
-          <v:shape id="_x0000_s1069" type="#_x0000_t202" style="position:absolute;left:0;text-align:left;margin-left:0;margin-top:11.4pt;width:255.05pt;height:71.25pt;z-index:-2;mso-wrap-edited:f" wrapcoords="-64 0 -64 21600 21664 21600 21664 0 -64 0">
+          <v:shape id="_x0000_s1069" type="#_x0000_t202" style="position:absolute;left:0;text-align:left;margin-left:0;margin-top:11.4pt;width:255.05pt;height:71.25pt;z-index:-4;mso-wrap-edited:f" wrapcoords="-64 0 -64 21600 21664 21600 21664 0 -64 0">
             <v:textbox style="mso-next-textbox:#_x0000_s1069" inset=".3mm,,1.3mm">
               <w:txbxContent>
                 <w:p>
                   <w:r>
                     <w:pict>
-                      <v:shape id="_x0000_i1036" type="#_x0000_t75" style="width:240.75pt;height:48.75pt">
+                      <v:shape id="_x0000_i1036" type="#_x0000_t75" style="width:241.15pt;height:48.9pt">
                         <v:imagedata r:id="rId6" o:title="preprocessing"/>
                       </v:shape>
                     </w:pict>
@@ -873,19 +811,11 @@
                   </w:r>
                   <w:r>
                     <w:tab/>
-                    <w:t xml:space="preserve">            </w:t>
-                  </w:r>
-                  <w:proofErr w:type="gramStart"/>
-                  <w:r>
-                    <w:t>b)</w:t>
+                    <w:t xml:space="preserve">            b)</w:t>
                   </w:r>
                   <w:r>
                     <w:tab/>
-                    <w:t xml:space="preserve">         c</w:t>
-                  </w:r>
-                  <w:proofErr w:type="gramEnd"/>
-                  <w:r>
-                    <w:t>)</w:t>
+                    <w:t xml:space="preserve">         c)</w:t>
                   </w:r>
                   <w:r>
                     <w:tab/>
@@ -922,7 +852,7 @@
     </w:p>
     <w:p>
       <w:pPr>
-        <w:pStyle w:val="Nagwek2"/>
+        <w:pStyle w:val="Heading2"/>
         <w:numPr>
           <w:ilvl w:val="1"/>
           <w:numId w:val="4"/>
@@ -934,7 +864,7 @@
     </w:p>
     <w:p>
       <w:pPr>
-        <w:pStyle w:val="normalny0"/>
+        <w:pStyle w:val="normalny"/>
       </w:pPr>
       <w:r>
         <w:t xml:space="preserve">Principal </w:t>
@@ -957,20 +887,20 @@
       </w:r>
       <w:r>
         <w:rPr>
-          <w:rStyle w:val="Uwydatnienie"/>
+          <w:rStyle w:val="Emphasis"/>
         </w:rPr>
         <w:t>transformacji</w:t>
       </w:r>
       <w:r>
         <w:rPr>
-          <w:rStyle w:val="Uwydatnienie"/>
+          <w:rStyle w:val="Emphasis"/>
         </w:rPr>
         <w:t xml:space="preserve"> </w:t>
       </w:r>
       <w:proofErr w:type="spellStart"/>
       <w:r>
         <w:rPr>
-          <w:rStyle w:val="Uwydatnienie"/>
+          <w:rStyle w:val="Emphasis"/>
         </w:rPr>
         <w:t>Karhunena</w:t>
       </w:r>
@@ -1006,7 +936,7 @@
     </w:p>
     <w:p>
       <w:pPr>
-        <w:pStyle w:val="normalny0"/>
+        <w:pStyle w:val="normalny"/>
         <w:rPr>
           <w:rStyle w:val="st"/>
         </w:rPr>
@@ -1030,7 +960,7 @@
       </w:r>
       <w:r>
         <w:rPr>
-          <w:rStyle w:val="Uwydatnienie"/>
+          <w:rStyle w:val="Emphasis"/>
           <w:i w:val="0"/>
         </w:rPr>
         <w:t>Java</w:t>
@@ -1071,7 +1001,7 @@
       </w:r>
       <w:r>
         <w:rPr>
-          <w:rStyle w:val="Uwydatnienie"/>
+          <w:rStyle w:val="Emphasis"/>
           <w:i w:val="0"/>
         </w:rPr>
         <w:t>EJML</w:t>
@@ -1085,7 +1015,7 @@
     </w:p>
     <w:p>
       <w:pPr>
-        <w:pStyle w:val="normalny0"/>
+        <w:pStyle w:val="normalny"/>
         <w:jc w:val="right"/>
         <w:rPr>
           <w:rStyle w:val="st"/>
@@ -1096,7 +1026,7 @@
           <w:noProof/>
         </w:rPr>
         <w:pict>
-          <v:shape id="_x0000_s1067" type="#_x0000_t75" style="position:absolute;left:0;text-align:left;margin-left:87.05pt;margin-top:12.7pt;width:100.5pt;height:21pt;z-index:6" equationxml="&lt;?xml version=&quot;1.0&quot; encoding=&quot;UTF-8&quot; standalone=&quot;yes&quot;?&gt;&#10;&lt;?mso-application progid=&quot;Word.Document&quot;?&gt;&#10;&lt;w:wordDocument xmlns:aml=&quot;http://schemas.microsoft.com/aml/2001/core&quot; xmlns:dt=&quot;uuid:C2F41010-65B3-11d1-A29F-00AA00C14882&quot; xmlns:ve=&quot;http://schemas.openxmlformats.org/markup-compatibility/2006&quot; xmlns:o=&quot;urn:schemas-microsoft-com:office:office&quot; xmlns:m=&quot;http://schemas.openxmlformats.org/officeDocument/2006/math&quot; xmlns:v=&quot;urn:schemas-microsoft-com:vml&quot; xmlns:w10=&quot;urn:schemas-microsoft-com:office:word&quot; xmlns:w=&quot;http://schemas.microsoft.com/office/word/2003/wordml&quot; xmlns:wx=&quot;http://schemas.microsoft.com/office/word/2003/auxHint&quot; xmlns:wsp=&quot;http://schemas.microsoft.com/office/word/2003/wordml/sp2&quot; xmlns:sl=&quot;http://schemas.microsoft.com/schemaLibrary/2003/core&quot; w:macrosPresent=&quot;no&quot; w:embeddedObjPresent=&quot;no&quot; w:ocxPresent=&quot;no&quot; xml:space=&quot;preserve&quot;&gt;&lt;w:ignoreSubtree w:val=&quot;http://schemas.microsoft.com/office/word/2003/wordml/sp2&quot;/&gt;&lt;o:DocumentProperties&gt;&lt;o:Version&gt;12&lt;/o:Version&gt;&lt;/o:DocumentProperties&gt;&lt;w:docPr&gt;&lt;w:view w:val=&quot;print&quot;/&gt;&lt;w:zoom w:percent=&quot;100&quot;/&gt;&lt;w:stylePaneFormatFilter w:val=&quot;3F01&quot;/&gt;&lt;w:defaultTabStop w:val=&quot;720&quot;/&gt;&lt;w:hyphenationZone w:val=&quot;425&quot;/&gt;&lt;w:doNotHyphenateCaps/&gt;&lt;w:punctuationKerning/&gt;&lt;w:characterSpacingControl w:val=&quot;DontCompress&quot;/&gt;&lt;w:optimizeForBrowser/&gt;&lt;w:relyOnVML/&gt;&lt;w:allowPNG/&gt;&lt;w:validateAgainstSchema w:val=&quot;off&quot;/&gt;&lt;w:saveInvalidXML w:val=&quot;off&quot;/&gt;&lt;w:ignoreMixedContent w:val=&quot;off&quot;/&gt;&lt;w:alwaysShowPlaceholderText w:val=&quot;off&quot;/&gt;&lt;w:doNotUnderlineInvalidXML/&gt;&lt;w:compat&gt;&lt;w:doNotUseHTMLParagraphAutoSpacing/&gt;&lt;w:dontAllowFieldEndSelect/&gt;&lt;w:useWord2002TableStyleRules/&gt;&lt;w:useFELayout/&gt;&lt;/w:compat&gt;&lt;wsp:rsids&gt;&lt;wsp:rsidRoot wsp:val=&quot;00ED13D6&quot;/&gt;&lt;wsp:rsid wsp:val=&quot;0005707D&quot;/&gt;&lt;wsp:rsid wsp:val=&quot;000D6F6F&quot;/&gt;&lt;wsp:rsid wsp:val=&quot;002B44F7&quot;/&gt;&lt;wsp:rsid wsp:val=&quot;00307227&quot;/&gt;&lt;wsp:rsid wsp:val=&quot;00357D5E&quot;/&gt;&lt;wsp:rsid wsp:val=&quot;00397ECD&quot;/&gt;&lt;wsp:rsid wsp:val=&quot;00463CEF&quot;/&gt;&lt;wsp:rsid wsp:val=&quot;004D5020&quot;/&gt;&lt;wsp:rsid wsp:val=&quot;00546A71&quot;/&gt;&lt;wsp:rsid wsp:val=&quot;00592381&quot;/&gt;&lt;wsp:rsid wsp:val=&quot;005B700E&quot;/&gt;&lt;wsp:rsid wsp:val=&quot;005D4297&quot;/&gt;&lt;wsp:rsid wsp:val=&quot;005F3451&quot;/&gt;&lt;wsp:rsid wsp:val=&quot;006129BD&quot;/&gt;&lt;wsp:rsid wsp:val=&quot;006E19C4&quot;/&gt;&lt;wsp:rsid wsp:val=&quot;006F582D&quot;/&gt;&lt;wsp:rsid wsp:val=&quot;0071082A&quot;/&gt;&lt;wsp:rsid wsp:val=&quot;007901FF&quot;/&gt;&lt;wsp:rsid wsp:val=&quot;0082039E&quot;/&gt;&lt;wsp:rsid wsp:val=&quot;008E3936&quot;/&gt;&lt;wsp:rsid wsp:val=&quot;009245BF&quot;/&gt;&lt;wsp:rsid wsp:val=&quot;00926F89&quot;/&gt;&lt;wsp:rsid wsp:val=&quot;0093792D&quot;/&gt;&lt;wsp:rsid wsp:val=&quot;00982005&quot;/&gt;&lt;wsp:rsid wsp:val=&quot;00A55222&quot;/&gt;&lt;wsp:rsid wsp:val=&quot;00A61D70&quot;/&gt;&lt;wsp:rsid wsp:val=&quot;00AC7736&quot;/&gt;&lt;wsp:rsid wsp:val=&quot;00B57A1C&quot;/&gt;&lt;wsp:rsid wsp:val=&quot;00B7000C&quot;/&gt;&lt;wsp:rsid wsp:val=&quot;00B77577&quot;/&gt;&lt;wsp:rsid wsp:val=&quot;00BA1604&quot;/&gt;&lt;wsp:rsid wsp:val=&quot;00CE1F54&quot;/&gt;&lt;wsp:rsid wsp:val=&quot;00CE7A4E&quot;/&gt;&lt;wsp:rsid wsp:val=&quot;00D02D73&quot;/&gt;&lt;wsp:rsid wsp:val=&quot;00D530E5&quot;/&gt;&lt;wsp:rsid wsp:val=&quot;00D55A94&quot;/&gt;&lt;wsp:rsid wsp:val=&quot;00D6140F&quot;/&gt;&lt;wsp:rsid wsp:val=&quot;00D7405C&quot;/&gt;&lt;wsp:rsid wsp:val=&quot;00E0047A&quot;/&gt;&lt;wsp:rsid wsp:val=&quot;00E02BE6&quot;/&gt;&lt;wsp:rsid wsp:val=&quot;00E126C8&quot;/&gt;&lt;wsp:rsid wsp:val=&quot;00EA1EF9&quot;/&gt;&lt;wsp:rsid wsp:val=&quot;00ED13D6&quot;/&gt;&lt;wsp:rsid wsp:val=&quot;00F12C5F&quot;/&gt;&lt;wsp:rsid wsp:val=&quot;00FB3E7D&quot;/&gt;&lt;/wsp:rsids&gt;&lt;/w:docPr&gt;&lt;w:body&gt;&lt;w:p wsp:rsidR=&quot;00000000&quot; wsp:rsidRDefault=&quot;005B700E&quot;&gt;&lt;m:oMathPara&gt;&lt;m:oMath&gt;&lt;m:sSub&gt;&lt;m:sSubPr&gt;&lt;m:ctrlPr&gt;&lt;w:rPr&gt;&lt;w:rFonts w:ascii=&quot;Cambria Math&quot; w:h-ansi=&quot;Cambria Math&quot;/&gt;&lt;wx:font wx:val=&quot;Cambria Math&quot;/&gt;&lt;w:i/&gt;&lt;w:sz w:val=&quot;22&quot;/&gt;&lt;w:sz-cs w:val=&quot;22&quot;/&gt;&lt;/w:rPr&gt;&lt;/m:ctrlPr&gt;&lt;/m:sSubPr&gt;&lt;m:e&gt;&lt;m:r&gt;&lt;w:rPr&gt;&lt;w:rFonts w:ascii=&quot;Cambria Math&quot; w:h-ansi=&quot;Cambria Math&quot;/&gt;&lt;wx:font wx:val=&quot;Cambria Math&quot;/&gt;&lt;w:i/&gt;&lt;w:sz w:val=&quot;22&quot;/&gt;&lt;w:sz-cs w:val=&quot;22&quot;/&gt;&lt;/w:rPr&gt;&lt;m:t&gt;P&lt;/m:t&gt;&lt;/m:r&gt;&lt;/m:e&gt;&lt;m:sub&gt;&lt;m:r&gt;&lt;w:rPr&gt;&lt;w:rFonts w:ascii=&quot;Cambria Math&quot; w:h-ansi=&quot;Cambria Math&quot;/&gt;&lt;wx:font wx:val=&quot;Cambria Math&quot;/&gt;&lt;w:i/&gt;&lt;w:sz w:val=&quot;22&quot;/&gt;&lt;w:sz-cs w:val=&quot;22&quot;/&gt;&lt;/w:rPr&gt;&lt;m:t&gt;j&lt;/m:t&gt;&lt;/m:r&gt;&lt;/m:sub&gt;&lt;/m:sSub&gt;&lt;m:r&gt;&lt;w:rPr&gt;&lt;w:rFonts w:ascii=&quot;Cambria Math&quot; w:h-ansi=&quot;Cambria Math&quot;/&gt;&lt;wx:font wx:val=&quot;Cambria Math&quot;/&gt;&lt;w:i/&gt;&lt;w:sz w:val=&quot;22&quot;/&gt;&lt;w:sz-cs w:val=&quot;22&quot;/&gt;&lt;/w:rPr&gt;&lt;m:t&gt;=&lt;/m:t&gt;&lt;/m:r&gt;&lt;m:f&gt;&lt;m:fPr&gt;&lt;m:ctrlPr&gt;&lt;w:rPr&gt;&lt;w:rFonts w:ascii=&quot;Cambria Math&quot; w:h-ansi=&quot;Cambria Math&quot;/&gt;&lt;wx:font wx:val=&quot;Cambria Math&quot;/&gt;&lt;w:i/&gt;&lt;w:sz w:val=&quot;22&quot;/&gt;&lt;w:sz-cs w:val=&quot;22&quot;/&gt;&lt;/w:rPr&gt;&lt;/m:ctrlPr&gt;&lt;/m:fPr&gt;&lt;m:num&gt;&lt;m:nary&gt;&lt;m:naryPr&gt;&lt;m:chr m:val=&quot;â‘&quot;/&gt;&lt;m:limLoc m:val=&quot;undOvr&quot;/&gt;&lt;m:ctrlPr&gt;&lt;w:rPr&gt;&lt;w:rFonts w:ascii=&quot;Cambria Math&quot; w:h-ansi=&quot;Cambria Math&quot;/&gt;&lt;wx:font wx:val=&quot;Cambria Math&quot;/&gt;&lt;w:i/&gt;&lt;w:sz w:val=&quot;22&quot;/&gt;&lt;w:sz-cs w:val=&quot;22&quot;/&gt;&lt;/w:rPr&gt;&lt;/m:ctrlPr&gt;&lt;/m:naryPr&gt;&lt;m:sub&gt;&lt;m:r&gt;&lt;w:rPr&gt;&lt;w:rFonts w:ascii=&quot;Cambria Math&quot; w:h-ansi=&quot;Cambria Math&quot;/&gt;&lt;wx:font wx:val=&quot;Cambria Math&quot;/&gt;&lt;w:i/&gt;&lt;w:sz w:val=&quot;22&quot;/&gt;&lt;w:sz-cs w:val=&quot;22&quot;/&gt;&lt;/w:rPr&gt;&lt;m:t&gt;i=1&lt;/m:t&gt;&lt;/m:r&gt;&lt;/m:sub&gt;&lt;m:sup&gt;&lt;m:r&gt;&lt;w:rPr&gt;&lt;w:rFonts w:ascii=&quot;Cambria Math&quot; w:h-ansi=&quot;Cambria Math&quot;/&gt;&lt;wx:font wx:val=&quot;Cambria Math&quot;/&gt;&lt;w:i/&gt;&lt;w:sz w:val=&quot;22&quot;/&gt;&lt;w:sz-cs w:val=&quot;22&quot;/&gt;&lt;/w:rPr&gt;&lt;m:t&gt;n&lt;/m:t&gt;&lt;/m:r&gt;&lt;/m:sup&gt;&lt;m:e&gt;&lt;m:sSub&gt;&lt;m:sSubPr&gt;&lt;m:ctrlPr&gt;&lt;w:rPr&gt;&lt;w:rFonts w:ascii=&quot;Cambria Math&quot; w:h-ansi=&quot;Cambria Math&quot;/&gt;&lt;wx:font wx:val=&quot;Cambria Math&quot;/&gt;&lt;w:i/&gt;&lt;w:sz w:val=&quot;22&quot;/&gt;&lt;w:sz-cs w:val=&quot;22&quot;/&gt;&lt;/w:rPr&gt;&lt;/m:ctrlPr&gt;&lt;/m:sSubPr&gt;&lt;m:e&gt;&lt;m:r&gt;&lt;w:rPr&gt;&lt;w:rFonts w:ascii=&quot;Cambria Math&quot; w:h-ansi=&quot;Cambria Math&quot;/&gt;&lt;wx:font wx:val=&quot;Cambria Math&quot;/&gt;&lt;w:i/&gt;&lt;w:sz w:val=&quot;22&quot;/&gt;&lt;w:sz-cs w:val=&quot;22&quot;/&gt;&lt;/w:rPr&gt;&lt;m:t&gt;x&lt;/m:t&gt;&lt;/m:r&gt;&lt;/m:e&gt;&lt;m:sub&gt;&lt;m:r&gt;&lt;w:rPr&gt;&lt;w:rFonts w:ascii=&quot;Cambria Math&quot; w:h-ansi=&quot;Cambria Math&quot;/&gt;&lt;wx:font wx:val=&quot;Cambria Math&quot;/&gt;&lt;w:i/&gt;&lt;w:sz w:val=&quot;22&quot;/&gt;&lt;w:sz-cs w:val=&quot;22&quot;/&gt;&lt;/w:rPr&gt;&lt;m:t&gt;ij&lt;/m:t&gt;&lt;/m:r&gt;&lt;/m:sub&gt;&lt;/m:sSub&gt;&lt;/m:e&gt;&lt;/m:nary&gt;&lt;/m:num&gt;&lt;m:den&gt;&lt;m:r&gt;&lt;w:rPr&gt;&lt;w:rFonts w:ascii=&quot;Cambria Math&quot; w:h-ansi=&quot;Cambria Math&quot;/&gt;&lt;wx:font wx:val=&quot;Cambria Math&quot;/&gt;&lt;w:i/&gt;&lt;w:sz w:val=&quot;22&quot;/&gt;&lt;w:sz-cs w:val=&quot;22&quot;/&gt;&lt;/w:rPr&gt;&lt;m:t&gt;n&lt;/m:t&gt;&lt;/m:r&gt;&lt;/m:den&gt;&lt;/m:f&gt;&lt;m:r&gt;&lt;w:rPr&gt;&lt;w:rFonts w:ascii=&quot;Cambria Math&quot; w:h-ansi=&quot;Cambria Math&quot;/&gt;&lt;wx:font wx:val=&quot;Cambria Math&quot;/&gt;&lt;w:i/&gt;&lt;w:sz w:val=&quot;22&quot;/&gt;&lt;w:sz-cs w:val=&quot;22&quot;/&gt;&lt;/w:rPr&gt;&lt;m:t&gt;, j=1..m&lt;/m:t&gt;&lt;/m:r&gt;&lt;/m:oMath&gt;&lt;/m:oMathPara&gt;&lt;/w:p&gt;&lt;w:sectPr wsp:rsidR=&quot;00000000&quot;&gt;&lt;w:pgSz w:w=&quot;12240&quot; w:h=&quot;15840&quot;/&gt;&lt;w:pgMar w:top=&quot;1417&quot; w:right=&quot;1417&quot; w:bottom=&quot;1417&quot; w:left=&quot;1417&quot; w:header=&quot;708&quot; w:footer=&quot;708&quot; w:gutter=&quot;0&quot;/&gt;&lt;w:cols w:space=&quot;708&quot;/&gt;&lt;/w:sectPr&gt;&lt;/w:body&gt;&lt;/w:wordDocument&gt;">
+          <v:shape id="_x0000_s1067" type="#_x0000_t75" style="position:absolute;left:0;text-align:left;margin-left:87.05pt;margin-top:12.7pt;width:100.5pt;height:21pt;z-index:5" equationxml="&lt;">
             <v:imagedata r:id="rId7" o:title="" chromakey="white"/>
           </v:shape>
         </w:pict>
@@ -1118,7 +1048,7 @@
           <w:position w:val="-12"/>
         </w:rPr>
         <w:pict>
-          <v:shape id="_x0000_i1025" type="#_x0000_t75" style="width:100.5pt;height:21pt" equationxml="&lt;?xml version=&quot;1.0&quot; encoding=&quot;UTF-8&quot; standalone=&quot;yes&quot;?&gt;&#10;&lt;?mso-application progid=&quot;Word.Document&quot;?&gt;&#10;&lt;w:wordDocument xmlns:aml=&quot;http://schemas.microsoft.com/aml/2001/core&quot; xmlns:dt=&quot;uuid:C2F41010-65B3-11d1-A29F-00AA00C14882&quot; xmlns:ve=&quot;http://schemas.openxmlformats.org/markup-compatibility/2006&quot; xmlns:o=&quot;urn:schemas-microsoft-com:office:office&quot; xmlns:m=&quot;http://schemas.openxmlformats.org/officeDocument/2006/math&quot; xmlns:v=&quot;urn:schemas-microsoft-com:vml&quot; xmlns:w10=&quot;urn:schemas-microsoft-com:office:word&quot; xmlns:w=&quot;http://schemas.microsoft.com/office/word/2003/wordml&quot; xmlns:wx=&quot;http://schemas.microsoft.com/office/word/2003/auxHint&quot; xmlns:wsp=&quot;http://schemas.microsoft.com/office/word/2003/wordml/sp2&quot; xmlns:sl=&quot;http://schemas.microsoft.com/schemaLibrary/2003/core&quot; w:macrosPresent=&quot;no&quot; w:embeddedObjPresent=&quot;no&quot; w:ocxPresent=&quot;no&quot; xml:space=&quot;preserve&quot;&gt;&lt;w:ignoreSubtree w:val=&quot;http://schemas.microsoft.com/office/word/2003/wordml/sp2&quot;/&gt;&lt;o:DocumentProperties&gt;&lt;o:Version&gt;12&lt;/o:Version&gt;&lt;/o:DocumentProperties&gt;&lt;w:docPr&gt;&lt;w:view w:val=&quot;print&quot;/&gt;&lt;w:zoom w:percent=&quot;100&quot;/&gt;&lt;w:stylePaneFormatFilter w:val=&quot;3F01&quot;/&gt;&lt;w:defaultTabStop w:val=&quot;720&quot;/&gt;&lt;w:hyphenationZone w:val=&quot;425&quot;/&gt;&lt;w:doNotHyphenateCaps/&gt;&lt;w:punctuationKerning/&gt;&lt;w:characterSpacingControl w:val=&quot;DontCompress&quot;/&gt;&lt;w:optimizeForBrowser/&gt;&lt;w:relyOnVML/&gt;&lt;w:allowPNG/&gt;&lt;w:validateAgainstSchema w:val=&quot;off&quot;/&gt;&lt;w:saveInvalidXML w:val=&quot;off&quot;/&gt;&lt;w:ignoreMixedContent w:val=&quot;off&quot;/&gt;&lt;w:alwaysShowPlaceholderText w:val=&quot;off&quot;/&gt;&lt;w:doNotUnderlineInvalidXML/&gt;&lt;w:compat&gt;&lt;w:doNotUseHTMLParagraphAutoSpacing/&gt;&lt;w:dontAllowFieldEndSelect/&gt;&lt;w:useWord2002TableStyleRules/&gt;&lt;w:useFELayout/&gt;&lt;/w:compat&gt;&lt;wsp:rsids&gt;&lt;wsp:rsidRoot wsp:val=&quot;00ED13D6&quot;/&gt;&lt;wsp:rsid wsp:val=&quot;0005707D&quot;/&gt;&lt;wsp:rsid wsp:val=&quot;000D6F6F&quot;/&gt;&lt;wsp:rsid wsp:val=&quot;002B44F7&quot;/&gt;&lt;wsp:rsid wsp:val=&quot;00307227&quot;/&gt;&lt;wsp:rsid wsp:val=&quot;00357D5E&quot;/&gt;&lt;wsp:rsid wsp:val=&quot;00397ECD&quot;/&gt;&lt;wsp:rsid wsp:val=&quot;00463CEF&quot;/&gt;&lt;wsp:rsid wsp:val=&quot;004D5020&quot;/&gt;&lt;wsp:rsid wsp:val=&quot;00546A71&quot;/&gt;&lt;wsp:rsid wsp:val=&quot;00592381&quot;/&gt;&lt;wsp:rsid wsp:val=&quot;005B700E&quot;/&gt;&lt;wsp:rsid wsp:val=&quot;005D4297&quot;/&gt;&lt;wsp:rsid wsp:val=&quot;005F3451&quot;/&gt;&lt;wsp:rsid wsp:val=&quot;006129BD&quot;/&gt;&lt;wsp:rsid wsp:val=&quot;006E19C4&quot;/&gt;&lt;wsp:rsid wsp:val=&quot;006F582D&quot;/&gt;&lt;wsp:rsid wsp:val=&quot;0071082A&quot;/&gt;&lt;wsp:rsid wsp:val=&quot;007901FF&quot;/&gt;&lt;wsp:rsid wsp:val=&quot;0082039E&quot;/&gt;&lt;wsp:rsid wsp:val=&quot;008E3936&quot;/&gt;&lt;wsp:rsid wsp:val=&quot;009245BF&quot;/&gt;&lt;wsp:rsid wsp:val=&quot;00926F89&quot;/&gt;&lt;wsp:rsid wsp:val=&quot;0093792D&quot;/&gt;&lt;wsp:rsid wsp:val=&quot;00982005&quot;/&gt;&lt;wsp:rsid wsp:val=&quot;00A55222&quot;/&gt;&lt;wsp:rsid wsp:val=&quot;00A61D70&quot;/&gt;&lt;wsp:rsid wsp:val=&quot;00AC7736&quot;/&gt;&lt;wsp:rsid wsp:val=&quot;00B57A1C&quot;/&gt;&lt;wsp:rsid wsp:val=&quot;00B7000C&quot;/&gt;&lt;wsp:rsid wsp:val=&quot;00B77577&quot;/&gt;&lt;wsp:rsid wsp:val=&quot;00BA1604&quot;/&gt;&lt;wsp:rsid wsp:val=&quot;00CE1F54&quot;/&gt;&lt;wsp:rsid wsp:val=&quot;00CE7A4E&quot;/&gt;&lt;wsp:rsid wsp:val=&quot;00D02D73&quot;/&gt;&lt;wsp:rsid wsp:val=&quot;00D530E5&quot;/&gt;&lt;wsp:rsid wsp:val=&quot;00D55A94&quot;/&gt;&lt;wsp:rsid wsp:val=&quot;00D6140F&quot;/&gt;&lt;wsp:rsid wsp:val=&quot;00D7405C&quot;/&gt;&lt;wsp:rsid wsp:val=&quot;00E0047A&quot;/&gt;&lt;wsp:rsid wsp:val=&quot;00E02BE6&quot;/&gt;&lt;wsp:rsid wsp:val=&quot;00E126C8&quot;/&gt;&lt;wsp:rsid wsp:val=&quot;00EA1EF9&quot;/&gt;&lt;wsp:rsid wsp:val=&quot;00ED13D6&quot;/&gt;&lt;wsp:rsid wsp:val=&quot;00F12C5F&quot;/&gt;&lt;wsp:rsid wsp:val=&quot;00FB3E7D&quot;/&gt;&lt;/wsp:rsids&gt;&lt;/w:docPr&gt;&lt;w:body&gt;&lt;w:p wsp:rsidR=&quot;00000000&quot; wsp:rsidRDefault=&quot;005B700E&quot;&gt;&lt;m:oMathPara&gt;&lt;m:oMath&gt;&lt;m:sSub&gt;&lt;m:sSubPr&gt;&lt;m:ctrlPr&gt;&lt;w:rPr&gt;&lt;w:rFonts w:ascii=&quot;Cambria Math&quot; w:h-ansi=&quot;Cambria Math&quot;/&gt;&lt;wx:font wx:val=&quot;Cambria Math&quot;/&gt;&lt;w:i/&gt;&lt;w:sz w:val=&quot;22&quot;/&gt;&lt;w:sz-cs w:val=&quot;22&quot;/&gt;&lt;/w:rPr&gt;&lt;/m:ctrlPr&gt;&lt;/m:sSubPr&gt;&lt;m:e&gt;&lt;m:r&gt;&lt;w:rPr&gt;&lt;w:rFonts w:ascii=&quot;Cambria Math&quot; w:h-ansi=&quot;Cambria Math&quot;/&gt;&lt;wx:font wx:val=&quot;Cambria Math&quot;/&gt;&lt;w:i/&gt;&lt;w:sz w:val=&quot;22&quot;/&gt;&lt;w:sz-cs w:val=&quot;22&quot;/&gt;&lt;/w:rPr&gt;&lt;m:t&gt;P&lt;/m:t&gt;&lt;/m:r&gt;&lt;/m:e&gt;&lt;m:sub&gt;&lt;m:r&gt;&lt;w:rPr&gt;&lt;w:rFonts w:ascii=&quot;Cambria Math&quot; w:h-ansi=&quot;Cambria Math&quot;/&gt;&lt;wx:font wx:val=&quot;Cambria Math&quot;/&gt;&lt;w:i/&gt;&lt;w:sz w:val=&quot;22&quot;/&gt;&lt;w:sz-cs w:val=&quot;22&quot;/&gt;&lt;/w:rPr&gt;&lt;m:t&gt;j&lt;/m:t&gt;&lt;/m:r&gt;&lt;/m:sub&gt;&lt;/m:sSub&gt;&lt;m:r&gt;&lt;w:rPr&gt;&lt;w:rFonts w:ascii=&quot;Cambria Math&quot; w:h-ansi=&quot;Cambria Math&quot;/&gt;&lt;wx:font wx:val=&quot;Cambria Math&quot;/&gt;&lt;w:i/&gt;&lt;w:sz w:val=&quot;22&quot;/&gt;&lt;w:sz-cs w:val=&quot;22&quot;/&gt;&lt;/w:rPr&gt;&lt;m:t&gt;=&lt;/m:t&gt;&lt;/m:r&gt;&lt;m:f&gt;&lt;m:fPr&gt;&lt;m:ctrlPr&gt;&lt;w:rPr&gt;&lt;w:rFonts w:ascii=&quot;Cambria Math&quot; w:h-ansi=&quot;Cambria Math&quot;/&gt;&lt;wx:font wx:val=&quot;Cambria Math&quot;/&gt;&lt;w:i/&gt;&lt;w:sz w:val=&quot;22&quot;/&gt;&lt;w:sz-cs w:val=&quot;22&quot;/&gt;&lt;/w:rPr&gt;&lt;/m:ctrlPr&gt;&lt;/m:fPr&gt;&lt;m:num&gt;&lt;m:nary&gt;&lt;m:naryPr&gt;&lt;m:chr m:val=&quot;â‘&quot;/&gt;&lt;m:limLoc m:val=&quot;undOvr&quot;/&gt;&lt;m:ctrlPr&gt;&lt;w:rPr&gt;&lt;w:rFonts w:ascii=&quot;Cambria Math&quot; w:h-ansi=&quot;Cambria Math&quot;/&gt;&lt;wx:font wx:val=&quot;Cambria Math&quot;/&gt;&lt;w:i/&gt;&lt;w:sz w:val=&quot;22&quot;/&gt;&lt;w:sz-cs w:val=&quot;22&quot;/&gt;&lt;/w:rPr&gt;&lt;/m:ctrlPr&gt;&lt;/m:naryPr&gt;&lt;m:sub&gt;&lt;m:r&gt;&lt;w:rPr&gt;&lt;w:rFonts w:ascii=&quot;Cambria Math&quot; w:h-ansi=&quot;Cambria Math&quot;/&gt;&lt;wx:font wx:val=&quot;Cambria Math&quot;/&gt;&lt;w:i/&gt;&lt;w:sz w:val=&quot;22&quot;/&gt;&lt;w:sz-cs w:val=&quot;22&quot;/&gt;&lt;/w:rPr&gt;&lt;m:t&gt;i=1&lt;/m:t&gt;&lt;/m:r&gt;&lt;/m:sub&gt;&lt;m:sup&gt;&lt;m:r&gt;&lt;w:rPr&gt;&lt;w:rFonts w:ascii=&quot;Cambria Math&quot; w:h-ansi=&quot;Cambria Math&quot;/&gt;&lt;wx:font wx:val=&quot;Cambria Math&quot;/&gt;&lt;w:i/&gt;&lt;w:sz w:val=&quot;22&quot;/&gt;&lt;w:sz-cs w:val=&quot;22&quot;/&gt;&lt;/w:rPr&gt;&lt;m:t&gt;n&lt;/m:t&gt;&lt;/m:r&gt;&lt;/m:sup&gt;&lt;m:e&gt;&lt;m:sSub&gt;&lt;m:sSubPr&gt;&lt;m:ctrlPr&gt;&lt;w:rPr&gt;&lt;w:rFonts w:ascii=&quot;Cambria Math&quot; w:h-ansi=&quot;Cambria Math&quot;/&gt;&lt;wx:font wx:val=&quot;Cambria Math&quot;/&gt;&lt;w:i/&gt;&lt;w:sz w:val=&quot;22&quot;/&gt;&lt;w:sz-cs w:val=&quot;22&quot;/&gt;&lt;/w:rPr&gt;&lt;/m:ctrlPr&gt;&lt;/m:sSubPr&gt;&lt;m:e&gt;&lt;m:r&gt;&lt;w:rPr&gt;&lt;w:rFonts w:ascii=&quot;Cambria Math&quot; w:h-ansi=&quot;Cambria Math&quot;/&gt;&lt;wx:font wx:val=&quot;Cambria Math&quot;/&gt;&lt;w:i/&gt;&lt;w:sz w:val=&quot;22&quot;/&gt;&lt;w:sz-cs w:val=&quot;22&quot;/&gt;&lt;/w:rPr&gt;&lt;m:t&gt;x&lt;/m:t&gt;&lt;/m:r&gt;&lt;/m:e&gt;&lt;m:sub&gt;&lt;m:r&gt;&lt;w:rPr&gt;&lt;w:rFonts w:ascii=&quot;Cambria Math&quot; w:h-ansi=&quot;Cambria Math&quot;/&gt;&lt;wx:font wx:val=&quot;Cambria Math&quot;/&gt;&lt;w:i/&gt;&lt;w:sz w:val=&quot;22&quot;/&gt;&lt;w:sz-cs w:val=&quot;22&quot;/&gt;&lt;/w:rPr&gt;&lt;m:t&gt;ij&lt;/m:t&gt;&lt;/m:r&gt;&lt;/m:sub&gt;&lt;/m:sSub&gt;&lt;/m:e&gt;&lt;/m:nary&gt;&lt;/m:num&gt;&lt;m:den&gt;&lt;m:r&gt;&lt;w:rPr&gt;&lt;w:rFonts w:ascii=&quot;Cambria Math&quot; w:h-ansi=&quot;Cambria Math&quot;/&gt;&lt;wx:font wx:val=&quot;Cambria Math&quot;/&gt;&lt;w:i/&gt;&lt;w:sz w:val=&quot;22&quot;/&gt;&lt;w:sz-cs w:val=&quot;22&quot;/&gt;&lt;/w:rPr&gt;&lt;m:t&gt;n&lt;/m:t&gt;&lt;/m:r&gt;&lt;/m:den&gt;&lt;/m:f&gt;&lt;m:r&gt;&lt;w:rPr&gt;&lt;w:rFonts w:ascii=&quot;Cambria Math&quot; w:h-ansi=&quot;Cambria Math&quot;/&gt;&lt;wx:font wx:val=&quot;Cambria Math&quot;/&gt;&lt;w:i/&gt;&lt;w:sz w:val=&quot;22&quot;/&gt;&lt;w:sz-cs w:val=&quot;22&quot;/&gt;&lt;/w:rPr&gt;&lt;m:t&gt;, j=1..m&lt;/m:t&gt;&lt;/m:r&gt;&lt;/m:oMath&gt;&lt;/m:oMathPara&gt;&lt;/w:p&gt;&lt;w:sectPr wsp:rsidR=&quot;00000000&quot;&gt;&lt;w:pgSz w:w=&quot;12240&quot; w:h=&quot;15840&quot;/&gt;&lt;w:pgMar w:top=&quot;1417&quot; w:right=&quot;1417&quot; w:bottom=&quot;1417&quot; w:left=&quot;1417&quot; w:header=&quot;708&quot; w:footer=&quot;708&quot; w:gutter=&quot;0&quot;/&gt;&lt;w:cols w:space=&quot;708&quot;/&gt;&lt;/w:sectPr&gt;&lt;/w:body&gt;&lt;/w:wordDocument&gt;">
+          <v:shape id="_x0000_i1025" type="#_x0000_t75" style="width:100.55pt;height:21.05pt" equationxml="&lt;">
             <v:imagedata r:id="rId7" o:title="" chromakey="white"/>
           </v:shape>
         </w:pict>
@@ -1158,7 +1088,7 @@
           <w:position w:val="-12"/>
         </w:rPr>
         <w:pict>
-          <v:shape id="_x0000_i1026" type="#_x0000_t75" style="width:100.5pt;height:21pt" equationxml="&lt;?xml version=&quot;1.0&quot; encoding=&quot;UTF-8&quot; standalone=&quot;yes&quot;?&gt;&#10;&lt;?mso-application progid=&quot;Word.Document&quot;?&gt;&#10;&lt;w:wordDocument xmlns:aml=&quot;http://schemas.microsoft.com/aml/2001/core&quot; xmlns:dt=&quot;uuid:C2F41010-65B3-11d1-A29F-00AA00C14882&quot; xmlns:ve=&quot;http://schemas.openxmlformats.org/markup-compatibility/2006&quot; xmlns:o=&quot;urn:schemas-microsoft-com:office:office&quot; xmlns:m=&quot;http://schemas.openxmlformats.org/officeDocument/2006/math&quot; xmlns:v=&quot;urn:schemas-microsoft-com:vml&quot; xmlns:w10=&quot;urn:schemas-microsoft-com:office:word&quot; xmlns:w=&quot;http://schemas.microsoft.com/office/word/2003/wordml&quot; xmlns:wx=&quot;http://schemas.microsoft.com/office/word/2003/auxHint&quot; xmlns:wsp=&quot;http://schemas.microsoft.com/office/word/2003/wordml/sp2&quot; xmlns:sl=&quot;http://schemas.microsoft.com/schemaLibrary/2003/core&quot; w:macrosPresent=&quot;no&quot; w:embeddedObjPresent=&quot;no&quot; w:ocxPresent=&quot;no&quot; xml:space=&quot;preserve&quot;&gt;&lt;w:ignoreSubtree w:val=&quot;http://schemas.microsoft.com/office/word/2003/wordml/sp2&quot;/&gt;&lt;o:DocumentProperties&gt;&lt;o:Version&gt;12&lt;/o:Version&gt;&lt;/o:DocumentProperties&gt;&lt;w:docPr&gt;&lt;w:view w:val=&quot;print&quot;/&gt;&lt;w:zoom w:percent=&quot;100&quot;/&gt;&lt;w:stylePaneFormatFilter w:val=&quot;3F01&quot;/&gt;&lt;w:defaultTabStop w:val=&quot;720&quot;/&gt;&lt;w:hyphenationZone w:val=&quot;425&quot;/&gt;&lt;w:doNotHyphenateCaps/&gt;&lt;w:punctuationKerning/&gt;&lt;w:characterSpacingControl w:val=&quot;DontCompress&quot;/&gt;&lt;w:optimizeForBrowser/&gt;&lt;w:relyOnVML/&gt;&lt;w:allowPNG/&gt;&lt;w:validateAgainstSchema w:val=&quot;off&quot;/&gt;&lt;w:saveInvalidXML w:val=&quot;off&quot;/&gt;&lt;w:ignoreMixedContent w:val=&quot;off&quot;/&gt;&lt;w:alwaysShowPlaceholderText w:val=&quot;off&quot;/&gt;&lt;w:doNotUnderlineInvalidXML/&gt;&lt;w:compat&gt;&lt;w:doNotUseHTMLParagraphAutoSpacing/&gt;&lt;w:dontAllowFieldEndSelect/&gt;&lt;w:useWord2002TableStyleRules/&gt;&lt;w:useFELayout/&gt;&lt;/w:compat&gt;&lt;wsp:rsids&gt;&lt;wsp:rsidRoot wsp:val=&quot;00ED13D6&quot;/&gt;&lt;wsp:rsid wsp:val=&quot;0005707D&quot;/&gt;&lt;wsp:rsid wsp:val=&quot;000D6F6F&quot;/&gt;&lt;wsp:rsid wsp:val=&quot;002B44F7&quot;/&gt;&lt;wsp:rsid wsp:val=&quot;00307227&quot;/&gt;&lt;wsp:rsid wsp:val=&quot;00357D5E&quot;/&gt;&lt;wsp:rsid wsp:val=&quot;00397ECD&quot;/&gt;&lt;wsp:rsid wsp:val=&quot;00463CEF&quot;/&gt;&lt;wsp:rsid wsp:val=&quot;004D5020&quot;/&gt;&lt;wsp:rsid wsp:val=&quot;00546A71&quot;/&gt;&lt;wsp:rsid wsp:val=&quot;00592381&quot;/&gt;&lt;wsp:rsid wsp:val=&quot;005D4297&quot;/&gt;&lt;wsp:rsid wsp:val=&quot;005F3451&quot;/&gt;&lt;wsp:rsid wsp:val=&quot;006129BD&quot;/&gt;&lt;wsp:rsid wsp:val=&quot;006E19C4&quot;/&gt;&lt;wsp:rsid wsp:val=&quot;006F582D&quot;/&gt;&lt;wsp:rsid wsp:val=&quot;0071082A&quot;/&gt;&lt;wsp:rsid wsp:val=&quot;007901FF&quot;/&gt;&lt;wsp:rsid wsp:val=&quot;0082039E&quot;/&gt;&lt;wsp:rsid wsp:val=&quot;008E3936&quot;/&gt;&lt;wsp:rsid wsp:val=&quot;009245BF&quot;/&gt;&lt;wsp:rsid wsp:val=&quot;00926F89&quot;/&gt;&lt;wsp:rsid wsp:val=&quot;0093792D&quot;/&gt;&lt;wsp:rsid wsp:val=&quot;00982005&quot;/&gt;&lt;wsp:rsid wsp:val=&quot;00A55222&quot;/&gt;&lt;wsp:rsid wsp:val=&quot;00A61D70&quot;/&gt;&lt;wsp:rsid wsp:val=&quot;00AC7736&quot;/&gt;&lt;wsp:rsid wsp:val=&quot;00B57A1C&quot;/&gt;&lt;wsp:rsid wsp:val=&quot;00B7000C&quot;/&gt;&lt;wsp:rsid wsp:val=&quot;00B77577&quot;/&gt;&lt;wsp:rsid wsp:val=&quot;00BA1604&quot;/&gt;&lt;wsp:rsid wsp:val=&quot;00CE1F54&quot;/&gt;&lt;wsp:rsid wsp:val=&quot;00CE7A4E&quot;/&gt;&lt;wsp:rsid wsp:val=&quot;00D02D73&quot;/&gt;&lt;wsp:rsid wsp:val=&quot;00D0672A&quot;/&gt;&lt;wsp:rsid wsp:val=&quot;00D530E5&quot;/&gt;&lt;wsp:rsid wsp:val=&quot;00D55A94&quot;/&gt;&lt;wsp:rsid wsp:val=&quot;00D6140F&quot;/&gt;&lt;wsp:rsid wsp:val=&quot;00D7405C&quot;/&gt;&lt;wsp:rsid wsp:val=&quot;00E0047A&quot;/&gt;&lt;wsp:rsid wsp:val=&quot;00E02BE6&quot;/&gt;&lt;wsp:rsid wsp:val=&quot;00E126C8&quot;/&gt;&lt;wsp:rsid wsp:val=&quot;00EA1EF9&quot;/&gt;&lt;wsp:rsid wsp:val=&quot;00ED13D6&quot;/&gt;&lt;wsp:rsid wsp:val=&quot;00F12C5F&quot;/&gt;&lt;wsp:rsid wsp:val=&quot;00FB3E7D&quot;/&gt;&lt;/wsp:rsids&gt;&lt;/w:docPr&gt;&lt;w:body&gt;&lt;w:p wsp:rsidR=&quot;00000000&quot; wsp:rsidRDefault=&quot;00D0672A&quot;&gt;&lt;m:oMathPara&gt;&lt;m:oMath&gt;&lt;m:sSub&gt;&lt;m:sSubPr&gt;&lt;m:ctrlPr&gt;&lt;w:rPr&gt;&lt;w:rFonts w:ascii=&quot;Cambria Math&quot; w:h-ansi=&quot;Cambria Math&quot;/&gt;&lt;wx:font wx:val=&quot;Cambria Math&quot;/&gt;&lt;w:i/&gt;&lt;w:sz w:val=&quot;22&quot;/&gt;&lt;w:sz-cs w:val=&quot;22&quot;/&gt;&lt;/w:rPr&gt;&lt;/m:ctrlPr&gt;&lt;/m:sSubPr&gt;&lt;m:e&gt;&lt;m:r&gt;&lt;w:rPr&gt;&lt;w:rFonts w:ascii=&quot;Cambria Math&quot; w:h-ansi=&quot;Cambria Math&quot;/&gt;&lt;wx:font wx:val=&quot;Cambria Math&quot;/&gt;&lt;w:i/&gt;&lt;w:sz w:val=&quot;22&quot;/&gt;&lt;w:sz-cs w:val=&quot;22&quot;/&gt;&lt;/w:rPr&gt;&lt;m:t&gt;P&lt;/m:t&gt;&lt;/m:r&gt;&lt;/m:e&gt;&lt;m:sub&gt;&lt;m:r&gt;&lt;w:rPr&gt;&lt;w:rFonts w:ascii=&quot;Cambria Math&quot; w:h-ansi=&quot;Cambria Math&quot;/&gt;&lt;wx:font wx:val=&quot;Cambria Math&quot;/&gt;&lt;w:i/&gt;&lt;w:sz w:val=&quot;22&quot;/&gt;&lt;w:sz-cs w:val=&quot;22&quot;/&gt;&lt;/w:rPr&gt;&lt;m:t&gt;j&lt;/m:t&gt;&lt;/m:r&gt;&lt;/m:sub&gt;&lt;/m:sSub&gt;&lt;m:r&gt;&lt;w:rPr&gt;&lt;w:rFonts w:ascii=&quot;Cambria Math&quot; w:h-ansi=&quot;Cambria Math&quot;/&gt;&lt;wx:font wx:val=&quot;Cambria Math&quot;/&gt;&lt;w:i/&gt;&lt;w:sz w:val=&quot;22&quot;/&gt;&lt;w:sz-cs w:val=&quot;22&quot;/&gt;&lt;/w:rPr&gt;&lt;m:t&gt;=&lt;/m:t&gt;&lt;/m:r&gt;&lt;m:f&gt;&lt;m:fPr&gt;&lt;m:ctrlPr&gt;&lt;w:rPr&gt;&lt;w:rFonts w:ascii=&quot;Cambria Math&quot; w:h-ansi=&quot;Cambria Math&quot;/&gt;&lt;wx:font wx:val=&quot;Cambria Math&quot;/&gt;&lt;w:i/&gt;&lt;w:sz w:val=&quot;22&quot;/&gt;&lt;w:sz-cs w:val=&quot;22&quot;/&gt;&lt;/w:rPr&gt;&lt;/m:ctrlPr&gt;&lt;/m:fPr&gt;&lt;m:num&gt;&lt;m:nary&gt;&lt;m:naryPr&gt;&lt;m:chr m:val=&quot;â‘&quot;/&gt;&lt;m:limLoc m:val=&quot;undOvr&quot;/&gt;&lt;m:ctrlPr&gt;&lt;w:rPr&gt;&lt;w:rFonts w:ascii=&quot;Cambria Math&quot; w:h-ansi=&quot;Cambria Math&quot;/&gt;&lt;wx:font wx:val=&quot;Cambria Math&quot;/&gt;&lt;w:i/&gt;&lt;w:sz w:val=&quot;22&quot;/&gt;&lt;w:sz-cs w:val=&quot;22&quot;/&gt;&lt;/w:rPr&gt;&lt;/m:ctrlPr&gt;&lt;/m:naryPr&gt;&lt;m:sub&gt;&lt;m:r&gt;&lt;w:rPr&gt;&lt;w:rFonts w:ascii=&quot;Cambria Math&quot; w:h-ansi=&quot;Cambria Math&quot;/&gt;&lt;wx:font wx:val=&quot;Cambria Math&quot;/&gt;&lt;w:i/&gt;&lt;w:sz w:val=&quot;22&quot;/&gt;&lt;w:sz-cs w:val=&quot;22&quot;/&gt;&lt;/w:rPr&gt;&lt;m:t&gt;i=1&lt;/m:t&gt;&lt;/m:r&gt;&lt;/m:sub&gt;&lt;m:sup&gt;&lt;m:r&gt;&lt;w:rPr&gt;&lt;w:rFonts w:ascii=&quot;Cambria Math&quot; w:h-ansi=&quot;Cambria Math&quot;/&gt;&lt;wx:font wx:val=&quot;Cambria Math&quot;/&gt;&lt;w:i/&gt;&lt;w:sz w:val=&quot;22&quot;/&gt;&lt;w:sz-cs w:val=&quot;22&quot;/&gt;&lt;/w:rPr&gt;&lt;m:t&gt;n&lt;/m:t&gt;&lt;/m:r&gt;&lt;/m:sup&gt;&lt;m:e&gt;&lt;m:sSub&gt;&lt;m:sSubPr&gt;&lt;m:ctrlPr&gt;&lt;w:rPr&gt;&lt;w:rFonts w:ascii=&quot;Cambria Math&quot; w:h-ansi=&quot;Cambria Math&quot;/&gt;&lt;wx:font wx:val=&quot;Cambria Math&quot;/&gt;&lt;w:i/&gt;&lt;w:sz w:val=&quot;22&quot;/&gt;&lt;w:sz-cs w:val=&quot;22&quot;/&gt;&lt;/w:rPr&gt;&lt;/m:ctrlPr&gt;&lt;/m:sSubPr&gt;&lt;m:e&gt;&lt;m:r&gt;&lt;w:rPr&gt;&lt;w:rFonts w:ascii=&quot;Cambria Math&quot; w:h-ansi=&quot;Cambria Math&quot;/&gt;&lt;wx:font wx:val=&quot;Cambria Math&quot;/&gt;&lt;w:i/&gt;&lt;w:sz w:val=&quot;22&quot;/&gt;&lt;w:sz-cs w:val=&quot;22&quot;/&gt;&lt;/w:rPr&gt;&lt;m:t&gt;x&lt;/m:t&gt;&lt;/m:r&gt;&lt;/m:e&gt;&lt;m:sub&gt;&lt;m:r&gt;&lt;w:rPr&gt;&lt;w:rFonts w:ascii=&quot;Cambria Math&quot; w:h-ansi=&quot;Cambria Math&quot;/&gt;&lt;wx:font wx:val=&quot;Cambria Math&quot;/&gt;&lt;w:i/&gt;&lt;w:sz w:val=&quot;22&quot;/&gt;&lt;w:sz-cs w:val=&quot;22&quot;/&gt;&lt;/w:rPr&gt;&lt;m:t&gt;ij&lt;/m:t&gt;&lt;/m:r&gt;&lt;/m:sub&gt;&lt;/m:sSub&gt;&lt;/m:e&gt;&lt;/m:nary&gt;&lt;/m:num&gt;&lt;m:den&gt;&lt;m:r&gt;&lt;w:rPr&gt;&lt;w:rFonts w:ascii=&quot;Cambria Math&quot; w:h-ansi=&quot;Cambria Math&quot;/&gt;&lt;wx:font wx:val=&quot;Cambria Math&quot;/&gt;&lt;w:i/&gt;&lt;w:sz w:val=&quot;22&quot;/&gt;&lt;w:sz-cs w:val=&quot;22&quot;/&gt;&lt;/w:rPr&gt;&lt;m:t&gt;n&lt;/m:t&gt;&lt;/m:r&gt;&lt;/m:den&gt;&lt;/m:f&gt;&lt;m:r&gt;&lt;w:rPr&gt;&lt;w:rFonts w:ascii=&quot;Cambria Math&quot; w:h-ansi=&quot;Cambria Math&quot;/&gt;&lt;wx:font wx:val=&quot;Cambria Math&quot;/&gt;&lt;w:i/&gt;&lt;w:sz w:val=&quot;22&quot;/&gt;&lt;w:sz-cs w:val=&quot;22&quot;/&gt;&lt;/w:rPr&gt;&lt;m:t&gt;, j=1..m&lt;/m:t&gt;&lt;/m:r&gt;&lt;/m:oMath&gt;&lt;/m:oMathPara&gt;&lt;/w:p&gt;&lt;w:sectPr wsp:rsidR=&quot;00000000&quot;&gt;&lt;w:pgSz w:w=&quot;12240&quot; w:h=&quot;15840&quot;/&gt;&lt;w:pgMar w:top=&quot;1417&quot; w:right=&quot;1417&quot; w:bottom=&quot;1417&quot; w:left=&quot;1417&quot; w:header=&quot;708&quot; w:footer=&quot;708&quot; w:gutter=&quot;0&quot;/&gt;&lt;w:cols w:space=&quot;708&quot;/&gt;&lt;/w:sectPr&gt;&lt;/w:body&gt;&lt;/w:wordDocument&gt;">
+          <v:shape id="_x0000_i1026" type="#_x0000_t75" style="width:100.55pt;height:21.05pt" equationxml="&lt;">
             <v:imagedata r:id="rId7" o:title="" chromakey="white"/>
           </v:shape>
         </w:pict>
@@ -1198,7 +1128,7 @@
           <w:position w:val="-15"/>
         </w:rPr>
         <w:pict>
-          <v:shape id="_x0000_i1027" type="#_x0000_t75" style="width:146.25pt;height:30pt" equationxml="&lt;?xml version=&quot;1.0&quot; encoding=&quot;UTF-8&quot; standalone=&quot;yes&quot;?&gt;&#10;&lt;?mso-application progid=&quot;Word.Document&quot;?&gt;&#10;&lt;w:wordDocument xmlns:aml=&quot;http://schemas.microsoft.com/aml/2001/core&quot; xmlns:dt=&quot;uuid:C2F41010-65B3-11d1-A29F-00AA00C14882&quot; xmlns:ve=&quot;http://schemas.openxmlformats.org/markup-compatibility/2006&quot; xmlns:o=&quot;urn:schemas-microsoft-com:office:office&quot; xmlns:m=&quot;http://schemas.openxmlformats.org/officeDocument/2006/math&quot; xmlns:v=&quot;urn:schemas-microsoft-com:vml&quot; xmlns:w10=&quot;urn:schemas-microsoft-com:office:word&quot; xmlns:w=&quot;http://schemas.microsoft.com/office/word/2003/wordml&quot; xmlns:wx=&quot;http://schemas.microsoft.com/office/word/2003/auxHint&quot; xmlns:wsp=&quot;http://schemas.microsoft.com/office/word/2003/wordml/sp2&quot; xmlns:sl=&quot;http://schemas.microsoft.com/schemaLibrary/2003/core&quot; w:macrosPresent=&quot;no&quot; w:embeddedObjPresent=&quot;no&quot; w:ocxPresent=&quot;no&quot; xml:space=&quot;preserve&quot;&gt;&lt;w:ignoreSubtree w:val=&quot;http://schemas.microsoft.com/office/word/2003/wordml/sp2&quot;/&gt;&lt;o:DocumentProperties&gt;&lt;o:Version&gt;12&lt;/o:Version&gt;&lt;/o:DocumentProperties&gt;&lt;w:docPr&gt;&lt;w:view w:val=&quot;print&quot;/&gt;&lt;w:zoom w:percent=&quot;100&quot;/&gt;&lt;w:stylePaneFormatFilter w:val=&quot;3F01&quot;/&gt;&lt;w:defaultTabStop w:val=&quot;720&quot;/&gt;&lt;w:hyphenationZone w:val=&quot;425&quot;/&gt;&lt;w:doNotHyphenateCaps/&gt;&lt;w:punctuationKerning/&gt;&lt;w:characterSpacingControl w:val=&quot;DontCompress&quot;/&gt;&lt;w:optimizeForBrowser/&gt;&lt;w:relyOnVML/&gt;&lt;w:allowPNG/&gt;&lt;w:validateAgainstSchema w:val=&quot;off&quot;/&gt;&lt;w:saveInvalidXML w:val=&quot;off&quot;/&gt;&lt;w:ignoreMixedContent w:val=&quot;off&quot;/&gt;&lt;w:alwaysShowPlaceholderText w:val=&quot;off&quot;/&gt;&lt;w:doNotUnderlineInvalidXML/&gt;&lt;w:compat&gt;&lt;w:doNotUseHTMLParagraphAutoSpacing/&gt;&lt;w:dontAllowFieldEndSelect/&gt;&lt;w:useWord2002TableStyleRules/&gt;&lt;w:useFELayout/&gt;&lt;/w:compat&gt;&lt;wsp:rsids&gt;&lt;wsp:rsidRoot wsp:val=&quot;00ED13D6&quot;/&gt;&lt;wsp:rsid wsp:val=&quot;0005707D&quot;/&gt;&lt;wsp:rsid wsp:val=&quot;000D6F6F&quot;/&gt;&lt;wsp:rsid wsp:val=&quot;002B44F7&quot;/&gt;&lt;wsp:rsid wsp:val=&quot;00307227&quot;/&gt;&lt;wsp:rsid wsp:val=&quot;00357D5E&quot;/&gt;&lt;wsp:rsid wsp:val=&quot;00397ECD&quot;/&gt;&lt;wsp:rsid wsp:val=&quot;00463CEF&quot;/&gt;&lt;wsp:rsid wsp:val=&quot;004D5020&quot;/&gt;&lt;wsp:rsid wsp:val=&quot;00546A71&quot;/&gt;&lt;wsp:rsid wsp:val=&quot;00592381&quot;/&gt;&lt;wsp:rsid wsp:val=&quot;005D4297&quot;/&gt;&lt;wsp:rsid wsp:val=&quot;005F3451&quot;/&gt;&lt;wsp:rsid wsp:val=&quot;006129BD&quot;/&gt;&lt;wsp:rsid wsp:val=&quot;006E19C4&quot;/&gt;&lt;wsp:rsid wsp:val=&quot;006F582D&quot;/&gt;&lt;wsp:rsid wsp:val=&quot;0071082A&quot;/&gt;&lt;wsp:rsid wsp:val=&quot;007901FF&quot;/&gt;&lt;wsp:rsid wsp:val=&quot;0082039E&quot;/&gt;&lt;wsp:rsid wsp:val=&quot;008E3936&quot;/&gt;&lt;wsp:rsid wsp:val=&quot;009245BF&quot;/&gt;&lt;wsp:rsid wsp:val=&quot;00926F89&quot;/&gt;&lt;wsp:rsid wsp:val=&quot;0093792D&quot;/&gt;&lt;wsp:rsid wsp:val=&quot;00982005&quot;/&gt;&lt;wsp:rsid wsp:val=&quot;00A55222&quot;/&gt;&lt;wsp:rsid wsp:val=&quot;00A61D70&quot;/&gt;&lt;wsp:rsid wsp:val=&quot;00AC7736&quot;/&gt;&lt;wsp:rsid wsp:val=&quot;00B57A1C&quot;/&gt;&lt;wsp:rsid wsp:val=&quot;00B7000C&quot;/&gt;&lt;wsp:rsid wsp:val=&quot;00B77577&quot;/&gt;&lt;wsp:rsid wsp:val=&quot;00BA1604&quot;/&gt;&lt;wsp:rsid wsp:val=&quot;00CE1F54&quot;/&gt;&lt;wsp:rsid wsp:val=&quot;00CE7A4E&quot;/&gt;&lt;wsp:rsid wsp:val=&quot;00D530E5&quot;/&gt;&lt;wsp:rsid wsp:val=&quot;00D55A94&quot;/&gt;&lt;wsp:rsid wsp:val=&quot;00D6140F&quot;/&gt;&lt;wsp:rsid wsp:val=&quot;00D7405C&quot;/&gt;&lt;wsp:rsid wsp:val=&quot;00E0047A&quot;/&gt;&lt;wsp:rsid wsp:val=&quot;00E02BE6&quot;/&gt;&lt;wsp:rsid wsp:val=&quot;00E126C8&quot;/&gt;&lt;wsp:rsid wsp:val=&quot;00EA1EF9&quot;/&gt;&lt;wsp:rsid wsp:val=&quot;00ED13D6&quot;/&gt;&lt;wsp:rsid wsp:val=&quot;00F12C5F&quot;/&gt;&lt;wsp:rsid wsp:val=&quot;00F93DE1&quot;/&gt;&lt;wsp:rsid wsp:val=&quot;00FB3E7D&quot;/&gt;&lt;/wsp:rsids&gt;&lt;/w:docPr&gt;&lt;w:body&gt;&lt;w:p wsp:rsidR=&quot;00000000&quot; wsp:rsidRDefault=&quot;00F93DE1&quot;&gt;&lt;m:oMathPara&gt;&lt;m:oMath&gt;&lt;m:sSub&gt;&lt;m:sSubPr&gt;&lt;m:ctrlPr&gt;&lt;w:rPr&gt;&lt;w:rFonts w:ascii=&quot;Cambria Math&quot; w:fareast=&quot;Calibri&quot; w:h-ansi=&quot;Cambria Math&quot; w:cs=&quot;Times New Roman&quot;/&gt;&lt;wx:font wx:val=&quot;Cambria Math&quot;/&gt;&lt;w:i/&gt;&lt;w:sz w:val=&quot;32&quot;/&gt;&lt;w:sz-cs w:val=&quot;22&quot;/&gt;&lt;/w:rPr&gt;&lt;/m:ctrlPr&gt;&lt;/m:sSubPr&gt;&lt;m:e&gt;&lt;m:r&gt;&lt;w:rPr&gt;&lt;w:rFonts w:ascii=&quot;Cambria Math&quot; w:h-ansi=&quot;Cambria Math&quot;/&gt;&lt;wx:font wx:val=&quot;Cambria Math&quot;/&gt;&lt;w:i/&gt;&lt;w:sz w:val=&quot;32&quot;/&gt;&lt;/w:rPr&gt;&lt;m:t&gt;P&lt;/m:t&gt;&lt;/m:r&gt;&lt;/m:e&gt;&lt;m:sub&gt;&lt;m:r&gt;&lt;w:rPr&gt;&lt;w:rFonts w:ascii=&quot;Cambria Math&quot; w:h-ansi=&quot;Cambria Math&quot;/&gt;&lt;wx:font wx:val=&quot;Cambria Math&quot;/&gt;&lt;w:i/&gt;&lt;w:sz w:val=&quot;32&quot;/&gt;&lt;/w:rPr&gt;&lt;m:t&gt;j&lt;/m:t&gt;&lt;/m:r&gt;&lt;/m:sub&gt;&lt;/m:sSub&gt;&lt;m:r&gt;&lt;w:rPr&gt;&lt;w:rFonts w:ascii=&quot;Cambria Math&quot; w:h-ansi=&quot;Cambria Math&quot;/&gt;&lt;wx:font wx:val=&quot;Cambria Math&quot;/&gt;&lt;w:i/&gt;&lt;w:sz w:val=&quot;32&quot;/&gt;&lt;/w:rPr&gt;&lt;m:t&gt;=&lt;/m:t&gt;&lt;/m:r&gt;&lt;m:f&gt;&lt;m:fPr&gt;&lt;m:ctrlPr&gt;&lt;w:rPr&gt;&lt;w:rFonts w:ascii=&quot;Cambria Math&quot; w:fareast=&quot;Calibri&quot; w:h-ansi=&quot;Cambria Math&quot; w:cs=&quot;Times New Roman&quot;/&gt;&lt;wx:font wx:val=&quot;Cambria Math&quot;/&gt;&lt;w:i/&gt;&lt;w:sz w:val=&quot;32&quot;/&gt;&lt;w:sz-cs w:val=&quot;22&quot;/&gt;&lt;/w:rPr&gt;&lt;/m:ctrlPr&gt;&lt;/m:fPr&gt;&lt;m:num&gt;&lt;m:nary&gt;&lt;m:naryPr&gt;&lt;m:chr m:val=&quot;â‘&quot;/&gt;&lt;m:limLoc m:val=&quot;undOvr&quot;/&gt;&lt;m:ctrlPr&gt;&lt;w:rPr&gt;&lt;w:rFonts w:ascii=&quot;Cambria Math&quot; w:fareast=&quot;Calibri&quot; w:h-ansi=&quot;Cambria Math&quot; w:cs=&quot;Times New Roman&quot;/&gt;&lt;wx:font wx:val=&quot;Cambria Math&quot;/&gt;&lt;w:i/&gt;&lt;w:sz w:val=&quot;32&quot;/&gt;&lt;w:sz-cs w:val=&quot;22&quot;/&gt;&lt;/w:rPr&gt;&lt;/m:ctrlPr&gt;&lt;/m:naryPr&gt;&lt;m:sub&gt;&lt;m:r&gt;&lt;w:rPr&gt;&lt;w:rFonts w:ascii=&quot;Cambria Math&quot; w:h-ansi=&quot;Cambria Math&quot;/&gt;&lt;wx:font wx:val=&quot;Cambria Math&quot;/&gt;&lt;w:i/&gt;&lt;w:sz w:val=&quot;32&quot;/&gt;&lt;/w:rPr&gt;&lt;m:t&gt;i&lt;/m:t&gt;&lt;/m:r&gt;&lt;m:r&gt;&lt;w:rPr&gt;&lt;w:rFonts w:ascii=&quot;Cambria Math&quot; w:h-ansi=&quot;Cambria Math&quot;/&gt;&lt;wx:font wx:val=&quot;Cambria Math&quot;/&gt;&lt;w:i/&gt;&lt;w:sz w:val=&quot;32&quot;/&gt;&lt;/w:rPr&gt;&lt;m:t&gt;=1&lt;/m:t&gt;&lt;/m:r&gt;&lt;/m:sub&gt;&lt;m:sup&gt;&lt;m:r&gt;&lt;w:rPr&gt;&lt;w:rFonts w:ascii=&quot;Cambria Math&quot; w:h-ansi=&quot;Cambria Math&quot;/&gt;&lt;wx:font wx:val=&quot;Cambria Math&quot;/&gt;&lt;w:i/&gt;&lt;w:sz w:val=&quot;32&quot;/&gt;&lt;/w:rPr&gt;&lt;m:t&gt;n&lt;/m:t&gt;&lt;/m:r&gt;&lt;/m:sup&gt;&lt;m:e&gt;&lt;m:sSub&gt;&lt;m:sSubPr&gt;&lt;m:ctrlPr&gt;&lt;w:rPr&gt;&lt;w:rFonts w:ascii=&quot;Cambria Math&quot; w:fareast=&quot;Calibri&quot; w:h-ansi=&quot;Cambria Math&quot; w:cs=&quot;Times New Roman&quot;/&gt;&lt;wx:font wx:val=&quot;Cambria Math&quot;/&gt;&lt;w:i/&gt;&lt;w:sz w:val=&quot;32&quot;/&gt;&lt;w:sz-cs w:val=&quot;22&quot;/&gt;&lt;/w:rPr&gt;&lt;/m:ctrlPr&gt;&lt;/m:sSubPr&gt;&lt;m:e&gt;&lt;m:r&gt;&lt;w:rPr&gt;&lt;w:rFonts w:ascii=&quot;Cambria Math&quot; w:h-ansi=&quot;Cambria Math&quot;/&gt;&lt;wx:font wx:val=&quot;Cambria Math&quot;/&gt;&lt;w:i/&gt;&lt;w:sz w:val=&quot;32&quot;/&gt;&lt;/w:rPr&gt;&lt;m:t&gt;x&lt;/m:t&gt;&lt;/m:r&gt;&lt;/m:e&gt;&lt;m:sub&gt;&lt;m:r&gt;&lt;w:rPr&gt;&lt;w:rFonts w:ascii=&quot;Cambria Math&quot; w:h-ansi=&quot;Cambria Math&quot;/&gt;&lt;wx:font wx:val=&quot;Cambria Math&quot;/&gt;&lt;w:i/&gt;&lt;w:sz w:val=&quot;32&quot;/&gt;&lt;/w:rPr&gt;&lt;m:t&gt;ij&lt;/m:t&gt;&lt;/m:r&gt;&lt;/m:sub&gt;&lt;/m:sSub&gt;&lt;/m:e&gt;&lt;/m:nary&gt;&lt;/m:num&gt;&lt;m:den&gt;&lt;m:r&gt;&lt;w:rPr&gt;&lt;w:rFonts w:ascii=&quot;Cambria Math&quot; w:h-ansi=&quot;Cambria Math&quot;/&gt;&lt;wx:font wx:val=&quot;Cambria Math&quot;/&gt;&lt;w:i/&gt;&lt;w:sz w:val=&quot;32&quot;/&gt;&lt;/w:rPr&gt;&lt;m:t&gt;n&lt;/m:t&gt;&lt;/m:r&gt;&lt;/m:den&gt;&lt;/m:f&gt;&lt;m:r&gt;&lt;w:rPr&gt;&lt;w:rFonts w:ascii=&quot;Cambria Math&quot; w:h-ansi=&quot;Cambria Math&quot;/&gt;&lt;wx:font wx:val=&quot;Cambria Math&quot;/&gt;&lt;w:i/&gt;&lt;w:sz w:val=&quot;32&quot;/&gt;&lt;/w:rPr&gt;&lt;m:t&gt;, j=1..m&lt;/m:t&gt;&lt;/m:r&gt;&lt;/m:oMath&gt;&lt;/m:oMathPara&gt;&lt;/w:p&gt;&lt;w:sectPr wsp:rsidR=&quot;00000000&quot;&gt;&lt;w:pgSz w:w=&quot;12240&quot; w:h=&quot;15840&quot;/&gt;&lt;w:pgMar w:top=&quot;1417&quot; w:right=&quot;1417&quot; w:bottom=&quot;1417&quot; w:left=&quot;1417&quot; w:header=&quot;708&quot; w:footer=&quot;708&quot; w:gutter=&quot;0&quot;/&gt;&lt;w:cols w:space=&quot;708&quot;/&gt;&lt;/w:sectPr&gt;&lt;/w:body&gt;&lt;/w:wordDocument&gt;">
+          <v:shape id="_x0000_i1027" type="#_x0000_t75" style="width:146.05pt;height:29.9pt" equationxml="&lt;">
             <v:imagedata r:id="rId8" o:title="" chromakey="white"/>
           </v:shape>
         </w:pict>
@@ -1248,7 +1178,7 @@
     </w:p>
     <w:p>
       <w:pPr>
-        <w:pStyle w:val="normalny0"/>
+        <w:pStyle w:val="normalny"/>
         <w:jc w:val="right"/>
         <w:rPr>
           <w:rFonts w:ascii="Symbol" w:hAnsi="Symbol"/>
@@ -1275,26 +1205,24 @@
     </w:p>
     <w:p>
       <w:pPr>
-        <w:pStyle w:val="Bezodstpw"/>
+        <w:pStyle w:val="NoSpacing"/>
         <w:ind w:left="288"/>
         <w:jc w:val="left"/>
       </w:pPr>
-      <w:proofErr w:type="gramStart"/>
       <w:r>
         <w:t xml:space="preserve">Gdzie: </w:t>
       </w:r>
-      <w:proofErr w:type="gramEnd"/>
-    </w:p>
-    <w:p>
-      <w:pPr>
-        <w:pStyle w:val="Bezodstpw"/>
+    </w:p>
+    <w:p>
+      <w:pPr>
+        <w:pStyle w:val="NoSpacing"/>
         <w:ind w:left="288"/>
         <w:jc w:val="left"/>
       </w:pPr>
     </w:p>
     <w:p>
       <w:pPr>
-        <w:pStyle w:val="Bezodstpw"/>
+        <w:pStyle w:val="NoSpacing"/>
         <w:ind w:left="288"/>
         <w:jc w:val="left"/>
       </w:pPr>
@@ -1310,82 +1238,56 @@
       </w:r>
       <w:proofErr w:type="spellEnd"/>
       <w:r>
-        <w:t xml:space="preserve"> – wartość piksela o numerze </w:t>
-      </w:r>
-      <w:proofErr w:type="gramStart"/>
-      <w:r>
-        <w:t>j</w:t>
-      </w:r>
-      <w:proofErr w:type="gramEnd"/>
-    </w:p>
-    <w:p>
-      <w:pPr>
-        <w:pStyle w:val="Bezodstpw"/>
+        <w:t xml:space="preserve"> – wartość piksela o numerze j</w:t>
+      </w:r>
+    </w:p>
+    <w:p>
+      <w:pPr>
+        <w:pStyle w:val="NoSpacing"/>
         <w:ind w:left="288"/>
         <w:jc w:val="left"/>
       </w:pPr>
-      <w:proofErr w:type="gramStart"/>
-      <w:r>
-        <w:t>n</w:t>
-      </w:r>
-      <w:proofErr w:type="gramEnd"/>
-      <w:r>
-        <w:t xml:space="preserve"> –liczba obrazów wejściowych</w:t>
-      </w:r>
-    </w:p>
-    <w:p>
-      <w:pPr>
-        <w:pStyle w:val="Bezodstpw"/>
+      <w:r>
+        <w:t>n –liczba obrazów wejściowych</w:t>
+      </w:r>
+    </w:p>
+    <w:p>
+      <w:pPr>
+        <w:pStyle w:val="NoSpacing"/>
         <w:ind w:left="288"/>
         <w:jc w:val="left"/>
       </w:pPr>
-      <w:proofErr w:type="gramStart"/>
-      <w:r>
-        <w:t>m</w:t>
-      </w:r>
-      <w:proofErr w:type="gramEnd"/>
-      <w:r>
-        <w:t>– rozmiar obrazu</w:t>
-      </w:r>
-    </w:p>
-    <w:p>
-      <w:pPr>
-        <w:pStyle w:val="Bezodstpw"/>
+      <w:r>
+        <w:t>m– rozmiar obrazu</w:t>
+      </w:r>
+    </w:p>
+    <w:p>
+      <w:pPr>
+        <w:pStyle w:val="NoSpacing"/>
         <w:ind w:left="288"/>
         <w:jc w:val="left"/>
       </w:pPr>
-      <w:proofErr w:type="gramStart"/>
-      <w:r>
-        <w:t>j</w:t>
-      </w:r>
-      <w:proofErr w:type="gramEnd"/>
-      <w:r>
-        <w:t>– numer piksela</w:t>
-      </w:r>
-    </w:p>
-    <w:p>
-      <w:pPr>
-        <w:pStyle w:val="Bezodstpw"/>
+      <w:r>
+        <w:t>j– numer piksela</w:t>
+      </w:r>
+    </w:p>
+    <w:p>
+      <w:pPr>
+        <w:pStyle w:val="NoSpacing"/>
         <w:ind w:left="288"/>
         <w:jc w:val="left"/>
       </w:pPr>
-      <w:proofErr w:type="gramStart"/>
-      <w:r>
-        <w:t>i</w:t>
-      </w:r>
-      <w:proofErr w:type="gramEnd"/>
-      <w:r>
-        <w:t>– numer obrazu</w:t>
-      </w:r>
-    </w:p>
-    <w:p>
-      <w:pPr>
-        <w:pStyle w:val="Bezodstpw"/>
+      <w:r>
+        <w:t>i– numer obrazu</w:t>
+      </w:r>
+    </w:p>
+    <w:p>
+      <w:pPr>
+        <w:pStyle w:val="NoSpacing"/>
         <w:ind w:left="288"/>
         <w:jc w:val="left"/>
       </w:pPr>
       <w:proofErr w:type="spellStart"/>
-      <w:proofErr w:type="gramStart"/>
       <w:r>
         <w:t>x</w:t>
       </w:r>
@@ -1396,19 +1298,18 @@
         <w:t>ij</w:t>
       </w:r>
       <w:proofErr w:type="spellEnd"/>
-      <w:proofErr w:type="gramEnd"/>
       <w:r>
         <w:t>– wartość piksela o numerze j w obrazie wejściowym i</w:t>
       </w:r>
     </w:p>
     <w:p>
       <w:pPr>
-        <w:pStyle w:val="normalny0"/>
-      </w:pPr>
-    </w:p>
-    <w:p>
-      <w:pPr>
-        <w:pStyle w:val="normalny0"/>
+        <w:pStyle w:val="normalny"/>
+      </w:pPr>
+    </w:p>
+    <w:p>
+      <w:pPr>
+        <w:pStyle w:val="normalny"/>
         <w:ind w:firstLine="0"/>
       </w:pPr>
       <w:r>
@@ -1417,7 +1318,7 @@
     </w:p>
     <w:p>
       <w:pPr>
-        <w:pStyle w:val="normalny0"/>
+        <w:pStyle w:val="normalny"/>
       </w:pPr>
       <w:r>
         <w:t xml:space="preserve">Kolejnym krokiem algorytmu jest obliczenie wektorów różnic pomiędzy obrazami wejściowymi a obrazem średnim. Z wektorów różnic tworzona jest macierz A, która podlega dekompozycji SVD [11], w wyniku, której możemy otrzymać macierz komponentów wiodących. Jest to macierz prostokątna o wymiarze n x m, gdzie n jest liczbą obrazów wejściowych, a m ilością pikseli w obrazie. Możemy dokonać redukcji danych poprzez odrzucenie składowych o małym znaczeniu, odrzucając wiersze o wysokich numerach. W praktyce nie ma ograniczenia na stopień redukcji danych, jednak im więcej komponentów wiodących zostanie odrzuconych, tym mniejsza skuteczność działania systemu.  Dekompozycja SVD jest najbardziej złożoną pamięciowo i obliczeniowo operacją w </w:t>
@@ -1443,17 +1344,17 @@
           <w:lang w:eastAsia="pl-PL"/>
         </w:rPr>
         <w:pict>
-          <v:shape id="_x0000_s1070" type="#_x0000_t202" style="position:absolute;left:0;text-align:left;margin-left:0;margin-top:11.05pt;width:253.55pt;height:178.8pt;z-index:-1;mso-wrap-edited:f" wrapcoords="-64 0 -64 21600 21664 21600 21664 0 -64 0">
+          <v:shape id="_x0000_s1070" type="#_x0000_t202" style="position:absolute;left:0;text-align:left;margin-left:0;margin-top:11.05pt;width:253.55pt;height:178.8pt;z-index:-3;mso-wrap-edited:f" wrapcoords="-64 0 -64 21600 21664 21600 21664 0 -64 0">
             <v:textbox style="mso-next-textbox:#_x0000_s1070">
               <w:txbxContent>
                 <w:p>
                   <w:pPr>
-                    <w:pStyle w:val="Tekstpodstawowy"/>
+                    <w:pStyle w:val="BodyText"/>
                     <w:jc w:val="center"/>
                   </w:pPr>
                   <w:r>
                     <w:pict>
-                      <v:shape id="_x0000_i1037" type="#_x0000_t75" style="width:147pt;height:171pt">
+                      <v:shape id="_x0000_i1037" type="#_x0000_t75" style="width:147.4pt;height:171.15pt">
                         <v:imagedata r:id="rId9" o:title="sredniaTwarz"/>
                       </v:shape>
                     </w:pict>
@@ -1474,7 +1375,7 @@
     </w:p>
     <w:p>
       <w:pPr>
-        <w:pStyle w:val="Nagwek2"/>
+        <w:pStyle w:val="Heading2"/>
       </w:pPr>
       <w:r>
         <w:t>Sieć neuronowa</w:t>
@@ -1482,7 +1383,7 @@
     </w:p>
     <w:p>
       <w:pPr>
-        <w:pStyle w:val="Tekstpodstawowy"/>
+        <w:pStyle w:val="BodyText"/>
       </w:pPr>
       <w:r>
         <w:t xml:space="preserve">Zastosowana została sieć typu </w:t>
@@ -1516,7 +1417,7 @@
     </w:p>
     <w:p>
       <w:pPr>
-        <w:pStyle w:val="Tekstpodstawowy"/>
+        <w:pStyle w:val="BodyText"/>
       </w:pPr>
       <w:r>
         <w:t>Dla sieci zostały ustalone następujące parametry:</w:t>
@@ -1524,24 +1425,19 @@
     </w:p>
     <w:p>
       <w:pPr>
-        <w:pStyle w:val="Tekstpodstawowy"/>
+        <w:pStyle w:val="BodyText"/>
         <w:numPr>
           <w:ilvl w:val="0"/>
           <w:numId w:val="12"/>
         </w:numPr>
       </w:pPr>
-      <w:proofErr w:type="gramStart"/>
-      <w:r>
-        <w:t>jedna</w:t>
-      </w:r>
-      <w:proofErr w:type="gramEnd"/>
-      <w:r>
-        <w:t xml:space="preserve"> warstwa ukryta</w:t>
-      </w:r>
-    </w:p>
-    <w:p>
-      <w:pPr>
-        <w:pStyle w:val="Tekstpodstawowy"/>
+      <w:r>
+        <w:t>jedna warstwa ukryta</w:t>
+      </w:r>
+    </w:p>
+    <w:p>
+      <w:pPr>
+        <w:pStyle w:val="BodyText"/>
         <w:numPr>
           <w:ilvl w:val="0"/>
           <w:numId w:val="12"/>
@@ -1553,36 +1449,26 @@
     </w:p>
     <w:p>
       <w:pPr>
-        <w:pStyle w:val="Tekstpodstawowy"/>
+        <w:pStyle w:val="BodyText"/>
         <w:numPr>
           <w:ilvl w:val="0"/>
           <w:numId w:val="12"/>
         </w:numPr>
       </w:pPr>
-      <w:proofErr w:type="gramStart"/>
-      <w:r>
-        <w:t>liczba</w:t>
-      </w:r>
-      <w:proofErr w:type="gramEnd"/>
-      <w:r>
-        <w:t xml:space="preserve"> neuronów w warstwie wejściowej jest zależna od rozmiaru PCA </w:t>
-      </w:r>
-    </w:p>
-    <w:p>
-      <w:pPr>
-        <w:pStyle w:val="Tekstpodstawowy"/>
+      <w:r>
+        <w:t xml:space="preserve">liczba neuronów w warstwie wejściowej jest zależna od rozmiaru PCA </w:t>
+      </w:r>
+    </w:p>
+    <w:p>
+      <w:pPr>
+        <w:pStyle w:val="BodyText"/>
         <w:numPr>
           <w:ilvl w:val="0"/>
           <w:numId w:val="12"/>
         </w:numPr>
       </w:pPr>
-      <w:proofErr w:type="gramStart"/>
-      <w:r>
-        <w:t>liczba</w:t>
-      </w:r>
-      <w:proofErr w:type="gramEnd"/>
-      <w:r>
-        <w:t xml:space="preserve"> neuronów w warstwie wyjściowej jest równa ilości osób, które sieć </w:t>
+      <w:r>
+        <w:t xml:space="preserve">liczba neuronów w warstwie wyjściowej jest równa ilości osób, które sieć </w:t>
       </w:r>
       <w:r>
         <w:t xml:space="preserve">na zadanie rozpoznać </w:t>
@@ -1593,7 +1479,7 @@
     </w:p>
     <w:p>
       <w:pPr>
-        <w:pStyle w:val="Tekstpodstawowy"/>
+        <w:pStyle w:val="BodyText"/>
       </w:pPr>
       <w:r>
         <w:t xml:space="preserve">Wyjścia warstwy ukrytej i wyjściowej zostały poddane </w:t>
@@ -1609,7 +1495,7 @@
     </w:p>
     <w:p>
       <w:pPr>
-        <w:pStyle w:val="Nagwek2"/>
+        <w:pStyle w:val="Heading2"/>
       </w:pPr>
       <w:r>
         <w:t xml:space="preserve">Trening sieci neuronowej </w:t>
@@ -1618,7 +1504,7 @@
     <w:p/>
     <w:p>
       <w:pPr>
-        <w:pStyle w:val="Tekstpodstawowy"/>
+        <w:pStyle w:val="BodyText"/>
       </w:pPr>
       <w:r>
         <w:t>Trening sieci odbywa się przy wykorzystaniu zdjęć z bazy danych.</w:t>
@@ -1626,7 +1512,7 @@
     </w:p>
     <w:p>
       <w:pPr>
-        <w:pStyle w:val="Tekstpodstawowy"/>
+        <w:pStyle w:val="BodyText"/>
       </w:pPr>
       <w:r>
         <w:t xml:space="preserve">Sieć można trenować za pomocą dwóch metod: </w:t>
@@ -1655,11 +1541,9 @@
       <w:r>
         <w:t xml:space="preserve">. Obie metody są przykładem metod trenowania za pomocą propagacji. Taki trening polega na porównaniu wejścia systemu z pożądanym wyjściem, system jest dopasowywany dopóki różnica pomiędzy dwoma nie jest zminimalizowana. W takim treningu błędy propagowane są od </w:t>
       </w:r>
-      <w:proofErr w:type="spellStart"/>
-      <w:r>
-        <w:t>warsty</w:t>
-      </w:r>
-      <w:proofErr w:type="spellEnd"/>
+      <w:r>
+        <w:t>warstwy</w:t>
+      </w:r>
       <w:r>
         <w:t xml:space="preserve"> wyjściowej do wyjściowej sieci. Propagacja wymaga, aby funkcja aktywacji była r</w:t>
       </w:r>
@@ -1669,12 +1553,12 @@
     </w:p>
     <w:p>
       <w:pPr>
-        <w:pStyle w:val="Tekstpodstawowy"/>
-      </w:pPr>
-    </w:p>
-    <w:p>
-      <w:pPr>
-        <w:pStyle w:val="Tekstpodstawowy"/>
+        <w:pStyle w:val="BodyText"/>
+      </w:pPr>
+    </w:p>
+    <w:p>
+      <w:pPr>
+        <w:pStyle w:val="BodyText"/>
       </w:pPr>
       <w:r>
         <w:rPr>
@@ -1683,19 +1567,19 @@
         </w:rPr>
         <w:lastRenderedPageBreak/>
         <w:pict>
-          <v:shape id="_x0000_s1071" type="#_x0000_t202" style="position:absolute;left:0;text-align:left;margin-left:3.8pt;margin-top:1.5pt;width:252pt;height:184.25pt;z-index:7;mso-wrap-style:none">
+          <v:shape id="_x0000_s1071" type="#_x0000_t202" style="position:absolute;left:0;text-align:left;margin-left:3.8pt;margin-top:1.5pt;width:252pt;height:184.25pt;z-index:6;mso-wrap-style:none">
             <v:textbox style="mso-next-textbox:#_x0000_s1071;mso-fit-shape-to-text:t" inset="0,0,0,0">
               <w:txbxContent>
                 <w:p>
                   <w:pPr>
-                    <w:pStyle w:val="Tekstpodstawowy"/>
+                    <w:pStyle w:val="BodyText"/>
                     <w:rPr>
                       <w:lang w:val="en-US"/>
                     </w:rPr>
                   </w:pPr>
                   <w:r>
                     <w:pict>
-                      <v:shape id="_x0000_i1038" type="#_x0000_t75" style="width:237pt;height:177.75pt">
+                      <v:shape id="_x0000_i1038" type="#_x0000_t75" style="width:237.05pt;height:177.95pt">
                         <v:imagedata r:id="rId10" o:title="siec"/>
                       </v:shape>
                     </w:pict>
@@ -1709,52 +1593,52 @@
     </w:p>
     <w:p>
       <w:pPr>
-        <w:pStyle w:val="Tekstpodstawowy"/>
-      </w:pPr>
-    </w:p>
-    <w:p>
-      <w:pPr>
-        <w:pStyle w:val="Tekstpodstawowy"/>
-      </w:pPr>
-    </w:p>
-    <w:p>
-      <w:pPr>
-        <w:pStyle w:val="Tekstpodstawowy"/>
-      </w:pPr>
-    </w:p>
-    <w:p>
-      <w:pPr>
-        <w:pStyle w:val="Tekstpodstawowy"/>
-      </w:pPr>
-    </w:p>
-    <w:p>
-      <w:pPr>
-        <w:pStyle w:val="Tekstpodstawowy"/>
-      </w:pPr>
-    </w:p>
-    <w:p>
-      <w:pPr>
-        <w:pStyle w:val="Tekstpodstawowy"/>
-      </w:pPr>
-    </w:p>
-    <w:p>
-      <w:pPr>
-        <w:pStyle w:val="Tekstpodstawowy"/>
-      </w:pPr>
-    </w:p>
-    <w:p>
-      <w:pPr>
-        <w:pStyle w:val="Tekstpodstawowy"/>
-      </w:pPr>
-    </w:p>
-    <w:p>
-      <w:pPr>
-        <w:pStyle w:val="Tekstpodstawowy"/>
-      </w:pPr>
-    </w:p>
-    <w:p>
-      <w:pPr>
-        <w:pStyle w:val="Tekstpodstawowy"/>
+        <w:pStyle w:val="BodyText"/>
+      </w:pPr>
+    </w:p>
+    <w:p>
+      <w:pPr>
+        <w:pStyle w:val="BodyText"/>
+      </w:pPr>
+    </w:p>
+    <w:p>
+      <w:pPr>
+        <w:pStyle w:val="BodyText"/>
+      </w:pPr>
+    </w:p>
+    <w:p>
+      <w:pPr>
+        <w:pStyle w:val="BodyText"/>
+      </w:pPr>
+    </w:p>
+    <w:p>
+      <w:pPr>
+        <w:pStyle w:val="BodyText"/>
+      </w:pPr>
+    </w:p>
+    <w:p>
+      <w:pPr>
+        <w:pStyle w:val="BodyText"/>
+      </w:pPr>
+    </w:p>
+    <w:p>
+      <w:pPr>
+        <w:pStyle w:val="BodyText"/>
+      </w:pPr>
+    </w:p>
+    <w:p>
+      <w:pPr>
+        <w:pStyle w:val="BodyText"/>
+      </w:pPr>
+    </w:p>
+    <w:p>
+      <w:pPr>
+        <w:pStyle w:val="BodyText"/>
+      </w:pPr>
+    </w:p>
+    <w:p>
+      <w:pPr>
+        <w:pStyle w:val="BodyText"/>
       </w:pPr>
     </w:p>
     <w:p>
@@ -1782,12 +1666,12 @@
     </w:p>
     <w:p>
       <w:pPr>
-        <w:pStyle w:val="Tekstpodstawowy"/>
-      </w:pPr>
-    </w:p>
-    <w:p>
-      <w:pPr>
-        <w:pStyle w:val="Nagwek2"/>
+        <w:pStyle w:val="BodyText"/>
+      </w:pPr>
+    </w:p>
+    <w:p>
+      <w:pPr>
+        <w:pStyle w:val="Heading2"/>
       </w:pPr>
       <w:r>
         <w:t>Resilient Propagation</w:t>
@@ -1796,7 +1680,7 @@
     <w:p/>
     <w:p>
       <w:pPr>
-        <w:pStyle w:val="Tekstpodstawowy"/>
+        <w:pStyle w:val="BodyText"/>
       </w:pPr>
       <w:r>
         <w:t xml:space="preserve">Jest jedną z najlepszych uniwersalnych metod treningu sieci. </w:t>
@@ -1816,7 +1700,7 @@
     </w:p>
     <w:p>
       <w:pPr>
-        <w:pStyle w:val="Tekstpodstawowy"/>
+        <w:pStyle w:val="BodyText"/>
       </w:pPr>
       <w:proofErr w:type="spellStart"/>
       <w:r>
@@ -1859,7 +1743,7 @@
     </w:p>
     <w:p>
       <w:pPr>
-        <w:pStyle w:val="Tekstpodstawowy"/>
+        <w:pStyle w:val="BodyText"/>
       </w:pPr>
       <w:r>
         <w:t>Opis działania:</w:t>
@@ -1867,7 +1751,7 @@
     </w:p>
     <w:p>
       <w:pPr>
-        <w:pStyle w:val="Tekstpodstawowy"/>
+        <w:pStyle w:val="BodyText"/>
       </w:pPr>
       <w:r>
         <w:t>Działanie tej metody składa się z dwóch kroków. W pierwszym, przeliczamy wagi przy użyciu następującego wzoru:</w:t>
@@ -1875,12 +1759,12 @@
     </w:p>
     <w:p>
       <w:pPr>
-        <w:pStyle w:val="Tekstpodstawowy"/>
-      </w:pPr>
-    </w:p>
-    <w:p>
-      <w:pPr>
-        <w:pStyle w:val="Tekstpodstawowy"/>
+        <w:pStyle w:val="BodyText"/>
+      </w:pPr>
+    </w:p>
+    <w:p>
+      <w:pPr>
+        <w:pStyle w:val="BodyText"/>
         <w:rPr>
           <w:color w:val="000000"/>
           <w:sz w:val="27"/>
@@ -1894,7 +1778,7 @@
           <w:szCs w:val="27"/>
         </w:rPr>
         <w:pict>
-          <v:shape id="_x0000_i1028" type="#_x0000_t75" style="width:163.5pt;height:57.75pt">
+          <v:shape id="_x0000_i1028" type="#_x0000_t75" style="width:163.7pt;height:57.75pt">
             <v:imagedata r:id="rId11" o:title="9b5f0c30ea623510b5a755634508dcd4"/>
           </v:shape>
         </w:pict>
@@ -1902,12 +1786,12 @@
     </w:p>
     <w:p>
       <w:pPr>
-        <w:pStyle w:val="Tekstpodstawowy"/>
-      </w:pPr>
-    </w:p>
-    <w:p>
-      <w:pPr>
-        <w:pStyle w:val="Tekstpodstawowy"/>
+        <w:pStyle w:val="BodyText"/>
+      </w:pPr>
+    </w:p>
+    <w:p>
+      <w:pPr>
+        <w:pStyle w:val="BodyText"/>
       </w:pPr>
       <w:r>
         <w:t>Znajdujemy zmianę wagi (delta w) w zależności od zmiany wartości (delty).</w:t>
@@ -1915,7 +1799,7 @@
     </w:p>
     <w:p>
       <w:pPr>
-        <w:pStyle w:val="Tekstpodstawowy"/>
+        <w:pStyle w:val="BodyText"/>
       </w:pPr>
       <w:r>
         <w:t>Po policzeniu wag, ustalamy nową deltę. Uzyskujemy ze wzoru:</w:t>
@@ -1923,17 +1807,17 @@
     </w:p>
     <w:p>
       <w:pPr>
-        <w:pStyle w:val="Tekstpodstawowy"/>
-      </w:pPr>
-    </w:p>
-    <w:p>
-      <w:pPr>
-        <w:pStyle w:val="Tekstpodstawowy"/>
+        <w:pStyle w:val="BodyText"/>
+      </w:pPr>
+    </w:p>
+    <w:p>
+      <w:pPr>
+        <w:pStyle w:val="BodyText"/>
         <w:jc w:val="left"/>
       </w:pPr>
       <w:r>
         <w:pict>
-          <v:shape id="_x0000_i1029" type="#_x0000_t75" style="width:214.5pt;height:54.75pt">
+          <v:shape id="_x0000_i1029" type="#_x0000_t75" style="width:214.65pt;height:54.35pt">
             <v:imagedata r:id="rId12" o:title="0b183836ea992ed7941abdad16071a48"/>
           </v:shape>
         </w:pict>
@@ -1941,15 +1825,10 @@
     </w:p>
     <w:p>
       <w:pPr>
-        <w:pStyle w:val="Tekstpodstawowy"/>
-      </w:pPr>
-      <w:proofErr w:type="gramStart"/>
-      <w:r>
-        <w:t>gdzie</w:t>
-      </w:r>
-      <w:proofErr w:type="gramEnd"/>
-      <w:r>
-        <w:t>:</w:t>
+        <w:pStyle w:val="BodyText"/>
+      </w:pPr>
+      <w:r>
+        <w:t>gdzie:</w:t>
       </w:r>
     </w:p>
     <w:tbl>
@@ -2072,7 +1951,7 @@
                 <w:lang w:eastAsia="pl-PL"/>
               </w:rPr>
               <w:pict>
-                <v:shape id="_x0000_i1030" type="#_x0000_t75" alt="" style="width:16.5pt;height:15pt">
+                <v:shape id="_x0000_i1030" type="#_x0000_t75" alt="" style="width:16.3pt;height:14.95pt">
                   <v:imagedata r:id="rId13" r:href="rId14"/>
                 </v:shape>
               </w:pict>
@@ -2149,7 +2028,7 @@
                 <w:lang w:eastAsia="pl-PL"/>
               </w:rPr>
               <w:pict>
-                <v:shape id="_x0000_i1031" type="#_x0000_t75" alt="" style="width:27pt;height:15.75pt">
+                <v:shape id="_x0000_i1031" type="#_x0000_t75" alt="" style="width:27.15pt;height:15.6pt">
                   <v:imagedata r:id="rId15" r:href="rId16"/>
                 </v:shape>
               </w:pict>
@@ -2226,7 +2105,7 @@
                 <w:lang w:eastAsia="pl-PL"/>
               </w:rPr>
               <w:pict>
-                <v:shape id="_x0000_i1032" type="#_x0000_t75" alt="" style="width:27pt;height:25.5pt">
+                <v:shape id="_x0000_i1032" type="#_x0000_t75" alt="" style="width:27.15pt;height:25.8pt">
                   <v:imagedata r:id="rId17" r:href="rId18"/>
                 </v:shape>
               </w:pict>
@@ -2303,7 +2182,7 @@
                 <w:lang w:eastAsia="pl-PL"/>
               </w:rPr>
               <w:pict>
-                <v:shape id="_x0000_i1033" type="#_x0000_t75" alt="" style="width:33.75pt;height:24.75pt">
+                <v:shape id="_x0000_i1033" type="#_x0000_t75" alt="" style="width:33.95pt;height:25.15pt">
                   <v:imagedata r:id="rId19" r:href="rId20"/>
                 </v:shape>
               </w:pict>
@@ -2559,7 +2438,7 @@
                 <w:lang w:eastAsia="pl-PL"/>
               </w:rPr>
               <w:pict>
-                <v:shape id="_x0000_i1034" type="#_x0000_t75" alt="" style="width:23.25pt;height:14.25pt">
+                <v:shape id="_x0000_i1034" type="#_x0000_t75" alt="" style="width:23.1pt;height:14.25pt">
                   <v:imagedata r:id="rId21" r:href="rId22"/>
                 </v:shape>
               </w:pict>
@@ -2600,7 +2479,40 @@
         </w:tc>
       </w:tr>
     </w:tbl>
-    <w:p/>
+    <w:p>
+      <w:pPr>
+        <w:pStyle w:val="tablefootnote"/>
+      </w:pPr>
+      <w:r>
+        <w:t xml:space="preserve">a. </w:t>
+      </w:r>
+      <w:proofErr w:type="spellStart"/>
+      <w:r>
+        <w:t>Znaczenie</w:t>
+      </w:r>
+      <w:proofErr w:type="spellEnd"/>
+      <w:r>
+        <w:t xml:space="preserve"> </w:t>
+      </w:r>
+      <w:proofErr w:type="spellStart"/>
+      <w:r>
+        <w:t>użytych</w:t>
+      </w:r>
+      <w:proofErr w:type="spellEnd"/>
+      <w:r>
+        <w:t xml:space="preserve"> </w:t>
+      </w:r>
+      <w:proofErr w:type="spellStart"/>
+      <w:r>
+        <w:t>symboli</w:t>
+      </w:r>
+      <w:proofErr w:type="spellEnd"/>
+    </w:p>
+    <w:p>
+      <w:pPr>
+        <w:pStyle w:val="tablefootnote"/>
+      </w:pPr>
+    </w:p>
     <w:p>
       <w:r>
         <w:rPr>
@@ -2629,11 +2541,6 @@
     <w:p/>
     <w:p>
       <w:pPr>
-        <w:jc w:val="both"/>
-      </w:pPr>
-    </w:p>
-    <w:p>
-      <w:pPr>
         <w:pStyle w:val="figurecaption"/>
         <w:numPr>
           <w:ilvl w:val="0"/>
@@ -2670,7 +2577,7 @@
     </w:p>
     <w:p>
       <w:pPr>
-        <w:pStyle w:val="Nagwek2"/>
+        <w:pStyle w:val="Heading2"/>
       </w:pPr>
       <w:r>
         <w:t>Back Propagation</w:t>
@@ -2679,7 +2586,7 @@
     <w:p/>
     <w:p>
       <w:pPr>
-        <w:pStyle w:val="Tekstpodstawowy"/>
+        <w:pStyle w:val="BodyText"/>
       </w:pPr>
       <w:r>
         <w:t xml:space="preserve">Wymaga ustalenia szybkości uczenia (learning </w:t>
@@ -2703,7 +2610,7 @@
     </w:p>
     <w:p>
       <w:pPr>
-        <w:pStyle w:val="Tekstpodstawowy"/>
+        <w:pStyle w:val="BodyText"/>
       </w:pPr>
       <w:r>
         <w:t>Przy użyciu tej metody skuteczność sieci wzrasta systematycznie, jednak wolniej</w:t>
@@ -2720,7 +2627,7 @@
     </w:p>
     <w:p>
       <w:pPr>
-        <w:pStyle w:val="Tekstpodstawowy"/>
+        <w:pStyle w:val="BodyText"/>
       </w:pPr>
       <w:r>
         <w:rPr>
@@ -2735,47 +2642,47 @@
     </w:p>
     <w:p>
       <w:pPr>
-        <w:pStyle w:val="Tekstpodstawowy"/>
-      </w:pPr>
-    </w:p>
-    <w:p>
-      <w:pPr>
-        <w:pStyle w:val="Tekstpodstawowy"/>
-      </w:pPr>
-    </w:p>
-    <w:p>
-      <w:pPr>
-        <w:pStyle w:val="Tekstpodstawowy"/>
-      </w:pPr>
-    </w:p>
-    <w:p>
-      <w:pPr>
-        <w:pStyle w:val="Tekstpodstawowy"/>
-      </w:pPr>
-    </w:p>
-    <w:p>
-      <w:pPr>
-        <w:pStyle w:val="Tekstpodstawowy"/>
-      </w:pPr>
-    </w:p>
-    <w:p>
-      <w:pPr>
-        <w:pStyle w:val="Tekstpodstawowy"/>
-      </w:pPr>
-    </w:p>
-    <w:p>
-      <w:pPr>
-        <w:pStyle w:val="Tekstpodstawowy"/>
-      </w:pPr>
-    </w:p>
-    <w:p>
-      <w:pPr>
-        <w:pStyle w:val="Tekstpodstawowy"/>
-      </w:pPr>
-    </w:p>
-    <w:p>
-      <w:pPr>
-        <w:pStyle w:val="Tekstpodstawowy"/>
+        <w:pStyle w:val="BodyText"/>
+      </w:pPr>
+    </w:p>
+    <w:p>
+      <w:pPr>
+        <w:pStyle w:val="BodyText"/>
+      </w:pPr>
+    </w:p>
+    <w:p>
+      <w:pPr>
+        <w:pStyle w:val="BodyText"/>
+      </w:pPr>
+    </w:p>
+    <w:p>
+      <w:pPr>
+        <w:pStyle w:val="BodyText"/>
+      </w:pPr>
+    </w:p>
+    <w:p>
+      <w:pPr>
+        <w:pStyle w:val="BodyText"/>
+      </w:pPr>
+    </w:p>
+    <w:p>
+      <w:pPr>
+        <w:pStyle w:val="BodyText"/>
+      </w:pPr>
+    </w:p>
+    <w:p>
+      <w:pPr>
+        <w:pStyle w:val="BodyText"/>
+      </w:pPr>
+    </w:p>
+    <w:p>
+      <w:pPr>
+        <w:pStyle w:val="BodyText"/>
+      </w:pPr>
+    </w:p>
+    <w:p>
+      <w:pPr>
+        <w:pStyle w:val="BodyText"/>
       </w:pPr>
     </w:p>
     <w:p>
@@ -2822,7 +2729,7 @@
     </w:p>
     <w:p>
       <w:pPr>
-        <w:pStyle w:val="Nagwek2"/>
+        <w:pStyle w:val="Heading2"/>
       </w:pPr>
       <w:r>
         <w:lastRenderedPageBreak/>
@@ -2831,7 +2738,7 @@
     </w:p>
     <w:p>
       <w:pPr>
-        <w:pStyle w:val="Tekstpodstawowy"/>
+        <w:pStyle w:val="BodyText"/>
       </w:pPr>
       <w:r>
         <w:t xml:space="preserve">Sieć została zaprogramowana w języku programowania Java, przy użyciu biblioteki </w:t>
@@ -2873,22 +2780,17 @@
       </w:r>
       <w:proofErr w:type="spellEnd"/>
       <w:r>
-        <w:t xml:space="preserve"> obsługującym sieci neuronowe oraz inne algorytmy wykorzystywane w uczeniu </w:t>
-      </w:r>
-      <w:proofErr w:type="gramStart"/>
-      <w:r>
-        <w:t>maszynowym.</w:t>
-      </w:r>
-      <w:proofErr w:type="gramEnd"/>
-    </w:p>
-    <w:p>
-      <w:pPr>
-        <w:pStyle w:val="Tekstpodstawowy"/>
-      </w:pPr>
-    </w:p>
-    <w:p>
-      <w:pPr>
-        <w:pStyle w:val="Tekstpodstawowy"/>
+        <w:t xml:space="preserve"> obsługującym sieci neuronowe oraz inne algorytmy wykorzystywane w uczeniu maszynowym.</w:t>
+      </w:r>
+    </w:p>
+    <w:p>
+      <w:pPr>
+        <w:pStyle w:val="BodyText"/>
+      </w:pPr>
+    </w:p>
+    <w:p>
+      <w:pPr>
+        <w:pStyle w:val="BodyText"/>
       </w:pPr>
       <w:r>
         <w:rPr>
@@ -2916,7 +2818,7 @@
     </w:p>
     <w:p>
       <w:pPr>
-        <w:pStyle w:val="Tekstpodstawowy"/>
+        <w:pStyle w:val="BodyText"/>
       </w:pPr>
       <w:r>
         <w:rPr>
@@ -2926,80 +2828,34 @@
           <w:lang w:val="en-US" w:eastAsia="pl-PL"/>
         </w:rPr>
         <w:pict>
-          <v:shape id="_x0000_s1066" type="#_x0000_t202" style="position:absolute;left:0;text-align:left;margin-left:-2.85pt;margin-top:2.55pt;width:258.75pt;height:152.3pt;z-index:5;mso-height-percent:200;mso-height-percent:200;mso-width-relative:margin;mso-height-relative:margin">
+          <v:shape id="_x0000_s1066" type="#_x0000_t202" style="position:absolute;left:0;text-align:left;margin-left:-2.85pt;margin-top:2.55pt;width:258.75pt;height:152.3pt;z-index:4;mso-height-percent:200;mso-height-percent:200;mso-width-relative:margin;mso-height-relative:margin">
             <v:textbox style="mso-fit-shape-to-text:t">
               <w:txbxContent>
                 <w:p>
                   <w:pPr>
-                    <w:pStyle w:val="Tekstpodstawowy"/>
+                    <w:pStyle w:val="BodyText"/>
                     <w:ind w:firstLine="0"/>
                     <w:jc w:val="left"/>
                     <w:rPr>
                       <w:rFonts w:ascii="Courier New" w:hAnsi="Courier New" w:cs="Courier New"/>
                       <w:i/>
                       <w:sz w:val="18"/>
+                      <w:lang w:val="en-US"/>
                     </w:rPr>
                   </w:pPr>
-                  <w:proofErr w:type="spellStart"/>
-                  <w:proofErr w:type="gramStart"/>
                   <w:r>
                     <w:rPr>
                       <w:rFonts w:ascii="Courier New" w:hAnsi="Courier New" w:cs="Courier New"/>
                       <w:i/>
                       <w:sz w:val="18"/>
+                      <w:lang w:val="en-US"/>
                     </w:rPr>
-                    <w:t>network</w:t>
-                  </w:r>
-                  <w:proofErr w:type="spellEnd"/>
-                  <w:proofErr w:type="gramEnd"/>
-                  <w:r>
-                    <w:rPr>
-                      <w:rFonts w:ascii="Courier New" w:hAnsi="Courier New" w:cs="Courier New"/>
-                      <w:i/>
-                      <w:sz w:val="18"/>
-                    </w:rPr>
-                    <w:t xml:space="preserve"> = </w:t>
-                  </w:r>
-                  <w:proofErr w:type="spellStart"/>
-                  <w:r>
-                    <w:rPr>
-                      <w:rFonts w:ascii="Courier New" w:hAnsi="Courier New" w:cs="Courier New"/>
-                      <w:i/>
-                      <w:sz w:val="18"/>
-                    </w:rPr>
-                    <w:t>new</w:t>
-                  </w:r>
-                  <w:proofErr w:type="spellEnd"/>
-                  <w:r>
-                    <w:rPr>
-                      <w:rFonts w:ascii="Courier New" w:hAnsi="Courier New" w:cs="Courier New"/>
-                      <w:i/>
-                      <w:sz w:val="18"/>
-                    </w:rPr>
-                    <w:t xml:space="preserve"> </w:t>
-                  </w:r>
-                  <w:proofErr w:type="spellStart"/>
-                  <w:r>
-                    <w:rPr>
-                      <w:rFonts w:ascii="Courier New" w:hAnsi="Courier New" w:cs="Courier New"/>
-                      <w:i/>
-                      <w:sz w:val="18"/>
-                    </w:rPr>
-                    <w:t>BasicNetwork</w:t>
-                  </w:r>
-                  <w:proofErr w:type="spellEnd"/>
-                  <w:r>
-                    <w:rPr>
-                      <w:rFonts w:ascii="Courier New" w:hAnsi="Courier New" w:cs="Courier New"/>
-                      <w:i/>
-                      <w:sz w:val="18"/>
-                    </w:rPr>
-                    <w:t>();</w:t>
+                    <w:t>network = new BasicNetwork();</w:t>
                   </w:r>
                 </w:p>
                 <w:p>
                   <w:pPr>
-                    <w:pStyle w:val="Tekstpodstawowy"/>
+                    <w:pStyle w:val="BodyText"/>
                     <w:ind w:firstLine="0"/>
                     <w:jc w:val="left"/>
                     <w:rPr>
@@ -3010,7 +2866,6 @@
                     </w:rPr>
                   </w:pPr>
                   <w:proofErr w:type="spellStart"/>
-                  <w:proofErr w:type="gramStart"/>
                   <w:r>
                     <w:rPr>
                       <w:rFonts w:ascii="Courier New" w:hAnsi="Courier New" w:cs="Courier New"/>
@@ -3028,17 +2883,7 @@
                       <w:sz w:val="18"/>
                       <w:lang w:val="en-US"/>
                     </w:rPr>
-                    <w:t>(</w:t>
-                  </w:r>
-                  <w:proofErr w:type="gramEnd"/>
-                  <w:r>
-                    <w:rPr>
-                      <w:rFonts w:ascii="Courier New" w:hAnsi="Courier New" w:cs="Courier New"/>
-                      <w:i/>
-                      <w:sz w:val="18"/>
-                      <w:lang w:val="en-US"/>
-                    </w:rPr>
-                    <w:t xml:space="preserve">new </w:t>
+                    <w:t xml:space="preserve">(new </w:t>
                   </w:r>
                   <w:proofErr w:type="spellStart"/>
                   <w:r>
@@ -3063,7 +2908,7 @@
                 </w:p>
                 <w:p>
                   <w:pPr>
-                    <w:pStyle w:val="Tekstpodstawowy"/>
+                    <w:pStyle w:val="BodyText"/>
                     <w:ind w:firstLine="0"/>
                     <w:jc w:val="left"/>
                     <w:rPr>
@@ -3074,7 +2919,6 @@
                     </w:rPr>
                   </w:pPr>
                   <w:proofErr w:type="spellStart"/>
-                  <w:proofErr w:type="gramStart"/>
                   <w:r>
                     <w:rPr>
                       <w:rFonts w:ascii="Courier New" w:hAnsi="Courier New" w:cs="Courier New"/>
@@ -3092,17 +2936,7 @@
                       <w:sz w:val="18"/>
                       <w:lang w:val="en-US"/>
                     </w:rPr>
-                    <w:t>(</w:t>
-                  </w:r>
-                  <w:proofErr w:type="gramEnd"/>
-                  <w:r>
-                    <w:rPr>
-                      <w:rFonts w:ascii="Courier New" w:hAnsi="Courier New" w:cs="Courier New"/>
-                      <w:i/>
-                      <w:sz w:val="18"/>
-                      <w:lang w:val="en-US"/>
-                    </w:rPr>
-                    <w:t xml:space="preserve">new </w:t>
+                    <w:t xml:space="preserve">(new </w:t>
                   </w:r>
                   <w:proofErr w:type="spellStart"/>
                   <w:r>
@@ -3147,7 +2981,7 @@
                 </w:p>
                 <w:p>
                   <w:pPr>
-                    <w:pStyle w:val="Tekstpodstawowy"/>
+                    <w:pStyle w:val="BodyText"/>
                     <w:ind w:firstLine="0"/>
                     <w:jc w:val="left"/>
                     <w:rPr>
@@ -3158,7 +2992,6 @@
                     </w:rPr>
                   </w:pPr>
                   <w:proofErr w:type="spellStart"/>
-                  <w:proofErr w:type="gramStart"/>
                   <w:r>
                     <w:rPr>
                       <w:rFonts w:ascii="Courier New" w:hAnsi="Courier New" w:cs="Courier New"/>
@@ -3176,17 +3009,7 @@
                       <w:sz w:val="18"/>
                       <w:lang w:val="en-US"/>
                     </w:rPr>
-                    <w:t>(</w:t>
-                  </w:r>
-                  <w:proofErr w:type="gramEnd"/>
-                  <w:r>
-                    <w:rPr>
-                      <w:rFonts w:ascii="Courier New" w:hAnsi="Courier New" w:cs="Courier New"/>
-                      <w:i/>
-                      <w:sz w:val="18"/>
-                      <w:lang w:val="en-US"/>
-                    </w:rPr>
-                    <w:t xml:space="preserve">new </w:t>
+                    <w:t xml:space="preserve">(new </w:t>
                   </w:r>
                   <w:proofErr w:type="spellStart"/>
                   <w:r>
@@ -3231,7 +3054,7 @@
                 </w:p>
                 <w:p>
                   <w:pPr>
-                    <w:pStyle w:val="Tekstpodstawowy"/>
+                    <w:pStyle w:val="BodyText"/>
                     <w:ind w:firstLine="0"/>
                     <w:jc w:val="left"/>
                     <w:rPr>
@@ -3242,7 +3065,6 @@
                     </w:rPr>
                   </w:pPr>
                   <w:proofErr w:type="spellStart"/>
-                  <w:proofErr w:type="gramStart"/>
                   <w:r>
                     <w:rPr>
                       <w:rFonts w:ascii="Courier New" w:hAnsi="Courier New" w:cs="Courier New"/>
@@ -3260,17 +3082,7 @@
                       <w:sz w:val="18"/>
                       <w:lang w:val="en-US"/>
                     </w:rPr>
-                    <w:t>(</w:t>
-                  </w:r>
-                  <w:proofErr w:type="gramEnd"/>
-                  <w:r>
-                    <w:rPr>
-                      <w:rFonts w:ascii="Courier New" w:hAnsi="Courier New" w:cs="Courier New"/>
-                      <w:i/>
-                      <w:sz w:val="18"/>
-                      <w:lang w:val="en-US"/>
-                    </w:rPr>
-                    <w:t>).</w:t>
+                    <w:t>().</w:t>
                   </w:r>
                   <w:proofErr w:type="spellStart"/>
                   <w:r>
@@ -3295,12 +3107,14 @@
                 </w:p>
                 <w:p>
                   <w:pPr>
-                    <w:pStyle w:val="Tekstpodstawowy"/>
+                    <w:pStyle w:val="BodyText"/>
                     <w:ind w:firstLine="0"/>
                     <w:jc w:val="left"/>
+                    <w:rPr>
+                      <w:lang w:val="en-US"/>
+                    </w:rPr>
                   </w:pPr>
                   <w:proofErr w:type="spellStart"/>
-                  <w:proofErr w:type="gramStart"/>
                   <w:r>
                     <w:rPr>
                       <w:rFonts w:ascii="Courier New" w:hAnsi="Courier New" w:cs="Courier New"/>
@@ -3318,17 +3132,7 @@
                       <w:sz w:val="18"/>
                       <w:lang w:val="en-US"/>
                     </w:rPr>
-                    <w:t>(</w:t>
-                  </w:r>
-                  <w:proofErr w:type="gramEnd"/>
-                  <w:r>
-                    <w:rPr>
-                      <w:rFonts w:ascii="Courier New" w:hAnsi="Courier New" w:cs="Courier New"/>
-                      <w:i/>
-                      <w:sz w:val="18"/>
-                      <w:lang w:val="en-US"/>
-                    </w:rPr>
-                    <w:t>);</w:t>
+                    <w:t>();</w:t>
                   </w:r>
                 </w:p>
               </w:txbxContent>
@@ -3339,22 +3143,22 @@
     </w:p>
     <w:p>
       <w:pPr>
-        <w:pStyle w:val="Tekstpodstawowy"/>
-      </w:pPr>
-    </w:p>
-    <w:p>
-      <w:pPr>
-        <w:pStyle w:val="Tekstpodstawowy"/>
-      </w:pPr>
-    </w:p>
-    <w:p>
-      <w:pPr>
-        <w:pStyle w:val="Tekstpodstawowy"/>
-      </w:pPr>
-    </w:p>
-    <w:p>
-      <w:pPr>
-        <w:pStyle w:val="Tekstpodstawowy"/>
+        <w:pStyle w:val="BodyText"/>
+      </w:pPr>
+    </w:p>
+    <w:p>
+      <w:pPr>
+        <w:pStyle w:val="BodyText"/>
+      </w:pPr>
+    </w:p>
+    <w:p>
+      <w:pPr>
+        <w:pStyle w:val="BodyText"/>
+      </w:pPr>
+    </w:p>
+    <w:p>
+      <w:pPr>
+        <w:pStyle w:val="BodyText"/>
       </w:pPr>
     </w:p>
     <w:p>
@@ -3366,7 +3170,7 @@
         <w:rPr>
           <w:rFonts w:ascii="Consolas" w:hAnsi="Consolas" w:cs="Consolas"/>
           <w:color w:val="000000"/>
-          <w:lang w:val="en-US" w:eastAsia="pl-PL"/>
+          <w:lang w:eastAsia="pl-PL"/>
         </w:rPr>
       </w:pPr>
     </w:p>
@@ -3379,7 +3183,7 @@
         <w:rPr>
           <w:rFonts w:ascii="Consolas" w:hAnsi="Consolas" w:cs="Consolas"/>
           <w:color w:val="000000"/>
-          <w:lang w:val="en-US" w:eastAsia="pl-PL"/>
+          <w:lang w:eastAsia="pl-PL"/>
         </w:rPr>
       </w:pPr>
     </w:p>
@@ -3392,7 +3196,7 @@
         <w:rPr>
           <w:rFonts w:ascii="Consolas" w:hAnsi="Consolas" w:cs="Consolas"/>
           <w:color w:val="000000"/>
-          <w:lang w:val="en-US" w:eastAsia="pl-PL"/>
+          <w:lang w:eastAsia="pl-PL"/>
         </w:rPr>
       </w:pPr>
     </w:p>
@@ -3405,7 +3209,7 @@
         <w:rPr>
           <w:rFonts w:ascii="Consolas" w:hAnsi="Consolas" w:cs="Consolas"/>
           <w:color w:val="000000"/>
-          <w:lang w:val="en-US" w:eastAsia="pl-PL"/>
+          <w:lang w:eastAsia="pl-PL"/>
         </w:rPr>
       </w:pPr>
     </w:p>
@@ -3418,21 +3222,112 @@
         <w:rPr>
           <w:rFonts w:ascii="Consolas" w:hAnsi="Consolas" w:cs="Consolas"/>
           <w:color w:val="000000"/>
-          <w:lang w:val="en-US" w:eastAsia="pl-PL"/>
-        </w:rPr>
-      </w:pPr>
-    </w:p>
-    <w:p>
-      <w:pPr>
-        <w:pStyle w:val="Nagwek2"/>
-      </w:pPr>
-      <w:r>
-        <w:t>Wyniki testów</w:t>
-      </w:r>
-    </w:p>
-    <w:p>
-      <w:pPr>
-        <w:pStyle w:val="Tekstpodstawowy"/>
+          <w:lang w:eastAsia="pl-PL"/>
+        </w:rPr>
+      </w:pPr>
+    </w:p>
+    <w:p>
+      <w:pPr>
+        <w:pStyle w:val="Heading2"/>
+      </w:pPr>
+      <w:r>
+        <w:t>Testy sieci</w:t>
+      </w:r>
+    </w:p>
+    <w:p>
+      <w:pPr>
+        <w:pStyle w:val="BodyText"/>
+      </w:pPr>
+    </w:p>
+    <w:p>
+      <w:pPr>
+        <w:pStyle w:val="BodyText"/>
+      </w:pPr>
+      <w:r>
+        <w:t>Testowanie sieci odbyło się przy użyciu bazy danych ze zdjęciami twarzy. Baza składała się ze zdjęć 30 osób; zdjęcia twarzy zostały zarejestrowane pod kątem od 0 do 90 stopni (z krokiem 5 stopni) z</w:t>
+      </w:r>
+      <w:r>
+        <w:t xml:space="preserve"> obydwu</w:t>
+      </w:r>
+      <w:r>
+        <w:t xml:space="preserve"> stron. </w:t>
+      </w:r>
+      <w:r>
+        <w:t xml:space="preserve">Zbiór testowy był rozłączny ze zbiorem treningowym.  </w:t>
+      </w:r>
+    </w:p>
+    <w:p>
+      <w:pPr>
+        <w:pStyle w:val="BodyText"/>
+      </w:pPr>
+    </w:p>
+    <w:p>
+      <w:pPr>
+        <w:pStyle w:val="BodyText"/>
+        <w:jc w:val="center"/>
+      </w:pPr>
+      <w:r>
+        <w:rPr>
+          <w:noProof/>
+        </w:rPr>
+        <w:pict>
+          <v:shape id="_x0000_s1087" type="#_x0000_t75" alt="" style="position:absolute;left:0;text-align:left;margin-left:54.15pt;margin-top:-1.15pt;width:158.25pt;height:111.75pt;z-index:10" o:bordertopcolor="this" o:borderleftcolor="this" o:borderbottomcolor="this" o:borderrightcolor="this" stroked="t">
+            <v:imagedata r:id="rId25" r:href="rId26"/>
+          </v:shape>
+        </w:pict>
+      </w:r>
+    </w:p>
+    <w:p>
+      <w:pPr>
+        <w:pStyle w:val="BodyText"/>
+      </w:pPr>
+    </w:p>
+    <w:p>
+      <w:pPr>
+        <w:pStyle w:val="BodyText"/>
+      </w:pPr>
+    </w:p>
+    <w:p>
+      <w:pPr>
+        <w:pStyle w:val="BodyText"/>
+      </w:pPr>
+    </w:p>
+    <w:p>
+      <w:pPr>
+        <w:pStyle w:val="BodyText"/>
+      </w:pPr>
+    </w:p>
+    <w:p>
+      <w:pPr>
+        <w:pStyle w:val="BodyText"/>
+      </w:pPr>
+    </w:p>
+    <w:p>
+      <w:pPr>
+        <w:pStyle w:val="BodyText"/>
+      </w:pPr>
+    </w:p>
+    <w:p>
+      <w:pPr>
+        <w:pStyle w:val="figurecaption"/>
+        <w:numPr>
+          <w:ilvl w:val="0"/>
+          <w:numId w:val="0"/>
+        </w:numPr>
+        <w:rPr>
+          <w:lang w:val="pl-PL"/>
+        </w:rPr>
+      </w:pPr>
+      <w:r>
+        <w:rPr>
+          <w:lang w:val="pl-PL"/>
+        </w:rPr>
+        <w:t>Rys. 8 Obrazy testowe</w:t>
+      </w:r>
+    </w:p>
+    <w:p>
+      <w:pPr>
+        <w:pStyle w:val="BodyText"/>
       </w:pPr>
       <w:r>
         <w:t xml:space="preserve">Wraz ze zwiększeniem rozmiaru PCA, czas treningu oraz skuteczność sieci wzrasta. Podobne zachowanie obserwujemy zwiększając </w:t>
@@ -3446,7 +3341,7 @@
     </w:p>
     <w:p>
       <w:pPr>
-        <w:pStyle w:val="Tekstpodstawowy"/>
+        <w:pStyle w:val="BodyText"/>
       </w:pPr>
       <w:r>
         <w:t>Dodanie dodatkowej warstwy ukrytej nie zwiększyło skuteczności sieci.</w:t>
@@ -3454,7 +3349,7 @@
     </w:p>
     <w:p>
       <w:pPr>
-        <w:pStyle w:val="Tekstpodstawowy"/>
+        <w:pStyle w:val="BodyText"/>
       </w:pPr>
       <w:r>
         <w:t xml:space="preserve">Prezentowana tabela pokazuje zależność między rozmiarem PCA oraz ilością neuronów w warstwie ukrytej, a skutecznością sieci dla zbioru testowego. Sieć została trenowana metodą </w:t>
@@ -3475,6 +3370,11 @@
       <w:r>
         <w:t>, wykonanych zostało 150 iteracji.</w:t>
       </w:r>
+    </w:p>
+    <w:p>
+      <w:pPr>
+        <w:pStyle w:val="BodyText"/>
+      </w:pPr>
     </w:p>
     <w:tbl>
       <w:tblPr>
@@ -3515,6 +3415,7 @@
               <w:pStyle w:val="tablecolhead"/>
             </w:pPr>
             <w:r>
+              <w:lastRenderedPageBreak/>
               <w:t>Ilość neuronów w warstwie ukrytej</w:t>
             </w:r>
           </w:p>
@@ -4777,7 +4678,6 @@
               <w:rPr>
                 <w:lang w:val="pl-PL"/>
               </w:rPr>
-              <w:lastRenderedPageBreak/>
               <w:t>300</w:t>
             </w:r>
           </w:p>
@@ -4948,6 +4848,38 @@
     </w:tbl>
     <w:p>
       <w:pPr>
+        <w:pStyle w:val="tablefootnote"/>
+      </w:pPr>
+      <w:r>
+        <w:t>b</w:t>
+      </w:r>
+      <w:r>
+        <w:t xml:space="preserve">. </w:t>
+      </w:r>
+      <w:proofErr w:type="spellStart"/>
+      <w:r>
+        <w:t>Wyniki</w:t>
+      </w:r>
+      <w:proofErr w:type="spellEnd"/>
+      <w:r>
+        <w:t xml:space="preserve"> </w:t>
+      </w:r>
+      <w:proofErr w:type="spellStart"/>
+      <w:r>
+        <w:t>testów</w:t>
+      </w:r>
+      <w:proofErr w:type="spellEnd"/>
+      <w:r>
+        <w:t xml:space="preserve"> </w:t>
+      </w:r>
+      <w:proofErr w:type="spellStart"/>
+      <w:r>
+        <w:t>sieci</w:t>
+      </w:r>
+      <w:proofErr w:type="spellEnd"/>
+    </w:p>
+    <w:p>
+      <w:pPr>
         <w:pStyle w:val="references"/>
         <w:numPr>
           <w:ilvl w:val="0"/>
@@ -4957,7 +4889,7 @@
     </w:p>
     <w:p>
       <w:pPr>
-        <w:pStyle w:val="Tekstpodstawowy"/>
+        <w:pStyle w:val="BodyText"/>
       </w:pPr>
       <w:r>
         <w:t>W dalszej części procesu testowania, obrazy testowe zostały poddane modyfikacjom: została zmieniona jasność zdjęć lub wprowadzono zakłócenia. Skuteczność sieci dla takich zdjęć była zdecydowanie niższa.</w:t>
@@ -4965,7 +4897,7 @@
     </w:p>
     <w:p>
       <w:pPr>
-        <w:pStyle w:val="Nagwek2"/>
+        <w:pStyle w:val="Heading2"/>
       </w:pPr>
       <w:r>
         <w:t>Działanie programu</w:t>
@@ -4986,7 +4918,7 @@
     </w:p>
     <w:p>
       <w:pPr>
-        <w:pStyle w:val="Tekstpodstawowy"/>
+        <w:pStyle w:val="BodyText"/>
       </w:pPr>
       <w:r>
         <w:t xml:space="preserve">Po treningu sieci, program jest w stanie rozpoznawać twarze osób zarejestrowane pod różnymi kątami. </w:t>
@@ -4994,7 +4926,7 @@
     </w:p>
     <w:p>
       <w:pPr>
-        <w:pStyle w:val="Tekstpodstawowy"/>
+        <w:pStyle w:val="BodyText"/>
       </w:pPr>
       <w:r>
         <w:t>W pierwszym kroku ładowane jest zdjęcie osoby. Następnie po kliknięciu ‘Find this person’ prezentowane jest zdjęcie znalezionej osoby zarejestrowane pod kątem 0 stopni oraz na konsoli wypisywany jest odpowiedni komunikat.</w:t>
@@ -5002,78 +4934,104 @@
     </w:p>
     <w:p>
       <w:pPr>
-        <w:pStyle w:val="Tekstpodstawowy"/>
+        <w:pStyle w:val="BodyText"/>
+      </w:pPr>
+    </w:p>
+    <w:p>
+      <w:pPr>
+        <w:pStyle w:val="BodyText"/>
+      </w:pPr>
+    </w:p>
+    <w:p>
+      <w:pPr>
+        <w:pStyle w:val="BodyText"/>
+      </w:pPr>
+    </w:p>
+    <w:p>
+      <w:pPr>
+        <w:pStyle w:val="BodyText"/>
+      </w:pPr>
+    </w:p>
+    <w:p>
+      <w:pPr>
+        <w:pStyle w:val="BodyText"/>
+      </w:pPr>
+    </w:p>
+    <w:p>
+      <w:pPr>
+        <w:pStyle w:val="BodyText"/>
+      </w:pPr>
+    </w:p>
+    <w:p>
+      <w:pPr>
+        <w:pStyle w:val="BodyText"/>
+      </w:pPr>
+    </w:p>
+    <w:p>
+      <w:pPr>
+        <w:pStyle w:val="BodyText"/>
+      </w:pPr>
+    </w:p>
+    <w:p>
+      <w:pPr>
+        <w:pStyle w:val="BodyText"/>
+      </w:pPr>
+    </w:p>
+    <w:p>
+      <w:pPr>
+        <w:pStyle w:val="BodyText"/>
+      </w:pPr>
+    </w:p>
+    <w:p>
+      <w:pPr>
+        <w:pStyle w:val="BodyText"/>
+      </w:pPr>
+    </w:p>
+    <w:p>
+      <w:pPr>
+        <w:pStyle w:val="BodyText"/>
       </w:pPr>
       <w:r>
         <w:rPr>
           <w:noProof/>
           <w:lang w:eastAsia="pl-PL"/>
         </w:rPr>
+        <w:lastRenderedPageBreak/>
         <w:pict>
-          <v:shape id="_x0000_s1065" type="#_x0000_t75" alt="" style="position:absolute;left:0;text-align:left;margin-left:-4.45pt;margin-top:9.7pt;width:252.7pt;height:229pt;z-index:4" wrapcoords="-64 0 -64 21529 21600 21529 21600 0 -64 0">
-            <v:imagedata r:id="rId25" o:title="jgZBjOfWa4klX87oUOnpErOoAbZ_uX2EJxhnjW6b9xn4yCVwbd3oMiOHndZzTE8H7w4VeJmNfqwT6MVw3_d5A96_GFpPzF-Bxs36dNxLKngCWKKEaAA"/>
+          <v:shape id="_x0000_s1089" type="#_x0000_t75" alt="" style="position:absolute;left:0;text-align:left;margin-left:1.7pt;margin-top:.8pt;width:252.7pt;height:229pt;z-index:11" wrapcoords="-64 0 -64 21529 21600 21529 21600 0 -64 0">
+            <v:imagedata r:id="rId27" o:title="jgZBjOfWa4klX87oUOnpErOoAbZ_uX2EJxhnjW6b9xn4yCVwbd3oMiOHndZzTE8H7w4VeJmNfqwT6MVw3_d5A96_GFpPzF-Bxs36dNxLKngCWKKEaAA"/>
           </v:shape>
         </w:pict>
       </w:r>
     </w:p>
     <w:p>
       <w:pPr>
-        <w:pStyle w:val="Tekstpodstawowy"/>
-      </w:pPr>
-    </w:p>
-    <w:p>
-      <w:pPr>
-        <w:pStyle w:val="Tekstpodstawowy"/>
-      </w:pPr>
-    </w:p>
-    <w:p>
-      <w:pPr>
-        <w:pStyle w:val="Tekstpodstawowy"/>
-      </w:pPr>
-    </w:p>
-    <w:p>
-      <w:pPr>
-        <w:pStyle w:val="Tekstpodstawowy"/>
-      </w:pPr>
-    </w:p>
-    <w:p>
-      <w:pPr>
-        <w:pStyle w:val="Tekstpodstawowy"/>
-      </w:pPr>
-    </w:p>
-    <w:p>
-      <w:pPr>
-        <w:pStyle w:val="Tekstpodstawowy"/>
-      </w:pPr>
-    </w:p>
-    <w:p>
-      <w:pPr>
-        <w:pStyle w:val="Tekstpodstawowy"/>
-      </w:pPr>
-    </w:p>
-    <w:p>
-      <w:pPr>
-        <w:pStyle w:val="Tekstpodstawowy"/>
-      </w:pPr>
-    </w:p>
-    <w:p>
-      <w:pPr>
-        <w:pStyle w:val="Tekstpodstawowy"/>
-      </w:pPr>
-    </w:p>
-    <w:p>
-      <w:pPr>
-        <w:pStyle w:val="Tekstpodstawowy"/>
-      </w:pPr>
-    </w:p>
-    <w:p>
-      <w:pPr>
-        <w:pStyle w:val="Tekstpodstawowy"/>
-      </w:pPr>
-    </w:p>
-    <w:p>
-      <w:pPr>
-        <w:pStyle w:val="Tekstpodstawowy"/>
+        <w:pStyle w:val="BodyText"/>
+      </w:pPr>
+    </w:p>
+    <w:p>
+      <w:pPr>
+        <w:pStyle w:val="BodyText"/>
+      </w:pPr>
+    </w:p>
+    <w:p>
+      <w:pPr>
+        <w:pStyle w:val="BodyText"/>
+      </w:pPr>
+    </w:p>
+    <w:p>
+      <w:pPr>
+        <w:pStyle w:val="BodyText"/>
+      </w:pPr>
+    </w:p>
+    <w:p>
+      <w:pPr>
+        <w:pStyle w:val="BodyText"/>
+      </w:pPr>
+    </w:p>
+    <w:p>
+      <w:pPr>
+        <w:pStyle w:val="BodyText"/>
       </w:pPr>
     </w:p>
     <w:p>
@@ -5099,28 +5057,88 @@
           <w:lang w:val="pl-PL"/>
         </w:rPr>
       </w:pPr>
-      <w:r>
+    </w:p>
+    <w:p>
+      <w:pPr>
+        <w:pStyle w:val="figurecaption"/>
+        <w:numPr>
+          <w:ilvl w:val="0"/>
+          <w:numId w:val="0"/>
+        </w:numPr>
         <w:rPr>
           <w:lang w:val="pl-PL"/>
         </w:rPr>
+      </w:pPr>
+    </w:p>
+    <w:p>
+      <w:pPr>
+        <w:pStyle w:val="figurecaption"/>
+        <w:numPr>
+          <w:ilvl w:val="0"/>
+          <w:numId w:val="0"/>
+        </w:numPr>
+        <w:rPr>
+          <w:lang w:val="pl-PL"/>
+        </w:rPr>
+      </w:pPr>
+    </w:p>
+    <w:p>
+      <w:pPr>
+        <w:pStyle w:val="figurecaption"/>
+        <w:numPr>
+          <w:ilvl w:val="0"/>
+          <w:numId w:val="0"/>
+        </w:numPr>
+        <w:rPr>
+          <w:lang w:val="pl-PL"/>
+        </w:rPr>
+      </w:pPr>
+    </w:p>
+    <w:p>
+      <w:pPr>
+        <w:pStyle w:val="figurecaption"/>
+        <w:numPr>
+          <w:ilvl w:val="0"/>
+          <w:numId w:val="0"/>
+        </w:numPr>
+        <w:rPr>
+          <w:lang w:val="pl-PL"/>
+        </w:rPr>
+      </w:pPr>
+      <w:r>
+        <w:rPr>
+          <w:lang w:val="pl-PL"/>
+        </w:rPr>
         <w:t xml:space="preserve">Rys. </w:t>
       </w:r>
       <w:r>
         <w:rPr>
           <w:lang w:val="pl-PL"/>
         </w:rPr>
-        <w:t>8</w:t>
+        <w:t>9 Rozpoznanie os</w:t>
       </w:r>
       <w:r>
         <w:rPr>
           <w:lang w:val="pl-PL"/>
         </w:rPr>
-        <w:t xml:space="preserve"> Rozpoznanie odoby</w:t>
-      </w:r>
-    </w:p>
-    <w:p>
-      <w:pPr>
-        <w:pStyle w:val="Nagwek1"/>
+        <w:t>oby</w:t>
+      </w:r>
+    </w:p>
+    <w:p>
+      <w:pPr>
+        <w:pStyle w:val="figurecaption"/>
+        <w:numPr>
+          <w:ilvl w:val="0"/>
+          <w:numId w:val="0"/>
+        </w:numPr>
+        <w:rPr>
+          <w:lang w:val="pl-PL"/>
+        </w:rPr>
+      </w:pPr>
+    </w:p>
+    <w:p>
+      <w:pPr>
+        <w:pStyle w:val="Heading1"/>
       </w:pPr>
       <w:r>
         <w:t>Wnioski</w:t>
@@ -5128,7 +5146,7 @@
     </w:p>
     <w:p>
       <w:pPr>
-        <w:pStyle w:val="normalny0"/>
+        <w:pStyle w:val="normalny"/>
       </w:pPr>
       <w:r>
         <w:t xml:space="preserve">Testy wykazały wysoką skuteczność klasyfikacji sieci dla bazy testowej. Należy jednak zauważyć, że zarówno obrazy w bazie jak i obrazy wykorzystywane do testów były odpowiednio przygotowane.  Gdy do obrazu zostaną dodane zakłócenia, jak np. szumy, nierównomierne oświetlenie itp. skuteczność klasyfikacji drastycznie spada. Również w przypadku przesunięcia lub obrotu twarzy na obrazie skuteczność identyfikacji była bardzo niska i wynosiła tylko kilkanaście procent. Problemy te mogą zostać rozwiązane z wykorzystaniem bardziej zaawansowanych metod </w:t>
@@ -5139,57 +5157,57 @@
       </w:r>
       <w:proofErr w:type="spellEnd"/>
       <w:r>
-        <w:t xml:space="preserve"> i segmentacji.  W przypadku usuwania zakłóceń typu </w:t>
-      </w:r>
-      <w:proofErr w:type="gramStart"/>
-      <w:r>
-        <w:t>pieprz-sól</w:t>
-      </w:r>
-      <w:proofErr w:type="gramEnd"/>
-      <w:r>
-        <w:t xml:space="preserve"> najlepszym rozwiązaniem byłoby użycie adaptacyjnego filtra medianowego, jednak szumy tego rodzaju występują rzadko na obrazach.  Znacznie częściej występującym rodzajem zakłóceń są szumy o rozkładzie </w:t>
+        <w:t xml:space="preserve"> i segmentacji.  W przypadku usuwania zakłóceń typu pieprz-sól najlepszym rozwiązaniem byłoby użycie adaptacyjnego filtra medianowego, jednak szumy tego rodzaju występują rzadko na obrazach.  Znacznie częściej występującym rodzajem zakłóceń są szumy o rozkładzie Gaussa. Można je w znacznym stopniu usunąć stosując filtry dolno-przepustowe, jednak filtry te powodują zniekształcenia krawędzi obrazu. Dobre efekty może dać połączenie filtracji medianowej z filtracją dolno-przepustową lub wykorzystanie filtru Weinera [</w:t>
+      </w:r>
+      <w:r>
+        <w:t>15</w:t>
+      </w:r>
+      <w:r>
+        <w:t xml:space="preserve">]. Ewentualne problemy spowodowane nierównomiernym oświetleniem w trakcie wykonywania zdjęcia można usunąć z użyciem filtru </w:t>
+      </w:r>
+      <w:proofErr w:type="spellStart"/>
+      <w:r>
+        <w:t>Top-hat</w:t>
+      </w:r>
+      <w:proofErr w:type="spellEnd"/>
+      <w:r>
+        <w:t> [</w:t>
+      </w:r>
+      <w:r>
+        <w:t>16</w:t>
+      </w:r>
+      <w:r>
+        <w:t>].</w:t>
+      </w:r>
+    </w:p>
+    <w:p>
+      <w:pPr>
+        <w:pStyle w:val="normalny"/>
+      </w:pPr>
+      <w:r>
+        <w:t xml:space="preserve">W trakcie testów dużym problemem było przeprowadzenie analizy PCA. Obliczenie PCA wymaga bardzo dużych zasobów sprzętowych, system operacyjny nie mógł przydzielić odpowiedniej ilości pamięci dla maszyny wirtualnej Javy. Z tego powodu musieliśmy ograniczyć zbiór testowy do 30 osób, z 90 osób dostępnych w bazie i przeprowadzić skalowanie obrazów do rozmiarów 84x98 piksela. Pomimo tego na innych maszynach może nie być możliwe wykonanie PCA. Dodatkowo obliczenia dla 2220 zdjęć zajmowały ok. 10 min. Problem z dużą złożonością pamięciową można rozwiązać </w:t>
       </w:r>
       <w:r>
         <w:lastRenderedPageBreak/>
-        <w:t>Gaussa. Można je w znacznym stopniu usunąć stosując filtry dolno-przepustowe, jednak filtry te powodują zniekształcenia krawędzi obrazu. Dobre efekty może dać połączenie filtracji medianowej z filtracją dolno-przepustową lub wykorzystanie filtru Weinera [</w:t>
-      </w:r>
-      <w:r>
-        <w:t>15</w:t>
-      </w:r>
-      <w:r>
-        <w:t xml:space="preserve">]. Ewentualne problemy spowodowane nierównomiernym oświetleniem w trakcie wykonywania zdjęcia można usunąć z użyciem filtru </w:t>
+        <w:t>wykorzystując metodę iteracyjną obliczania PCA [</w:t>
+      </w:r>
+      <w:r>
+        <w:t>17</w:t>
+      </w:r>
+      <w:r>
+        <w:t xml:space="preserve">], jednak wydłuża ona czas obliczeń. Drugą możliwością jest wykorzystanie </w:t>
       </w:r>
       <w:proofErr w:type="spellStart"/>
       <w:r>
-        <w:t>Top-hat</w:t>
+        <w:t>Linear</w:t>
       </w:r>
       <w:proofErr w:type="spellEnd"/>
       <w:r>
-        <w:t> [</w:t>
-      </w:r>
-      <w:r>
-        <w:t>16</w:t>
-      </w:r>
-      <w:r>
-        <w:t>].</w:t>
-      </w:r>
-    </w:p>
-    <w:p>
-      <w:pPr>
-        <w:pStyle w:val="normalny0"/>
-      </w:pPr>
-      <w:r>
-        <w:t>W trakcie testów dużym problemem było przeprowadzenie analizy PCA. Obliczenie PCA wymaga bardzo dużych zasobów sprzętowych, system operacyjny nie mógł przydzielić odpowiedniej ilości pamięci dla maszyny wirtualnej Javy. Z tego powodu musieliśmy ograniczyć zbiór testowy do 30 osób, z 90 osób dostępnych w bazie i przeprowadzić skalowanie obrazów do rozmiarów 84x98 piksela. Pomimo tego na innych maszynach może nie być możliwe wykonanie PCA. Dodatkowo obliczenia dla 2220 zdjęć zajmowały ok. 10 min. Problem z dużą złożonością pamięciową można rozwiązać wykorzystując metodę iteracyjną obliczania PCA [</w:t>
-      </w:r>
-      <w:r>
-        <w:t>17</w:t>
-      </w:r>
-      <w:r>
-        <w:t xml:space="preserve">], jednak wydłuża ona czas obliczeń. Drugą możliwością jest wykorzystanie </w:t>
+        <w:t xml:space="preserve"> </w:t>
       </w:r>
       <w:proofErr w:type="spellStart"/>
       <w:r>
-        <w:t>Linear</w:t>
+        <w:t>Discriminant</w:t>
       </w:r>
       <w:proofErr w:type="spellEnd"/>
       <w:r>
@@ -5197,534 +5215,245 @@
       </w:r>
       <w:proofErr w:type="spellStart"/>
       <w:r>
-        <w:t>Discriminant</w:t>
+        <w:t>Analysis</w:t>
       </w:r>
       <w:proofErr w:type="spellEnd"/>
       <w:r>
+        <w:t xml:space="preserve"> (LDA) do redukcji danych wejściowych. Wykazuje ona lepszą skuteczność w stosunku do PCA [</w:t>
+      </w:r>
+      <w:r>
+        <w:t>18</w:t>
+      </w:r>
+      <w:r>
+        <w:t>], jednak również jest metodą o dużej złożoności pamięciowej i obliczeniowej.</w:t>
+      </w:r>
+    </w:p>
+    <w:p>
+      <w:pPr>
+        <w:pStyle w:val="normalny"/>
+      </w:pPr>
+      <w:r>
+        <w:t xml:space="preserve">Etap uczenia sieci neuronowej może być długotrwały w zależności od liczby neuronów. Aby zwiększyć szybkość obliczeń można wykorzystać wsparcie sprzętowe. Biblioteka </w:t>
+      </w:r>
+      <w:proofErr w:type="spellStart"/>
+      <w:r>
+        <w:t>Encog</w:t>
+      </w:r>
+      <w:proofErr w:type="spellEnd"/>
+      <w:r>
+        <w:t xml:space="preserve"> dostarcza odpowiednich algorytmów wspieranych sprzętowo. </w:t>
+      </w:r>
+    </w:p>
+    <w:p>
+      <w:pPr>
+        <w:pStyle w:val="normalny"/>
+      </w:pPr>
+      <w:r>
+        <w:t>Skuteczność klasyfikacyjną sztu</w:t>
+      </w:r>
+      <w:r>
+        <w:t xml:space="preserve">cznej sieci neuronowej oceniamy </w:t>
+      </w:r>
+      <w:r>
+        <w:t>jako bardzo dobrą, kluczowe znaczenie w ogólnej efektywności systemu ma etap przetwarzania wstępnego oraz redukcji danych.</w:t>
+      </w:r>
+    </w:p>
+    <w:p>
+      <w:pPr>
+        <w:pStyle w:val="Heading5"/>
+      </w:pPr>
+      <w:r>
+        <w:t>Bibliografia</w:t>
+      </w:r>
+    </w:p>
+    <w:p/>
+    <w:p>
+      <w:pPr>
+        <w:pStyle w:val="references"/>
+      </w:pPr>
+      <w:r>
+        <w:t>L. Wiskott, J.M. Fellous, N. Kruger, C. von der Malsburg,</w:t>
+      </w:r>
+      <w:r>
+        <w:rPr>
+          <w:i/>
+        </w:rPr>
         <w:t xml:space="preserve"> </w:t>
       </w:r>
-      <w:proofErr w:type="spellStart"/>
-      <w:r>
-        <w:t>Analysis</w:t>
-      </w:r>
-      <w:proofErr w:type="spellEnd"/>
-      <w:r>
-        <w:t xml:space="preserve"> (LDA) do redukcji danych wejściowych. Wykazuje ona lepszą skuteczność w stosunku do PCA [</w:t>
-      </w:r>
-      <w:r>
-        <w:t>18</w:t>
-      </w:r>
-      <w:r>
-        <w:t>], jednak również jest metodą o dużej złożoności pamięciowej i obliczeniowej.</w:t>
-      </w:r>
-    </w:p>
-    <w:p>
-      <w:pPr>
-        <w:pStyle w:val="normalny0"/>
-      </w:pPr>
-      <w:r>
-        <w:t xml:space="preserve">Etap uczenia sieci neuronowej może być długotrwały w zależności od liczby neuronów. Aby zwiększyć szybkość obliczeń można wykorzystać wsparcie sprzętowe. Biblioteka </w:t>
-      </w:r>
-      <w:proofErr w:type="spellStart"/>
-      <w:r>
-        <w:t>Encog</w:t>
-      </w:r>
-      <w:proofErr w:type="spellEnd"/>
-      <w:r>
-        <w:t xml:space="preserve"> dostarcza odpowiednich algorytmów wspieranych sprzętowo. </w:t>
-      </w:r>
-    </w:p>
-    <w:p>
-      <w:pPr>
-        <w:pStyle w:val="normalny0"/>
-      </w:pPr>
-      <w:r>
-        <w:t>Skuteczność klasyfikacyjną sztu</w:t>
-      </w:r>
-      <w:r>
-        <w:t xml:space="preserve">cznej sieci neuronowej </w:t>
-      </w:r>
-      <w:proofErr w:type="gramStart"/>
-      <w:r>
-        <w:t xml:space="preserve">oceniamy </w:t>
-      </w:r>
-      <w:r>
-        <w:t>jako</w:t>
-      </w:r>
-      <w:proofErr w:type="gramEnd"/>
-      <w:r>
-        <w:t xml:space="preserve"> bardzo dobrą, kluczowe znaczenie w ogólnej efektywności systemu ma etap przetwarzania wstępnego oraz redukcji danych.</w:t>
-      </w:r>
-    </w:p>
-    <w:p>
-      <w:pPr>
-        <w:pStyle w:val="Nagwek5"/>
-      </w:pPr>
-      <w:r>
-        <w:t>Bibliografia</w:t>
-      </w:r>
-    </w:p>
-    <w:p/>
+      <w:r>
+        <w:t>“</w:t>
+      </w:r>
+      <w:r>
+        <w:t>Face Recognition by Elastic Bunch Graph Matching</w:t>
+      </w:r>
+      <w:r>
+        <w:t>,” Intelligent Biometric Techniques in Fingerprint and Face Recognition, eds. L.C. Jain et al., publ. CRC Press, ISBN 0-8493-2055-0, Chapter 11, pp. 355-396, (1999).</w:t>
+      </w:r>
+    </w:p>
     <w:p>
       <w:pPr>
         <w:pStyle w:val="references"/>
+      </w:pPr>
+      <w:r>
+        <w:t xml:space="preserve">T.F. Cootes, K. Walker, C.J. Taylor, </w:t>
+      </w:r>
+      <w:r>
+        <w:t>“</w:t>
+      </w:r>
+      <w:r>
+        <w:t>View-Based Active Appearance Models</w:t>
+      </w:r>
+      <w:r>
+        <w:t>,”</w:t>
+      </w:r>
+      <w:r>
+        <w:t xml:space="preserve"> IEEE International Conference on Automatic Face and Gesture Recognition, 26-30 March 2000, pp. 227-232</w:t>
+      </w:r>
+      <w:r>
+        <w:t xml:space="preserve">. </w:t>
+      </w:r>
+    </w:p>
+    <w:p>
+      <w:pPr>
+        <w:pStyle w:val="references"/>
+      </w:pPr>
+      <w:r>
+        <w:t xml:space="preserve">M.A. Turk, A.P. Pentland, </w:t>
+      </w:r>
+      <w:r>
+        <w:t>“</w:t>
+      </w:r>
+      <w:r>
+        <w:t>Face Recognition Using Eigenfaces</w:t>
+      </w:r>
+      <w:r>
+        <w:t xml:space="preserve">,” </w:t>
+      </w:r>
+      <w:r>
+        <w:t xml:space="preserve"> IEEE Conference on Computer Vision and Pattern Recognition, 3-6 June 1991, pp. 586-591</w:t>
+      </w:r>
+    </w:p>
+    <w:p>
+      <w:pPr>
+        <w:pStyle w:val="references"/>
+      </w:pPr>
+      <w:r>
+        <w:lastRenderedPageBreak/>
+        <w:t xml:space="preserve">K. Etemad, R. Chellappa, </w:t>
+      </w:r>
+      <w:r>
+        <w:t>“</w:t>
+      </w:r>
+      <w:r>
+        <w:t>Discriminant Analysis for Recognition of Human Face Images</w:t>
+      </w:r>
+      <w:r>
+        <w:t>,”</w:t>
+      </w:r>
+      <w:r>
+        <w:t xml:space="preserve"> Journal of the Optical Society of America A, Vol. 14, No. 8, August 1997, pp. 1724-1733</w:t>
+      </w:r>
+    </w:p>
+    <w:p>
+      <w:pPr>
+        <w:pStyle w:val="references"/>
         <w:rPr>
           <w:lang w:val="pl-PL"/>
         </w:rPr>
       </w:pPr>
       <w:r>
-        <w:t>L. Wiskott, J.M. Fellous, N. Kruger, C. von der Malsburg,</w:t>
-      </w:r>
-      <w:r>
-        <w:rPr>
-          <w:i/>
+        <w:t xml:space="preserve">R. Gonzalez and R. Woods, “Digital image processing,” 2nd </w:t>
+      </w:r>
+      <w:r>
+        <w:t> </w:t>
+      </w:r>
+      <w:r>
+        <w:t xml:space="preserve">edition, Prentice Hall, 2002. </w:t>
+      </w:r>
+      <w:r>
+        <w:rPr>
+          <w:lang w:val="pl-PL"/>
+        </w:rPr>
+        <w:t>Chap 4 Sec 4.3, 4.4; Chap 5 Sec 5.1 – 5.3</w:t>
+      </w:r>
+    </w:p>
+    <w:p>
+      <w:pPr>
+        <w:pStyle w:val="references"/>
+        <w:rPr>
+          <w:lang w:val="pl-PL"/>
+        </w:rPr>
+      </w:pPr>
+      <w:r>
+        <w:rPr>
+          <w:lang w:val="pl-PL"/>
+        </w:rPr>
+        <w:t>http://java.sun.com/javase/technologies/desktop/media/jai/</w:t>
+      </w:r>
+    </w:p>
+    <w:p>
+      <w:pPr>
+        <w:pStyle w:val="references"/>
+      </w:pPr>
+      <w:r>
+        <w:t>R. Maini and H. Aggarwa, “Study and Comparison of Various Image Edge Detection Techniques,” International Journal of Image Processing (IJIP), vol. 3</w:t>
+      </w:r>
+    </w:p>
+    <w:p>
+      <w:pPr>
+        <w:pStyle w:val="references"/>
+      </w:pPr>
+      <w:r>
+        <w:rPr>
+          <w:rStyle w:val="Strong"/>
+          <w:b w:val="0"/>
+        </w:rPr>
+        <w:t>R. Haralick and L. Shapiro</w:t>
+      </w:r>
+      <w:r>
+        <w:rPr>
+          <w:rStyle w:val="Strong"/>
+        </w:rPr>
+        <w:t>,</w:t>
+      </w:r>
+      <w:r>
+        <w:rPr>
+          <w:b/>
         </w:rPr>
         <w:t xml:space="preserve"> </w:t>
       </w:r>
       <w:r>
-        <w:rPr>
-          <w:lang w:val="pl-PL"/>
-        </w:rPr>
         <w:t>“</w:t>
       </w:r>
       <w:r>
-        <w:t>Face Recognition by Elastic Bunch Graph Matching</w:t>
-      </w:r>
-      <w:r>
-        <w:rPr>
-          <w:lang w:val="pl-PL"/>
-        </w:rPr>
-        <w:t>,</w:t>
-      </w:r>
-      <w:r>
-        <w:rPr>
-          <w:lang w:val="pl-PL"/>
-        </w:rPr>
-        <w:t>”</w:t>
-      </w:r>
-      <w:r>
-        <w:rPr>
-          <w:lang w:val="pl-PL"/>
-        </w:rPr>
-        <w:t xml:space="preserve"> </w:t>
-      </w:r>
-      <w:r>
-        <w:rPr>
-          <w:lang w:val="pl-PL"/>
-        </w:rPr>
-        <w:t>Intelligent Biometric Techniques in Fi</w:t>
-      </w:r>
-      <w:r>
-        <w:rPr>
-          <w:lang w:val="pl-PL"/>
-        </w:rPr>
-        <w:t xml:space="preserve">ngerprint and Face Recognition, </w:t>
-      </w:r>
-      <w:r>
-        <w:rPr>
-          <w:lang w:val="pl-PL"/>
-        </w:rPr>
-        <w:t>eds. L.C. Jain et al., publ. CRC Press, ISBN 0-8493-2055-0, Chapter 11, pp. 355-396, (1999).</w:t>
+        <w:rPr>
+          <w:rStyle w:val="Emphasis"/>
+        </w:rPr>
+        <w:t>Computer and Robot Vision</w:t>
+      </w:r>
+      <w:r>
+        <w:t>,”</w:t>
+      </w:r>
+      <w:r>
+        <w:t xml:space="preserve"> Vol. 1, Addison-Wesley Publishing Company, 1992, pp 174 - 185. </w:t>
       </w:r>
     </w:p>
     <w:p>
       <w:pPr>
         <w:pStyle w:val="references"/>
-        <w:rPr>
-          <w:lang w:val="pl-PL"/>
-        </w:rPr>
-      </w:pPr>
-      <w:r>
-        <w:t xml:space="preserve">T.F. Cootes, K. Walker, C.J. Taylor, </w:t>
-      </w:r>
-      <w:r>
-        <w:rPr>
-          <w:lang w:val="pl-PL"/>
-        </w:rPr>
-        <w:t>“</w:t>
-      </w:r>
-      <w:r>
-        <w:t>View-Based Active Appearance Models</w:t>
-      </w:r>
-      <w:r>
-        <w:rPr>
-          <w:lang w:val="pl-PL"/>
-        </w:rPr>
-        <w:t>,</w:t>
-      </w:r>
-      <w:r>
-        <w:rPr>
-          <w:lang w:val="pl-PL"/>
-        </w:rPr>
-        <w:t>”</w:t>
-      </w:r>
-      <w:r>
-        <w:t xml:space="preserve"> IEEE International Conference on Automatic Face and Gesture Recognition, 26-30 March 2000, pp. 227-232</w:t>
-      </w:r>
-      <w:r>
-        <w:rPr>
-          <w:lang w:val="pl-PL"/>
-        </w:rPr>
-        <w:t xml:space="preserve">. </w:t>
+      </w:pPr>
+      <w:r>
+        <w:t>A. Levy and M. Lindenbaum, “Sequential Karhunen–Loeve Basis Extraction and its Application to Images,” IEEE Transactions on image processing, Vol.9, No. 8</w:t>
       </w:r>
     </w:p>
     <w:p>
       <w:pPr>
         <w:pStyle w:val="references"/>
-        <w:rPr>
-          <w:lang w:val="pl-PL"/>
-        </w:rPr>
-      </w:pPr>
-      <w:r>
-        <w:t xml:space="preserve">M.A. Turk, A.P. Pentland, </w:t>
-      </w:r>
-      <w:r>
-        <w:rPr>
-          <w:lang w:val="pl-PL"/>
-        </w:rPr>
-        <w:t>“</w:t>
-      </w:r>
-      <w:r>
-        <w:t>Face Recognition Using Eigenfaces</w:t>
-      </w:r>
-      <w:r>
-        <w:rPr>
-          <w:lang w:val="pl-PL"/>
-        </w:rPr>
-        <w:t>,</w:t>
-      </w:r>
-      <w:r>
-        <w:rPr>
-          <w:lang w:val="pl-PL"/>
-        </w:rPr>
-        <w:t>”</w:t>
-      </w:r>
-      <w:r>
-        <w:rPr>
-          <w:lang w:val="pl-PL"/>
-        </w:rPr>
-        <w:t xml:space="preserve"> </w:t>
-      </w:r>
-      <w:r>
-        <w:t xml:space="preserve"> IEEE Conference on Computer Vision and Pattern Recognition, 3-6 June 1991, pp. 586-591</w:t>
-      </w:r>
-    </w:p>
-    <w:p>
-      <w:pPr>
-        <w:pStyle w:val="references"/>
-        <w:rPr>
-          <w:lang w:val="pl-PL"/>
-        </w:rPr>
-      </w:pPr>
-      <w:r>
-        <w:t xml:space="preserve">K. Etemad, R. Chellappa, </w:t>
-      </w:r>
-      <w:r>
-        <w:rPr>
-          <w:lang w:val="pl-PL"/>
-        </w:rPr>
-        <w:t>“</w:t>
-      </w:r>
-      <w:r>
-        <w:t>Discriminant Analysis for Recognition of Human Face Images</w:t>
-      </w:r>
-      <w:r>
-        <w:rPr>
-          <w:lang w:val="pl-PL"/>
-        </w:rPr>
-        <w:t>,</w:t>
-      </w:r>
-      <w:r>
-        <w:rPr>
-          <w:lang w:val="pl-PL"/>
-        </w:rPr>
-        <w:t>”</w:t>
-      </w:r>
-      <w:r>
-        <w:t xml:space="preserve"> Journal of the Optical Society of America A, Vol. 14, No. 8, August 1997, pp. 1724-1733</w:t>
-      </w:r>
-    </w:p>
-    <w:p>
-      <w:pPr>
-        <w:pStyle w:val="references"/>
-        <w:rPr>
-          <w:lang w:val="pl-PL"/>
-        </w:rPr>
-      </w:pPr>
-      <w:r>
-        <w:rPr>
-          <w:lang w:val="pl-PL"/>
-        </w:rPr>
-        <w:t xml:space="preserve">R. </w:t>
-      </w:r>
-      <w:r>
-        <w:rPr>
-          <w:lang w:val="pl-PL"/>
-        </w:rPr>
-        <w:t>Gonzalez and</w:t>
-      </w:r>
-      <w:r>
-        <w:rPr>
-          <w:lang w:val="pl-PL"/>
-        </w:rPr>
-        <w:t xml:space="preserve"> R. </w:t>
-      </w:r>
-      <w:r>
-        <w:rPr>
-          <w:lang w:val="pl-PL"/>
-        </w:rPr>
-        <w:t>Woo</w:t>
-      </w:r>
-      <w:r>
-        <w:rPr>
-          <w:lang w:val="pl-PL"/>
-        </w:rPr>
-        <w:t xml:space="preserve">ds, </w:t>
-      </w:r>
-      <w:r>
-        <w:rPr>
-          <w:lang w:val="pl-PL"/>
-        </w:rPr>
-        <w:t>“</w:t>
-      </w:r>
-      <w:r>
-        <w:rPr>
-          <w:lang w:val="pl-PL"/>
-        </w:rPr>
-        <w:t>Digital image processing</w:t>
-      </w:r>
-      <w:r>
-        <w:rPr>
-          <w:lang w:val="pl-PL"/>
-        </w:rPr>
-        <w:t>,</w:t>
-      </w:r>
-      <w:r>
-        <w:rPr>
-          <w:lang w:val="pl-PL"/>
-        </w:rPr>
-        <w:t>”</w:t>
-      </w:r>
-      <w:r>
-        <w:rPr>
-          <w:lang w:val="pl-PL"/>
-        </w:rPr>
-        <w:t xml:space="preserve"> 2</w:t>
-      </w:r>
-      <w:r>
-        <w:rPr>
-          <w:lang w:val="pl-PL"/>
-        </w:rPr>
-        <w:t>nd</w:t>
-      </w:r>
-      <w:r>
-        <w:rPr>
-          <w:lang w:val="pl-PL"/>
-        </w:rPr>
-        <w:t xml:space="preserve"> </w:t>
-      </w:r>
-      <w:r>
-        <w:t> </w:t>
-      </w:r>
-      <w:r>
-        <w:rPr>
-          <w:lang w:val="pl-PL"/>
-        </w:rPr>
-        <w:t>edition</w:t>
-      </w:r>
-      <w:r>
-        <w:rPr>
-          <w:lang w:val="pl-PL"/>
-        </w:rPr>
-        <w:t xml:space="preserve">, </w:t>
-      </w:r>
-      <w:r>
-        <w:rPr>
-          <w:lang w:val="pl-PL"/>
-        </w:rPr>
-        <w:t>Prentice Hall, 2002. Chap 4 Sec 4.3, 4.4; Chap 5 Sec 5.1 – 5.3</w:t>
-      </w:r>
-    </w:p>
-    <w:p>
-      <w:pPr>
-        <w:pStyle w:val="references"/>
-        <w:rPr>
-          <w:lang w:val="pl-PL"/>
-        </w:rPr>
-      </w:pPr>
-      <w:r>
-        <w:rPr>
-          <w:lang w:val="pl-PL"/>
-        </w:rPr>
-        <w:t>http://java.sun.com/javase/technologies/desktop/media/jai/</w:t>
-      </w:r>
-    </w:p>
-    <w:p>
-      <w:pPr>
-        <w:pStyle w:val="references"/>
-        <w:rPr>
-          <w:lang w:val="pl-PL"/>
-        </w:rPr>
-      </w:pPr>
-      <w:r>
-        <w:rPr>
-          <w:lang w:val="pl-PL"/>
-        </w:rPr>
-        <w:t>R. Maini and H.</w:t>
-      </w:r>
-      <w:r>
-        <w:rPr>
-          <w:lang w:val="pl-PL"/>
-        </w:rPr>
-        <w:t xml:space="preserve"> Aggarwa</w:t>
-      </w:r>
-      <w:r>
-        <w:rPr>
-          <w:lang w:val="pl-PL"/>
-        </w:rPr>
-        <w:t>, “</w:t>
-      </w:r>
-      <w:r>
-        <w:rPr>
-          <w:lang w:val="pl-PL"/>
-        </w:rPr>
-        <w:t>Study and Comparison of Various Image Edge Detection Techniques</w:t>
-      </w:r>
-      <w:r>
-        <w:rPr>
-          <w:lang w:val="pl-PL"/>
-        </w:rPr>
-        <w:t xml:space="preserve">,” </w:t>
-      </w:r>
-      <w:r>
-        <w:rPr>
-          <w:lang w:val="pl-PL"/>
-        </w:rPr>
-        <w:t>International Journal of</w:t>
-      </w:r>
-      <w:r>
-        <w:rPr>
-          <w:lang w:val="pl-PL"/>
-        </w:rPr>
-        <w:t xml:space="preserve"> Image Processing (IJIP), vol. 3</w:t>
-      </w:r>
-    </w:p>
-    <w:p>
-      <w:pPr>
-        <w:pStyle w:val="references"/>
-        <w:rPr>
-          <w:lang w:val="pl-PL"/>
-        </w:rPr>
-      </w:pPr>
-      <w:r>
-        <w:rPr>
-          <w:rStyle w:val="Pogrubienie"/>
-          <w:b w:val="0"/>
-        </w:rPr>
-        <w:t>R. Haralick and L. Shapiro</w:t>
-      </w:r>
-      <w:r>
-        <w:rPr>
-          <w:rStyle w:val="Pogrubienie"/>
-        </w:rPr>
-        <w:t>,</w:t>
-      </w:r>
-      <w:r>
-        <w:rPr>
-          <w:b/>
-        </w:rPr>
-        <w:t xml:space="preserve"> </w:t>
-      </w:r>
-      <w:r>
-        <w:rPr>
-          <w:lang w:val="pl-PL"/>
-        </w:rPr>
-        <w:t>“</w:t>
-      </w:r>
-      <w:r>
-        <w:rPr>
-          <w:rStyle w:val="Uwydatnienie"/>
-        </w:rPr>
-        <w:t>Computer and Robot Vision</w:t>
-      </w:r>
-      <w:r>
-        <w:rPr>
-          <w:lang w:val="pl-PL"/>
-        </w:rPr>
-        <w:t>,”</w:t>
-      </w:r>
-      <w:r>
-        <w:t xml:space="preserve"> Vol. 1, Addison-Wesley Publishing Company, 1992, pp 174 - 185. </w:t>
-      </w:r>
-    </w:p>
-    <w:p>
-      <w:pPr>
-        <w:pStyle w:val="references"/>
-        <w:rPr>
-          <w:lang w:val="pl-PL"/>
-        </w:rPr>
-      </w:pPr>
-      <w:r>
-        <w:rPr>
-          <w:lang w:val="pl-PL"/>
-        </w:rPr>
-        <w:t>A. Levy and M.</w:t>
-      </w:r>
-      <w:r>
-        <w:rPr>
-          <w:lang w:val="pl-PL"/>
-        </w:rPr>
-        <w:t xml:space="preserve"> Lindenbaum</w:t>
-      </w:r>
-      <w:r>
-        <w:rPr>
-          <w:lang w:val="pl-PL"/>
-        </w:rPr>
-        <w:t xml:space="preserve">, </w:t>
-      </w:r>
-      <w:r>
-        <w:rPr>
-          <w:lang w:val="pl-PL"/>
-        </w:rPr>
-        <w:t>“</w:t>
-      </w:r>
-      <w:r>
-        <w:rPr>
-          <w:lang w:val="pl-PL"/>
-        </w:rPr>
-        <w:t>Sequential Karhunen–Loeve Basis Extraction and its</w:t>
-      </w:r>
-      <w:r>
-        <w:rPr>
-          <w:lang w:val="pl-PL"/>
-        </w:rPr>
-        <w:t xml:space="preserve"> </w:t>
-      </w:r>
-      <w:r>
-        <w:rPr>
-          <w:lang w:val="pl-PL"/>
-        </w:rPr>
-        <w:t>Application to Images</w:t>
-      </w:r>
-      <w:r>
-        <w:rPr>
-          <w:lang w:val="pl-PL"/>
-        </w:rPr>
-        <w:t>,” IEEE Transactions on image processing, Vol.9, No. 8</w:t>
-      </w:r>
-    </w:p>
-    <w:p>
-      <w:pPr>
-        <w:pStyle w:val="references"/>
-        <w:rPr>
-          <w:lang w:val="pl-PL"/>
-        </w:rPr>
-      </w:pPr>
-      <w:hyperlink r:id="rId26" w:history="1">
+      </w:pPr>
+      <w:hyperlink r:id="rId28" w:history="1">
         <w:r>
           <w:rPr>
-            <w:rStyle w:val="Hipercze"/>
-            <w:lang w:val="pl-PL"/>
+            <w:rStyle w:val="Hyperlink"/>
           </w:rPr>
           <w:t>http://code.google.com/p/efficient-java-matrix-library/</w:t>
         </w:r>
@@ -5733,15 +5462,11 @@
     <w:p>
       <w:pPr>
         <w:pStyle w:val="references"/>
-        <w:rPr>
-          <w:lang w:val="pl-PL"/>
-        </w:rPr>
       </w:pPr>
       <w:r>
         <w:rPr>
           <w:rStyle w:val="citation"/>
         </w:rPr>
-        <w:lastRenderedPageBreak/>
         <w:t xml:space="preserve">J. </w:t>
       </w:r>
       <w:r>
@@ -5757,9 +5482,6 @@
         <w:t xml:space="preserve">l and W. Kahan (1990). </w:t>
       </w:r>
       <w:r>
-        <w:rPr>
-          <w:lang w:val="pl-PL"/>
-        </w:rPr>
         <w:t>“</w:t>
       </w:r>
       <w:r>
@@ -5769,9 +5491,6 @@
         <w:t>Accurate singular values of bidiagonal matrices</w:t>
       </w:r>
       <w:r>
-        <w:rPr>
-          <w:lang w:val="pl-PL"/>
-        </w:rPr>
         <w:t>,”</w:t>
       </w:r>
       <w:r>
@@ -5833,78 +5552,28 @@
     <w:p>
       <w:pPr>
         <w:pStyle w:val="references"/>
-        <w:rPr>
-          <w:lang w:val="pl-PL"/>
-        </w:rPr>
-      </w:pPr>
-      <w:r>
-        <w:rPr>
-          <w:lang w:val="pl-PL"/>
-        </w:rPr>
-        <w:lastRenderedPageBreak/>
-        <w:t>N. Shimkin</w:t>
-      </w:r>
-      <w:r>
-        <w:rPr>
-          <w:lang w:val="pl-PL"/>
-        </w:rPr>
-        <w:t>,</w:t>
-      </w:r>
-      <w:r>
-        <w:rPr>
-          <w:lang w:val="pl-PL"/>
+      </w:pPr>
+      <w:r>
+        <w:t>N. Shimkin, Estimation and Identification in Dynamical Systems Lecture Notes,”</w:t>
+      </w:r>
+      <w:r>
+        <w:rPr>
+          <w:rStyle w:val="citation"/>
         </w:rPr>
         <w:t xml:space="preserve"> </w:t>
       </w:r>
       <w:r>
-        <w:rPr>
-          <w:lang w:val="pl-PL"/>
-        </w:rPr>
-        <w:t>Estimation and Identifi</w:t>
-      </w:r>
-      <w:r>
-        <w:rPr>
-          <w:lang w:val="pl-PL"/>
-        </w:rPr>
-        <w:t>catio</w:t>
-      </w:r>
-      <w:r>
-        <w:rPr>
-          <w:lang w:val="pl-PL"/>
-        </w:rPr>
-        <w:t>n in Dynamical Systems Lecture Notes,”</w:t>
-      </w:r>
-      <w:r>
-        <w:rPr>
-          <w:rStyle w:val="citation"/>
-        </w:rPr>
-        <w:t xml:space="preserve"> </w:t>
-      </w:r>
-      <w:r>
-        <w:rPr>
-          <w:lang w:val="pl-PL"/>
-        </w:rPr>
-        <w:t xml:space="preserve">Technion, </w:t>
-      </w:r>
-      <w:r>
-        <w:rPr>
-          <w:lang w:val="pl-PL"/>
-        </w:rPr>
-        <w:t>Israel Institute of Technology, Department of Electrical Engineering</w:t>
+        <w:t>Technion, Israel Institute of Technology, Department of Electrical Engineering</w:t>
       </w:r>
     </w:p>
     <w:p>
       <w:pPr>
         <w:pStyle w:val="references"/>
-        <w:rPr>
-          <w:lang w:val="pl-PL"/>
-        </w:rPr>
-      </w:pPr>
-      <w:hyperlink r:id="rId27" w:history="1">
+      </w:pPr>
+      <w:hyperlink r:id="rId29" w:history="1">
         <w:r>
           <w:rPr>
-            <w:rStyle w:val="Hipercze"/>
-            <w:lang w:val="pl-PL"/>
+            <w:rStyle w:val="Hyperlink"/>
           </w:rPr>
           <w:t>http://www.mathworks.com/help/toolbox/images/ref/imtophat.html</w:t>
         </w:r>
@@ -5915,7 +5584,6 @@
         <w:pStyle w:val="references"/>
         <w:rPr>
           <w:rStyle w:val="reference-text"/>
-          <w:lang w:val="pl-PL"/>
         </w:rPr>
       </w:pPr>
       <w:r>
@@ -5925,9 +5593,6 @@
         <w:t xml:space="preserve">S. Roweis </w:t>
       </w:r>
       <w:r>
-        <w:rPr>
-          <w:lang w:val="pl-PL"/>
-        </w:rPr>
         <w:t>“</w:t>
       </w:r>
       <w:r>
@@ -5937,9 +5602,6 @@
         <w:t>EM Algorithms for PCA and SPCA</w:t>
       </w:r>
       <w:r>
-        <w:rPr>
-          <w:lang w:val="pl-PL"/>
-        </w:rPr>
         <w:t>,”</w:t>
       </w:r>
       <w:r>
@@ -5958,33 +5620,9 @@
     <w:p>
       <w:pPr>
         <w:pStyle w:val="references"/>
-        <w:rPr>
-          <w:lang w:val="pl-PL"/>
-        </w:rPr>
-      </w:pPr>
-      <w:r>
-        <w:rPr>
-          <w:lang w:val="pl-PL"/>
-        </w:rPr>
-        <w:t xml:space="preserve">A. M. Martinez, A. C. Kak, </w:t>
-      </w:r>
-      <w:r>
-        <w:rPr>
-          <w:lang w:val="pl-PL"/>
-        </w:rPr>
-        <w:t>“</w:t>
-      </w:r>
-      <w:r>
-        <w:rPr>
-          <w:lang w:val="pl-PL"/>
-        </w:rPr>
-        <w:t>PCA versus LDA</w:t>
-      </w:r>
-      <w:r>
-        <w:rPr>
-          <w:lang w:val="pl-PL"/>
-        </w:rPr>
-        <w:t>,”</w:t>
+      </w:pPr>
+      <w:r>
+        <w:t>A. M. Martinez, A. C. Kak, “PCA versus LDA,”</w:t>
       </w:r>
     </w:p>
     <w:p>
@@ -5994,9 +5632,6 @@
           <w:ilvl w:val="0"/>
           <w:numId w:val="0"/>
         </w:numPr>
-        <w:rPr>
-          <w:lang w:val="pl-PL"/>
-        </w:rPr>
         <w:sectPr>
           <w:type w:val="continuous"/>
           <w:pgSz w:w="11909" w:h="16834" w:code="9"/>
@@ -6007,7 +5642,13 @@
         </w:sectPr>
       </w:pPr>
     </w:p>
-    <w:p/>
+    <w:p>
+      <w:pPr>
+        <w:rPr>
+          <w:lang w:val="en-US"/>
+        </w:rPr>
+      </w:pPr>
+    </w:p>
     <w:p>
       <w:pPr>
         <w:pStyle w:val="references"/>
@@ -6286,581 +5927,6 @@
           <w:numId w:val="0"/>
         </w:numPr>
         <w:ind w:left="360" w:hanging="360"/>
-      </w:pPr>
-    </w:p>
-    <w:p>
-      <w:pPr>
-        <w:pStyle w:val="references"/>
-        <w:numPr>
-          <w:ilvl w:val="0"/>
-          <w:numId w:val="0"/>
-        </w:numPr>
-        <w:ind w:left="360" w:hanging="360"/>
-      </w:pPr>
-    </w:p>
-    <w:p>
-      <w:pPr>
-        <w:pStyle w:val="references"/>
-        <w:numPr>
-          <w:ilvl w:val="0"/>
-          <w:numId w:val="0"/>
-        </w:numPr>
-        <w:ind w:left="360" w:hanging="360"/>
-      </w:pPr>
-    </w:p>
-    <w:p>
-      <w:pPr>
-        <w:pStyle w:val="references"/>
-        <w:numPr>
-          <w:ilvl w:val="0"/>
-          <w:numId w:val="0"/>
-        </w:numPr>
-        <w:ind w:left="360" w:hanging="360"/>
-      </w:pPr>
-    </w:p>
-    <w:p>
-      <w:pPr>
-        <w:pStyle w:val="references"/>
-        <w:numPr>
-          <w:ilvl w:val="0"/>
-          <w:numId w:val="0"/>
-        </w:numPr>
-        <w:ind w:left="360" w:hanging="360"/>
-      </w:pPr>
-    </w:p>
-    <w:p>
-      <w:pPr>
-        <w:pStyle w:val="references"/>
-        <w:numPr>
-          <w:ilvl w:val="0"/>
-          <w:numId w:val="0"/>
-        </w:numPr>
-        <w:ind w:left="360" w:hanging="360"/>
-      </w:pPr>
-    </w:p>
-    <w:p>
-      <w:pPr>
-        <w:pStyle w:val="references"/>
-        <w:numPr>
-          <w:ilvl w:val="0"/>
-          <w:numId w:val="0"/>
-        </w:numPr>
-        <w:ind w:left="360" w:hanging="360"/>
-      </w:pPr>
-    </w:p>
-    <w:p>
-      <w:pPr>
-        <w:pStyle w:val="references"/>
-        <w:numPr>
-          <w:ilvl w:val="0"/>
-          <w:numId w:val="0"/>
-        </w:numPr>
-        <w:ind w:left="360" w:hanging="360"/>
-      </w:pPr>
-    </w:p>
-    <w:p>
-      <w:pPr>
-        <w:pStyle w:val="references"/>
-        <w:numPr>
-          <w:ilvl w:val="0"/>
-          <w:numId w:val="0"/>
-        </w:numPr>
-        <w:ind w:left="360" w:hanging="360"/>
-      </w:pPr>
-    </w:p>
-    <w:p>
-      <w:pPr>
-        <w:pStyle w:val="references"/>
-        <w:numPr>
-          <w:ilvl w:val="0"/>
-          <w:numId w:val="0"/>
-        </w:numPr>
-        <w:ind w:left="360" w:hanging="360"/>
-      </w:pPr>
-    </w:p>
-    <w:p>
-      <w:pPr>
-        <w:pStyle w:val="references"/>
-        <w:numPr>
-          <w:ilvl w:val="0"/>
-          <w:numId w:val="0"/>
-        </w:numPr>
-        <w:ind w:left="360" w:hanging="360"/>
-      </w:pPr>
-    </w:p>
-    <w:p>
-      <w:pPr>
-        <w:pStyle w:val="references"/>
-        <w:numPr>
-          <w:ilvl w:val="0"/>
-          <w:numId w:val="0"/>
-        </w:numPr>
-        <w:ind w:left="360" w:hanging="360"/>
-      </w:pPr>
-    </w:p>
-    <w:p>
-      <w:pPr>
-        <w:pStyle w:val="references"/>
-        <w:numPr>
-          <w:ilvl w:val="0"/>
-          <w:numId w:val="0"/>
-        </w:numPr>
-        <w:ind w:left="360" w:hanging="360"/>
-      </w:pPr>
-    </w:p>
-    <w:p>
-      <w:pPr>
-        <w:pStyle w:val="references"/>
-        <w:numPr>
-          <w:ilvl w:val="0"/>
-          <w:numId w:val="0"/>
-        </w:numPr>
-        <w:ind w:left="360" w:hanging="360"/>
-      </w:pPr>
-    </w:p>
-    <w:p>
-      <w:pPr>
-        <w:pStyle w:val="references"/>
-        <w:numPr>
-          <w:ilvl w:val="0"/>
-          <w:numId w:val="0"/>
-        </w:numPr>
-        <w:ind w:left="360" w:hanging="360"/>
-      </w:pPr>
-    </w:p>
-    <w:p>
-      <w:pPr>
-        <w:pStyle w:val="references"/>
-        <w:numPr>
-          <w:ilvl w:val="0"/>
-          <w:numId w:val="0"/>
-        </w:numPr>
-        <w:ind w:left="360" w:hanging="360"/>
-      </w:pPr>
-    </w:p>
-    <w:p>
-      <w:pPr>
-        <w:pStyle w:val="references"/>
-        <w:numPr>
-          <w:ilvl w:val="0"/>
-          <w:numId w:val="0"/>
-        </w:numPr>
-        <w:ind w:left="360" w:hanging="360"/>
-      </w:pPr>
-    </w:p>
-    <w:p>
-      <w:pPr>
-        <w:pStyle w:val="references"/>
-        <w:numPr>
-          <w:ilvl w:val="0"/>
-          <w:numId w:val="0"/>
-        </w:numPr>
-        <w:ind w:left="360" w:hanging="360"/>
-      </w:pPr>
-    </w:p>
-    <w:p>
-      <w:pPr>
-        <w:pStyle w:val="references"/>
-        <w:numPr>
-          <w:ilvl w:val="0"/>
-          <w:numId w:val="0"/>
-        </w:numPr>
-        <w:ind w:left="360" w:hanging="360"/>
-      </w:pPr>
-    </w:p>
-    <w:p>
-      <w:pPr>
-        <w:pStyle w:val="references"/>
-        <w:numPr>
-          <w:ilvl w:val="0"/>
-          <w:numId w:val="0"/>
-        </w:numPr>
-        <w:ind w:left="360" w:hanging="360"/>
-      </w:pPr>
-    </w:p>
-    <w:p>
-      <w:pPr>
-        <w:pStyle w:val="references"/>
-        <w:numPr>
-          <w:ilvl w:val="0"/>
-          <w:numId w:val="0"/>
-        </w:numPr>
-        <w:ind w:left="360" w:hanging="360"/>
-      </w:pPr>
-    </w:p>
-    <w:p>
-      <w:pPr>
-        <w:pStyle w:val="references"/>
-        <w:numPr>
-          <w:ilvl w:val="0"/>
-          <w:numId w:val="0"/>
-        </w:numPr>
-        <w:ind w:left="360" w:hanging="360"/>
-      </w:pPr>
-    </w:p>
-    <w:p>
-      <w:pPr>
-        <w:pStyle w:val="references"/>
-        <w:numPr>
-          <w:ilvl w:val="0"/>
-          <w:numId w:val="0"/>
-        </w:numPr>
-        <w:ind w:left="360" w:hanging="360"/>
-      </w:pPr>
-    </w:p>
-    <w:p>
-      <w:pPr>
-        <w:pStyle w:val="references"/>
-        <w:numPr>
-          <w:ilvl w:val="0"/>
-          <w:numId w:val="0"/>
-        </w:numPr>
-        <w:ind w:left="360" w:hanging="360"/>
-      </w:pPr>
-    </w:p>
-    <w:p>
-      <w:pPr>
-        <w:pStyle w:val="references"/>
-        <w:numPr>
-          <w:ilvl w:val="0"/>
-          <w:numId w:val="0"/>
-        </w:numPr>
-        <w:ind w:left="360" w:hanging="360"/>
-      </w:pPr>
-    </w:p>
-    <w:p>
-      <w:pPr>
-        <w:pStyle w:val="references"/>
-        <w:numPr>
-          <w:ilvl w:val="0"/>
-          <w:numId w:val="0"/>
-        </w:numPr>
-        <w:ind w:left="360" w:hanging="360"/>
-      </w:pPr>
-    </w:p>
-    <w:p>
-      <w:pPr>
-        <w:pStyle w:val="references"/>
-        <w:numPr>
-          <w:ilvl w:val="0"/>
-          <w:numId w:val="0"/>
-        </w:numPr>
-        <w:ind w:left="360" w:hanging="360"/>
-      </w:pPr>
-    </w:p>
-    <w:p>
-      <w:pPr>
-        <w:pStyle w:val="references"/>
-        <w:numPr>
-          <w:ilvl w:val="0"/>
-          <w:numId w:val="0"/>
-        </w:numPr>
-        <w:ind w:left="360" w:hanging="360"/>
-      </w:pPr>
-    </w:p>
-    <w:p>
-      <w:pPr>
-        <w:pStyle w:val="references"/>
-        <w:numPr>
-          <w:ilvl w:val="0"/>
-          <w:numId w:val="0"/>
-        </w:numPr>
-        <w:ind w:left="360" w:hanging="360"/>
-      </w:pPr>
-    </w:p>
-    <w:p>
-      <w:pPr>
-        <w:pStyle w:val="references"/>
-        <w:numPr>
-          <w:ilvl w:val="0"/>
-          <w:numId w:val="0"/>
-        </w:numPr>
-        <w:ind w:left="360" w:hanging="360"/>
-      </w:pPr>
-    </w:p>
-    <w:p>
-      <w:pPr>
-        <w:pStyle w:val="references"/>
-        <w:numPr>
-          <w:ilvl w:val="0"/>
-          <w:numId w:val="0"/>
-        </w:numPr>
-        <w:ind w:left="360" w:hanging="360"/>
-      </w:pPr>
-    </w:p>
-    <w:p>
-      <w:pPr>
-        <w:pStyle w:val="references"/>
-        <w:numPr>
-          <w:ilvl w:val="0"/>
-          <w:numId w:val="0"/>
-        </w:numPr>
-        <w:ind w:left="360" w:hanging="360"/>
-      </w:pPr>
-    </w:p>
-    <w:p>
-      <w:pPr>
-        <w:pStyle w:val="references"/>
-        <w:numPr>
-          <w:ilvl w:val="0"/>
-          <w:numId w:val="0"/>
-        </w:numPr>
-        <w:ind w:left="360" w:hanging="360"/>
-      </w:pPr>
-    </w:p>
-    <w:p>
-      <w:pPr>
-        <w:pStyle w:val="references"/>
-        <w:numPr>
-          <w:ilvl w:val="0"/>
-          <w:numId w:val="0"/>
-        </w:numPr>
-        <w:ind w:left="360" w:hanging="360"/>
-      </w:pPr>
-    </w:p>
-    <w:p>
-      <w:pPr>
-        <w:pStyle w:val="references"/>
-        <w:numPr>
-          <w:ilvl w:val="0"/>
-          <w:numId w:val="0"/>
-        </w:numPr>
-        <w:ind w:left="360" w:hanging="360"/>
-      </w:pPr>
-    </w:p>
-    <w:p>
-      <w:pPr>
-        <w:pStyle w:val="references"/>
-        <w:numPr>
-          <w:ilvl w:val="0"/>
-          <w:numId w:val="0"/>
-        </w:numPr>
-        <w:ind w:left="360" w:hanging="360"/>
-      </w:pPr>
-    </w:p>
-    <w:p>
-      <w:pPr>
-        <w:pStyle w:val="references"/>
-        <w:numPr>
-          <w:ilvl w:val="0"/>
-          <w:numId w:val="0"/>
-        </w:numPr>
-        <w:ind w:left="360" w:hanging="360"/>
-      </w:pPr>
-    </w:p>
-    <w:p>
-      <w:pPr>
-        <w:pStyle w:val="references"/>
-        <w:numPr>
-          <w:ilvl w:val="0"/>
-          <w:numId w:val="0"/>
-        </w:numPr>
-        <w:ind w:left="360" w:hanging="360"/>
-      </w:pPr>
-    </w:p>
-    <w:p>
-      <w:pPr>
-        <w:pStyle w:val="references"/>
-        <w:numPr>
-          <w:ilvl w:val="0"/>
-          <w:numId w:val="0"/>
-        </w:numPr>
-        <w:ind w:left="360" w:hanging="360"/>
-      </w:pPr>
-    </w:p>
-    <w:p>
-      <w:pPr>
-        <w:pStyle w:val="references"/>
-        <w:numPr>
-          <w:ilvl w:val="0"/>
-          <w:numId w:val="0"/>
-        </w:numPr>
-        <w:ind w:left="360" w:hanging="360"/>
-      </w:pPr>
-    </w:p>
-    <w:p>
-      <w:pPr>
-        <w:pStyle w:val="references"/>
-        <w:numPr>
-          <w:ilvl w:val="0"/>
-          <w:numId w:val="0"/>
-        </w:numPr>
-        <w:ind w:left="360" w:hanging="360"/>
-      </w:pPr>
-    </w:p>
-    <w:p>
-      <w:pPr>
-        <w:pStyle w:val="references"/>
-        <w:numPr>
-          <w:ilvl w:val="0"/>
-          <w:numId w:val="0"/>
-        </w:numPr>
-        <w:ind w:left="360" w:hanging="360"/>
-      </w:pPr>
-    </w:p>
-    <w:p>
-      <w:pPr>
-        <w:pStyle w:val="references"/>
-        <w:numPr>
-          <w:ilvl w:val="0"/>
-          <w:numId w:val="0"/>
-        </w:numPr>
-        <w:ind w:left="360" w:hanging="360"/>
-      </w:pPr>
-    </w:p>
-    <w:p>
-      <w:pPr>
-        <w:pStyle w:val="references"/>
-        <w:numPr>
-          <w:ilvl w:val="0"/>
-          <w:numId w:val="0"/>
-        </w:numPr>
-        <w:ind w:left="360" w:hanging="360"/>
-      </w:pPr>
-    </w:p>
-    <w:p>
-      <w:pPr>
-        <w:pStyle w:val="references"/>
-        <w:numPr>
-          <w:ilvl w:val="0"/>
-          <w:numId w:val="0"/>
-        </w:numPr>
-        <w:ind w:left="360" w:hanging="360"/>
-      </w:pPr>
-    </w:p>
-    <w:p>
-      <w:pPr>
-        <w:pStyle w:val="references"/>
-        <w:numPr>
-          <w:ilvl w:val="0"/>
-          <w:numId w:val="0"/>
-        </w:numPr>
-        <w:ind w:left="360" w:hanging="360"/>
-      </w:pPr>
-    </w:p>
-    <w:p>
-      <w:pPr>
-        <w:pStyle w:val="references"/>
-        <w:numPr>
-          <w:ilvl w:val="0"/>
-          <w:numId w:val="0"/>
-        </w:numPr>
-        <w:ind w:left="360" w:hanging="360"/>
-      </w:pPr>
-    </w:p>
-    <w:p>
-      <w:pPr>
-        <w:pStyle w:val="references"/>
-        <w:numPr>
-          <w:ilvl w:val="0"/>
-          <w:numId w:val="0"/>
-        </w:numPr>
-        <w:ind w:left="360" w:hanging="360"/>
-      </w:pPr>
-    </w:p>
-    <w:p>
-      <w:pPr>
-        <w:pStyle w:val="references"/>
-        <w:numPr>
-          <w:ilvl w:val="0"/>
-          <w:numId w:val="0"/>
-        </w:numPr>
-        <w:ind w:left="360" w:hanging="360"/>
-      </w:pPr>
-    </w:p>
-    <w:p>
-      <w:pPr>
-        <w:pStyle w:val="references"/>
-        <w:numPr>
-          <w:ilvl w:val="0"/>
-          <w:numId w:val="0"/>
-        </w:numPr>
-        <w:ind w:left="360" w:hanging="360"/>
-        <w:sectPr>
-          <w:type w:val="continuous"/>
-          <w:pgSz w:w="11909" w:h="16834" w:code="9"/>
-          <w:pgMar w:top="1080" w:right="734" w:bottom="2434" w:left="734" w:header="720" w:footer="720" w:gutter="0"/>
-          <w:cols w:num="2" w:space="360"/>
-          <w:rtlGutter/>
-          <w:docGrid w:linePitch="360"/>
-        </w:sectPr>
-      </w:pPr>
-    </w:p>
-    <w:p>
-      <w:pPr>
-        <w:rPr>
-          <w:lang w:val="en-US"/>
-        </w:rPr>
-      </w:pPr>
-    </w:p>
-    <w:p>
-      <w:pPr>
-        <w:rPr>
-          <w:lang w:val="en-US"/>
-        </w:rPr>
-      </w:pPr>
-    </w:p>
-    <w:p>
-      <w:pPr>
-        <w:rPr>
-          <w:lang w:val="en-US"/>
-        </w:rPr>
-      </w:pPr>
-    </w:p>
-    <w:p>
-      <w:pPr>
-        <w:rPr>
-          <w:lang w:val="en-US"/>
-        </w:rPr>
-      </w:pPr>
-    </w:p>
-    <w:p>
-      <w:pPr>
-        <w:rPr>
-          <w:lang w:val="en-US"/>
-        </w:rPr>
-      </w:pPr>
-    </w:p>
-    <w:p>
-      <w:pPr>
-        <w:rPr>
-          <w:lang w:val="en-US"/>
-        </w:rPr>
-      </w:pPr>
-    </w:p>
-    <w:p>
-      <w:pPr>
-        <w:rPr>
-          <w:lang w:val="en-US"/>
-        </w:rPr>
-      </w:pPr>
-    </w:p>
-    <w:p>
-      <w:pPr>
-        <w:rPr>
-          <w:lang w:val="en-US"/>
-        </w:rPr>
-      </w:pPr>
-    </w:p>
-    <w:p>
-      <w:pPr>
-        <w:rPr>
-          <w:lang w:val="en-US"/>
-        </w:rPr>
-      </w:pPr>
-    </w:p>
-    <w:p>
-      <w:pPr>
-        <w:rPr>
-          <w:lang w:val="en-US"/>
-        </w:rPr>
-      </w:pPr>
-    </w:p>
-    <w:p>
-      <w:pPr>
-        <w:rPr>
-          <w:lang w:val="en-US"/>
-        </w:rPr>
       </w:pPr>
     </w:p>
     <w:sectPr>
@@ -7431,7 +6497,7 @@
     <w:lvl w:ilvl="0">
       <w:start w:val="1"/>
       <w:numFmt w:val="upperRoman"/>
-      <w:pStyle w:val="Nagwek1"/>
+      <w:pStyle w:val="Heading1"/>
       <w:lvlText w:val="%1."/>
       <w:lvlJc w:val="center"/>
       <w:pPr>
@@ -7459,7 +6525,7 @@
     <w:lvl w:ilvl="1">
       <w:start w:val="1"/>
       <w:numFmt w:val="upperLetter"/>
-      <w:pStyle w:val="Nagwek2"/>
+      <w:pStyle w:val="Heading2"/>
       <w:lvlText w:val="%2."/>
       <w:lvlJc w:val="left"/>
       <w:pPr>
@@ -7491,7 +6557,7 @@
     <w:lvl w:ilvl="2">
       <w:start w:val="1"/>
       <w:numFmt w:val="decimal"/>
-      <w:pStyle w:val="Nagwek3"/>
+      <w:pStyle w:val="Heading3"/>
       <w:lvlText w:val="%3)"/>
       <w:lvlJc w:val="left"/>
       <w:pPr>
@@ -7523,7 +6589,7 @@
     <w:lvl w:ilvl="3">
       <w:start w:val="1"/>
       <w:numFmt w:val="lowerLetter"/>
-      <w:pStyle w:val="Nagwek4"/>
+      <w:pStyle w:val="Heading4"/>
       <w:lvlText w:val="%4)"/>
       <w:lvlJc w:val="left"/>
       <w:pPr>
@@ -8136,7 +7202,7 @@
     <w:lsdException w:name="Bibliography" w:semiHidden="1" w:uiPriority="37" w:unhideWhenUsed="1"/>
     <w:lsdException w:name="TOC Heading" w:semiHidden="1" w:uiPriority="39" w:unhideWhenUsed="1" w:qFormat="1"/>
   </w:latentStyles>
-  <w:style w:type="paragraph" w:default="1" w:styleId="Normalny">
+  <w:style w:type="paragraph" w:default="1" w:styleId="Normal">
     <w:name w:val="Normal"/>
     <w:qFormat/>
     <w:rsid w:val="004D5020"/>
@@ -8147,10 +7213,10 @@
       <w:lang w:eastAsia="en-US"/>
     </w:rPr>
   </w:style>
-  <w:style w:type="paragraph" w:styleId="Nagwek1">
+  <w:style w:type="paragraph" w:styleId="Heading1">
     <w:name w:val="heading 1"/>
-    <w:basedOn w:val="Normalny"/>
-    <w:next w:val="Normalny"/>
+    <w:basedOn w:val="Normal"/>
+    <w:next w:val="Normal"/>
     <w:qFormat/>
     <w:rsid w:val="004D5020"/>
     <w:pPr>
@@ -8170,10 +7236,10 @@
       <w:noProof/>
     </w:rPr>
   </w:style>
-  <w:style w:type="paragraph" w:styleId="Nagwek2">
+  <w:style w:type="paragraph" w:styleId="Heading2">
     <w:name w:val="heading 2"/>
-    <w:basedOn w:val="Normalny"/>
-    <w:next w:val="Normalny"/>
+    <w:basedOn w:val="Normal"/>
+    <w:next w:val="Normal"/>
     <w:qFormat/>
     <w:rsid w:val="004D5020"/>
     <w:pPr>
@@ -8193,10 +7259,10 @@
       <w:noProof/>
     </w:rPr>
   </w:style>
-  <w:style w:type="paragraph" w:styleId="Nagwek3">
+  <w:style w:type="paragraph" w:styleId="Heading3">
     <w:name w:val="heading 3"/>
-    <w:basedOn w:val="Normalny"/>
-    <w:next w:val="Normalny"/>
+    <w:basedOn w:val="Normal"/>
+    <w:next w:val="Normal"/>
     <w:qFormat/>
     <w:rsid w:val="004D5020"/>
     <w:pPr>
@@ -8214,10 +7280,10 @@
       <w:noProof/>
     </w:rPr>
   </w:style>
-  <w:style w:type="paragraph" w:styleId="Nagwek4">
+  <w:style w:type="paragraph" w:styleId="Heading4">
     <w:name w:val="heading 4"/>
-    <w:basedOn w:val="Normalny"/>
-    <w:next w:val="Normalny"/>
+    <w:basedOn w:val="Normal"/>
+    <w:next w:val="Normal"/>
     <w:qFormat/>
     <w:rsid w:val="004D5020"/>
     <w:pPr>
@@ -8235,10 +7301,10 @@
       <w:noProof/>
     </w:rPr>
   </w:style>
-  <w:style w:type="paragraph" w:styleId="Nagwek5">
+  <w:style w:type="paragraph" w:styleId="Heading5">
     <w:name w:val="heading 5"/>
-    <w:basedOn w:val="Normalny"/>
-    <w:next w:val="Normalny"/>
+    <w:basedOn w:val="Normal"/>
+    <w:next w:val="Normal"/>
     <w:qFormat/>
     <w:rsid w:val="004D5020"/>
     <w:pPr>
@@ -8253,13 +7319,13 @@
       <w:noProof/>
     </w:rPr>
   </w:style>
-  <w:style w:type="character" w:default="1" w:styleId="Domylnaczcionkaakapitu">
+  <w:style w:type="character" w:default="1" w:styleId="DefaultParagraphFont">
     <w:name w:val="Default Paragraph Font"/>
     <w:uiPriority w:val="1"/>
     <w:semiHidden/>
     <w:unhideWhenUsed/>
   </w:style>
-  <w:style w:type="table" w:default="1" w:styleId="Standardowy">
+  <w:style w:type="table" w:default="1" w:styleId="TableNormal">
     <w:name w:val="Normal Table"/>
     <w:uiPriority w:val="99"/>
     <w:semiHidden/>
@@ -8275,7 +7341,7 @@
       </w:tblCellMar>
     </w:tblPr>
   </w:style>
-  <w:style w:type="numbering" w:default="1" w:styleId="Bezlisty">
+  <w:style w:type="numbering" w:default="1" w:styleId="NoList">
     <w:name w:val="No List"/>
     <w:uiPriority w:val="99"/>
     <w:semiHidden/>
@@ -8321,10 +7387,10 @@
       <w:lang w:val="en-US" w:eastAsia="en-US"/>
     </w:rPr>
   </w:style>
-  <w:style w:type="paragraph" w:styleId="Tekstpodstawowy">
+  <w:style w:type="paragraph" w:styleId="BodyText">
     <w:name w:val="Body Text"/>
-    <w:basedOn w:val="Normalny"/>
-    <w:link w:val="TekstpodstawowyZnak"/>
+    <w:basedOn w:val="Normal"/>
+    <w:link w:val="BodyTextChar"/>
     <w:rsid w:val="00546A71"/>
     <w:pPr>
       <w:spacing w:after="120" w:line="228" w:lineRule="auto"/>
@@ -8337,7 +7403,7 @@
   </w:style>
   <w:style w:type="paragraph" w:customStyle="1" w:styleId="bulletlist">
     <w:name w:val="bullet list"/>
-    <w:basedOn w:val="Tekstpodstawowy"/>
+    <w:basedOn w:val="BodyText"/>
     <w:rsid w:val="004D5020"/>
     <w:pPr>
       <w:numPr>
@@ -8347,7 +7413,7 @@
   </w:style>
   <w:style w:type="paragraph" w:customStyle="1" w:styleId="equation">
     <w:name w:val="equation"/>
-    <w:basedOn w:val="Normalny"/>
+    <w:basedOn w:val="Normal"/>
     <w:rsid w:val="004D5020"/>
     <w:pPr>
       <w:tabs>
@@ -8478,7 +7544,7 @@
   </w:style>
   <w:style w:type="paragraph" w:customStyle="1" w:styleId="tablecolhead">
     <w:name w:val="table col head"/>
-    <w:basedOn w:val="Normalny"/>
+    <w:basedOn w:val="Normal"/>
     <w:rsid w:val="004D5020"/>
     <w:rPr>
       <w:b/>
@@ -8555,7 +7621,7 @@
   </w:style>
   <w:style w:type="character" w:customStyle="1" w:styleId="AbstractChar">
     <w:name w:val="Abstract Char"/>
-    <w:basedOn w:val="Domylnaczcionkaakapitu"/>
+    <w:basedOn w:val="DefaultParagraphFont"/>
     <w:link w:val="Abstract"/>
     <w:locked/>
     <w:rsid w:val="00B57A1C"/>
@@ -8596,17 +7662,17 @@
       <w:bCs/>
     </w:rPr>
   </w:style>
-  <w:style w:type="paragraph" w:customStyle="1" w:styleId="normalny0">
+  <w:style w:type="paragraph" w:customStyle="1" w:styleId="normalny">
     <w:name w:val="normalny"/>
-    <w:basedOn w:val="Tekstpodstawowy"/>
+    <w:basedOn w:val="BodyText"/>
     <w:link w:val="normalnyZnak"/>
     <w:qFormat/>
     <w:rsid w:val="00546A71"/>
   </w:style>
-  <w:style w:type="character" w:customStyle="1" w:styleId="TekstpodstawowyZnak">
-    <w:name w:val="Tekst podstawowy Znak"/>
-    <w:basedOn w:val="Domylnaczcionkaakapitu"/>
-    <w:link w:val="Tekstpodstawowy"/>
+  <w:style w:type="character" w:customStyle="1" w:styleId="BodyTextChar">
+    <w:name w:val="Body Text Char"/>
+    <w:basedOn w:val="DefaultParagraphFont"/>
+    <w:link w:val="BodyText"/>
     <w:rsid w:val="00546A71"/>
     <w:rPr>
       <w:spacing w:val="-1"/>
@@ -8615,13 +7681,13 @@
   </w:style>
   <w:style w:type="character" w:customStyle="1" w:styleId="normalnyZnak">
     <w:name w:val="normalny Znak"/>
-    <w:basedOn w:val="TekstpodstawowyZnak"/>
-    <w:link w:val="normalny0"/>
+    <w:basedOn w:val="BodyTextChar"/>
+    <w:link w:val="normalny"/>
     <w:rsid w:val="00546A71"/>
   </w:style>
-  <w:style w:type="paragraph" w:styleId="NormalnyWeb">
+  <w:style w:type="paragraph" w:styleId="NormalWeb">
     <w:name w:val="Normal (Web)"/>
-    <w:basedOn w:val="Normalny"/>
+    <w:basedOn w:val="Normal"/>
     <w:uiPriority w:val="99"/>
     <w:unhideWhenUsed/>
     <w:rsid w:val="000B1737"/>
@@ -8636,9 +7702,9 @@
       <w:lang w:eastAsia="pl-PL"/>
     </w:rPr>
   </w:style>
-  <w:style w:type="character" w:styleId="Pogrubienie">
+  <w:style w:type="character" w:styleId="Strong">
     <w:name w:val="Strong"/>
-    <w:basedOn w:val="Domylnaczcionkaakapitu"/>
+    <w:basedOn w:val="DefaultParagraphFont"/>
     <w:uiPriority w:val="22"/>
     <w:qFormat/>
     <w:rsid w:val="0069302C"/>
@@ -8647,9 +7713,9 @@
       <w:bCs/>
     </w:rPr>
   </w:style>
-  <w:style w:type="character" w:styleId="Uwydatnienie">
+  <w:style w:type="character" w:styleId="Emphasis">
     <w:name w:val="Emphasis"/>
-    <w:basedOn w:val="Domylnaczcionkaakapitu"/>
+    <w:basedOn w:val="DefaultParagraphFont"/>
     <w:uiPriority w:val="20"/>
     <w:qFormat/>
     <w:rsid w:val="0069302C"/>
@@ -8658,9 +7724,9 @@
       <w:iCs/>
     </w:rPr>
   </w:style>
-  <w:style w:type="character" w:styleId="Hipercze">
+  <w:style w:type="character" w:styleId="Hyperlink">
     <w:name w:val="Hyperlink"/>
-    <w:basedOn w:val="Domylnaczcionkaakapitu"/>
+    <w:basedOn w:val="DefaultParagraphFont"/>
     <w:uiPriority w:val="99"/>
     <w:unhideWhenUsed/>
     <w:rsid w:val="0069302C"/>
@@ -8671,20 +7737,20 @@
   </w:style>
   <w:style w:type="character" w:customStyle="1" w:styleId="citation">
     <w:name w:val="citation"/>
-    <w:basedOn w:val="Domylnaczcionkaakapitu"/>
+    <w:basedOn w:val="DefaultParagraphFont"/>
     <w:rsid w:val="0069302C"/>
   </w:style>
   <w:style w:type="character" w:customStyle="1" w:styleId="reference-text">
     <w:name w:val="reference-text"/>
-    <w:basedOn w:val="Domylnaczcionkaakapitu"/>
+    <w:basedOn w:val="DefaultParagraphFont"/>
     <w:rsid w:val="0069302C"/>
   </w:style>
   <w:style w:type="character" w:customStyle="1" w:styleId="st">
     <w:name w:val="st"/>
-    <w:basedOn w:val="Domylnaczcionkaakapitu"/>
+    <w:basedOn w:val="DefaultParagraphFont"/>
     <w:rsid w:val="0069302C"/>
   </w:style>
-  <w:style w:type="paragraph" w:styleId="Bezodstpw">
+  <w:style w:type="paragraph" w:styleId="NoSpacing">
     <w:name w:val="No Spacing"/>
     <w:uiPriority w:val="1"/>
     <w:qFormat/>
@@ -8696,10 +7762,10 @@
       <w:lang w:eastAsia="en-US"/>
     </w:rPr>
   </w:style>
-  <w:style w:type="paragraph" w:styleId="Tekstdymka">
+  <w:style w:type="paragraph" w:styleId="BalloonText">
     <w:name w:val="Balloon Text"/>
-    <w:basedOn w:val="Normalny"/>
-    <w:link w:val="TekstdymkaZnak"/>
+    <w:basedOn w:val="Normal"/>
+    <w:link w:val="BalloonTextChar"/>
     <w:rsid w:val="00550E56"/>
     <w:rPr>
       <w:rFonts w:ascii="Tahoma" w:hAnsi="Tahoma" w:cs="Tahoma"/>
@@ -8707,10 +7773,10 @@
       <w:szCs w:val="16"/>
     </w:rPr>
   </w:style>
-  <w:style w:type="character" w:customStyle="1" w:styleId="TekstdymkaZnak">
-    <w:name w:val="Tekst dymka Znak"/>
-    <w:basedOn w:val="Domylnaczcionkaakapitu"/>
-    <w:link w:val="Tekstdymka"/>
+  <w:style w:type="character" w:customStyle="1" w:styleId="BalloonTextChar">
+    <w:name w:val="Balloon Text Char"/>
+    <w:basedOn w:val="DefaultParagraphFont"/>
+    <w:link w:val="BalloonText"/>
     <w:rsid w:val="00550E56"/>
     <w:rPr>
       <w:rFonts w:ascii="Tahoma" w:hAnsi="Tahoma" w:cs="Tahoma"/>

</xml_diff>